<commit_message>
added details for comparison ak,phik vs. ck
</commit_message>
<xml_diff>
--- a/SCRIPT/SiSy_chap2_fouseri/SiSy_chap2_fouseri.docx
+++ b/SCRIPT/SiSy_chap2_fouseri/SiSy_chap2_fouseri.docx
@@ -3468,7 +3468,7 @@
                                   <v:shape id="_x0000_i1026" type="#_x0000_t75" style="width:213.7pt;height:18pt" o:ole="">
                                     <v:imagedata r:id="rId10" o:title=""/>
                                   </v:shape>
-                                  <o:OLEObject Type="Embed" ProgID="Equation.3" ShapeID="_x0000_i1026" DrawAspect="Content" ObjectID="_1567238202" r:id="rId11"/>
+                                  <o:OLEObject Type="Embed" ProgID="Equation.3" ShapeID="_x0000_i1026" DrawAspect="Content" ObjectID="_1631351213" r:id="rId11"/>
                                 </w:object>
                               </w:r>
                             </w:p>
@@ -3639,7 +3639,7 @@
                                   <v:shape id="_x0000_i1028" type="#_x0000_t75" style="width:68.95pt;height:33.75pt" o:ole="">
                                     <v:imagedata r:id="rId12" o:title=""/>
                                   </v:shape>
-                                  <o:OLEObject Type="Embed" ProgID="Equation.3" ShapeID="_x0000_i1028" DrawAspect="Content" ObjectID="_1567238203" r:id="rId13"/>
+                                  <o:OLEObject Type="Embed" ProgID="Equation.3" ShapeID="_x0000_i1028" DrawAspect="Content" ObjectID="_1631351214" r:id="rId13"/>
                                 </w:object>
                               </w:r>
                             </w:p>
@@ -4278,7 +4278,7 @@
                             <v:shape id="_x0000_i1026" type="#_x0000_t75" style="width:213.7pt;height:18pt" o:ole="">
                               <v:imagedata r:id="rId10" o:title=""/>
                             </v:shape>
-                            <o:OLEObject Type="Embed" ProgID="Equation.3" ShapeID="_x0000_i1026" DrawAspect="Content" ObjectID="_1567238202" r:id="rId15"/>
+                            <o:OLEObject Type="Embed" ProgID="Equation.3" ShapeID="_x0000_i1026" DrawAspect="Content" ObjectID="_1631351213" r:id="rId15"/>
                           </w:object>
                         </w:r>
                       </w:p>
@@ -4339,7 +4339,7 @@
                             <v:shape id="_x0000_i1028" type="#_x0000_t75" style="width:68.95pt;height:33.75pt" o:ole="">
                               <v:imagedata r:id="rId12" o:title=""/>
                             </v:shape>
-                            <o:OLEObject Type="Embed" ProgID="Equation.3" ShapeID="_x0000_i1028" DrawAspect="Content" ObjectID="_1567238203" r:id="rId16"/>
+                            <o:OLEObject Type="Embed" ProgID="Equation.3" ShapeID="_x0000_i1028" DrawAspect="Content" ObjectID="_1631351214" r:id="rId16"/>
                           </w:object>
                         </w:r>
                       </w:p>
@@ -4449,7 +4449,7 @@
                 <v:shape id="_x0000_i1029" type="#_x0000_t75" style="width:78.25pt;height:35.05pt" o:ole="">
                   <v:imagedata r:id="rId17" o:title=""/>
                 </v:shape>
-                <o:OLEObject Type="Embed" ProgID="Equation.3" ShapeID="_x0000_i1029" DrawAspect="Content" ObjectID="_1567238112" r:id="rId18"/>
+                <o:OLEObject Type="Embed" ProgID="Equation.3" ShapeID="_x0000_i1029" DrawAspect="Content" ObjectID="_1631351123" r:id="rId18"/>
               </w:object>
             </w:r>
           </w:p>
@@ -4474,7 +4474,7 @@
                 <v:shape id="_x0000_i1030" type="#_x0000_t75" style="width:87.6pt;height:35.05pt" o:ole="">
                   <v:imagedata r:id="rId19" o:title=""/>
                 </v:shape>
-                <o:OLEObject Type="Embed" ProgID="Equation.3" ShapeID="_x0000_i1030" DrawAspect="Content" ObjectID="_1567238113" r:id="rId20"/>
+                <o:OLEObject Type="Embed" ProgID="Equation.3" ShapeID="_x0000_i1030" DrawAspect="Content" ObjectID="_1631351124" r:id="rId20"/>
               </w:object>
             </w:r>
           </w:p>
@@ -4499,7 +4499,7 @@
                 <v:shape id="_x0000_i1031" type="#_x0000_t75" style="width:45.1pt;height:31.95pt" o:ole="">
                   <v:imagedata r:id="rId21" o:title=""/>
                 </v:shape>
-                <o:OLEObject Type="Embed" ProgID="Equation.3" ShapeID="_x0000_i1031" DrawAspect="Content" ObjectID="_1567238114" r:id="rId22"/>
+                <o:OLEObject Type="Embed" ProgID="Equation.3" ShapeID="_x0000_i1031" DrawAspect="Content" ObjectID="_1631351125" r:id="rId22"/>
               </w:object>
             </w:r>
           </w:p>
@@ -5451,7 +5451,7 @@
                                   <v:shape id="_x0000_i1033" type="#_x0000_t75" style="width:349.9pt;height:35.05pt" o:ole="">
                                     <v:imagedata r:id="rId23" o:title=""/>
                                   </v:shape>
-                                  <o:OLEObject Type="Embed" ProgID="Equation.3" ShapeID="_x0000_i1033" DrawAspect="Content" ObjectID="_1567238204" r:id="rId24"/>
+                                  <o:OLEObject Type="Embed" ProgID="Equation.3" ShapeID="_x0000_i1033" DrawAspect="Content" ObjectID="_1631351215" r:id="rId24"/>
                                 </w:object>
                               </w:r>
                             </w:p>
@@ -6386,7 +6386,7 @@
                             <v:shape id="_x0000_i1033" type="#_x0000_t75" style="width:349.9pt;height:35.05pt" o:ole="">
                               <v:imagedata r:id="rId23" o:title=""/>
                             </v:shape>
-                            <o:OLEObject Type="Embed" ProgID="Equation.3" ShapeID="_x0000_i1033" DrawAspect="Content" ObjectID="_1567238204" r:id="rId25"/>
+                            <o:OLEObject Type="Embed" ProgID="Equation.3" ShapeID="_x0000_i1033" DrawAspect="Content" ObjectID="_1631351215" r:id="rId25"/>
                           </w:object>
                         </w:r>
                       </w:p>
@@ -6841,7 +6841,7 @@
                 <v:shape id="_x0000_i1034" type="#_x0000_t75" style="width:326.35pt;height:36.95pt" o:ole="">
                   <v:imagedata r:id="rId26" o:title=""/>
                 </v:shape>
-                <o:OLEObject Type="Embed" ProgID="Equation.3" ShapeID="_x0000_i1034" DrawAspect="Content" ObjectID="_1567238115" r:id="rId27"/>
+                <o:OLEObject Type="Embed" ProgID="Equation.3" ShapeID="_x0000_i1034" DrawAspect="Content" ObjectID="_1631351126" r:id="rId27"/>
               </w:object>
             </w:r>
             <w:r>
@@ -6967,7 +6967,7 @@
                 </mc:Choice>
                 <mc:Fallback>
                   <w:pict>
-                    <v:shapetype w14:anchorId="04DFCDFB" id="_x0000_t87" coordsize="21600,21600" o:spt="87" adj="1800,10800" path="m21600,qx10800@0l10800@2qy0@11,10800@3l10800@1qy21600,21600e" filled="f">
+                    <v:shapetype w14:anchorId="19AAA90E" id="_x0000_t87" coordsize="21600,21600" o:spt="87" adj="1800,10800" path="m21600,qx10800@0l10800@2qy0@11,10800@3l10800@1qy21600,21600e" filled="f">
                       <v:formulas>
                         <v:f eqn="val #0"/>
                         <v:f eqn="sum 21600 0 #0"/>
@@ -7013,7 +7013,7 @@
                 <v:shape id="_x0000_i1035" type="#_x0000_t75" style="width:264.25pt;height:110.2pt" o:ole="">
                   <v:imagedata r:id="rId28" o:title=""/>
                 </v:shape>
-                <o:OLEObject Type="Embed" ProgID="Equation.3" ShapeID="_x0000_i1035" DrawAspect="Content" ObjectID="_1567238116" r:id="rId29"/>
+                <o:OLEObject Type="Embed" ProgID="Equation.3" ShapeID="_x0000_i1035" DrawAspect="Content" ObjectID="_1631351127" r:id="rId29"/>
               </w:object>
             </w:r>
             <w:r>
@@ -7726,7 +7726,7 @@
           <v:shape id="_x0000_i1036" type="#_x0000_t75" style="width:481.45pt;height:21.3pt" o:ole="">
             <v:imagedata r:id="rId30" o:title=""/>
           </v:shape>
-          <o:OLEObject Type="Embed" ProgID="Equation.3" ShapeID="_x0000_i1036" DrawAspect="Content" ObjectID="_1567238117" r:id="rId31"/>
+          <o:OLEObject Type="Embed" ProgID="Equation.3" ShapeID="_x0000_i1036" DrawAspect="Content" ObjectID="_1631351128" r:id="rId31"/>
         </w:object>
       </w:r>
       <w:r>
@@ -7763,7 +7763,7 @@
           <v:shape id="_x0000_i1037" type="#_x0000_t75" style="width:284.85pt;height:53.2pt" o:ole="">
             <v:imagedata r:id="rId32" o:title=""/>
           </v:shape>
-          <o:OLEObject Type="Embed" ProgID="Equation.3" ShapeID="_x0000_i1037" DrawAspect="Content" ObjectID="_1567238118" r:id="rId33"/>
+          <o:OLEObject Type="Embed" ProgID="Equation.3" ShapeID="_x0000_i1037" DrawAspect="Content" ObjectID="_1631351129" r:id="rId33"/>
         </w:object>
       </w:r>
     </w:p>
@@ -7841,7 +7841,7 @@
                 <v:shape id="_x0000_i1038" type="#_x0000_t75" style="width:277.4pt;height:36.95pt" o:ole="">
                   <v:imagedata r:id="rId34" o:title=""/>
                 </v:shape>
-                <o:OLEObject Type="Embed" ProgID="Equation.3" ShapeID="_x0000_i1038" DrawAspect="Content" ObjectID="_1567238119" r:id="rId35"/>
+                <o:OLEObject Type="Embed" ProgID="Equation.3" ShapeID="_x0000_i1038" DrawAspect="Content" ObjectID="_1631351130" r:id="rId35"/>
               </w:object>
             </w:r>
             <w:r>
@@ -8078,7 +8078,7 @@
           <v:shape id="_x0000_i1039" type="#_x0000_t75" style="width:482.9pt;height:19.4pt" o:ole="">
             <v:imagedata r:id="rId36" o:title=""/>
           </v:shape>
-          <o:OLEObject Type="Embed" ProgID="Equation.3" ShapeID="_x0000_i1039" DrawAspect="Content" ObjectID="_1567238120" r:id="rId37"/>
+          <o:OLEObject Type="Embed" ProgID="Equation.3" ShapeID="_x0000_i1039" DrawAspect="Content" ObjectID="_1631351131" r:id="rId37"/>
         </w:object>
       </w:r>
     </w:p>
@@ -8193,7 +8193,7 @@
                                 <v:shape id="_x0000_i1041" type="#_x0000_t75" style="width:114.6pt;height:55.7pt" o:ole="">
                                   <v:imagedata r:id="rId38" o:title=""/>
                                 </v:shape>
-                                <o:OLEObject Type="Embed" ProgID="Equation.3" ShapeID="_x0000_i1041" DrawAspect="Content" ObjectID="_1567238205" r:id="rId39"/>
+                                <o:OLEObject Type="Embed" ProgID="Equation.3" ShapeID="_x0000_i1041" DrawAspect="Content" ObjectID="_1631351216" r:id="rId39"/>
                               </w:object>
                             </w:r>
                           </w:p>
@@ -8225,7 +8225,7 @@
                           <v:shape id="_x0000_i1041" type="#_x0000_t75" style="width:114.6pt;height:55.7pt" o:ole="">
                             <v:imagedata r:id="rId38" o:title=""/>
                           </v:shape>
-                          <o:OLEObject Type="Embed" ProgID="Equation.3" ShapeID="_x0000_i1041" DrawAspect="Content" ObjectID="_1567238205" r:id="rId40"/>
+                          <o:OLEObject Type="Embed" ProgID="Equation.3" ShapeID="_x0000_i1041" DrawAspect="Content" ObjectID="_1631351216" r:id="rId40"/>
                         </w:object>
                       </w:r>
                     </w:p>
@@ -8252,7 +8252,7 @@
           <v:shape id="_x0000_i1042" type="#_x0000_t75" style="width:231pt;height:21.3pt" o:ole="">
             <v:imagedata r:id="rId41" o:title=""/>
           </v:shape>
-          <o:OLEObject Type="Embed" ProgID="Equation.3" ShapeID="_x0000_i1042" DrawAspect="Content" ObjectID="_1567238121" r:id="rId42"/>
+          <o:OLEObject Type="Embed" ProgID="Equation.3" ShapeID="_x0000_i1042" DrawAspect="Content" ObjectID="_1631351132" r:id="rId42"/>
         </w:object>
       </w:r>
     </w:p>
@@ -8288,9 +8288,2206 @@
           <v:shape id="_x0000_i1043" type="#_x0000_t75" style="width:189.2pt;height:31.95pt" o:ole="">
             <v:imagedata r:id="rId43" o:title=""/>
           </v:shape>
-          <o:OLEObject Type="Embed" ProgID="Equation.3" ShapeID="_x0000_i1043" DrawAspect="Content" ObjectID="_1567238122" r:id="rId44"/>
+          <o:OLEObject Type="Embed" ProgID="Equation.3" ShapeID="_x0000_i1043" DrawAspect="Content" ObjectID="_1631351133" r:id="rId44"/>
         </w:object>
       </w:r>
+    </w:p>
+    <w:p>
+      <w:pPr>
+        <w:rPr>
+          <w:lang w:val="en-US"/>
+        </w:rPr>
+      </w:pPr>
+    </w:p>
+    <w:p>
+      <w:pPr>
+        <w:rPr>
+          <w:lang w:val="en-US"/>
+        </w:rPr>
+      </w:pPr>
+      <w:r>
+        <w:rPr>
+          <w:lang w:val="en-US"/>
+        </w:rPr>
+        <w:t xml:space="preserve">Therefore: </w:t>
+      </w:r>
+      <w:r>
+        <w:rPr>
+          <w:lang w:val="en-US"/>
+        </w:rPr>
+        <w:tab/>
+      </w:r>
+      <m:oMath>
+        <m:sSub>
+          <m:sSubPr>
+            <m:ctrlPr>
+              <w:rPr>
+                <w:rFonts w:ascii="Cambria Math" w:hAnsi="Cambria Math"/>
+                <w:i/>
+                <w:lang w:val="en-US"/>
+              </w:rPr>
+            </m:ctrlPr>
+          </m:sSubPr>
+          <m:e>
+            <m:r>
+              <w:rPr>
+                <w:rFonts w:ascii="Cambria Math" w:hAnsi="Cambria Math"/>
+                <w:lang w:val="en-US"/>
+              </w:rPr>
+              <m:t>c</m:t>
+            </m:r>
+          </m:e>
+          <m:sub>
+            <m:r>
+              <w:rPr>
+                <w:rFonts w:ascii="Cambria Math" w:hAnsi="Cambria Math"/>
+                <w:lang w:val="en-US"/>
+              </w:rPr>
+              <m:t>1</m:t>
+            </m:r>
+          </m:sub>
+        </m:sSub>
+        <m:r>
+          <w:rPr>
+            <w:rFonts w:ascii="Cambria Math" w:hAnsi="Cambria Math"/>
+            <w:lang w:val="en-US"/>
+          </w:rPr>
+          <m:t>⋅</m:t>
+        </m:r>
+        <m:sSup>
+          <m:sSupPr>
+            <m:ctrlPr>
+              <w:rPr>
+                <w:rFonts w:ascii="Cambria Math" w:hAnsi="Cambria Math"/>
+                <w:i/>
+                <w:lang w:val="en-US"/>
+              </w:rPr>
+            </m:ctrlPr>
+          </m:sSupPr>
+          <m:e>
+            <m:r>
+              <w:rPr>
+                <w:rFonts w:ascii="Cambria Math" w:hAnsi="Cambria Math"/>
+                <w:lang w:val="en-US"/>
+              </w:rPr>
+              <m:t>e</m:t>
+            </m:r>
+          </m:e>
+          <m:sup>
+            <m:r>
+              <w:rPr>
+                <w:rFonts w:ascii="Cambria Math" w:hAnsi="Cambria Math"/>
+                <w:lang w:val="en-US"/>
+              </w:rPr>
+              <m:t>j</m:t>
+            </m:r>
+            <m:sSub>
+              <m:sSubPr>
+                <m:ctrlPr>
+                  <w:rPr>
+                    <w:rFonts w:ascii="Cambria Math" w:hAnsi="Cambria Math"/>
+                    <w:i/>
+                    <w:lang w:val="en-US"/>
+                  </w:rPr>
+                </m:ctrlPr>
+              </m:sSubPr>
+              <m:e>
+                <m:r>
+                  <w:rPr>
+                    <w:rFonts w:ascii="Cambria Math" w:hAnsi="Cambria Math"/>
+                    <w:lang w:val="en-US"/>
+                  </w:rPr>
+                  <m:t>ω</m:t>
+                </m:r>
+              </m:e>
+              <m:sub>
+                <m:r>
+                  <w:rPr>
+                    <w:rFonts w:ascii="Cambria Math" w:hAnsi="Cambria Math"/>
+                    <w:lang w:val="en-US"/>
+                  </w:rPr>
+                  <m:t>0</m:t>
+                </m:r>
+              </m:sub>
+            </m:sSub>
+            <m:r>
+              <w:rPr>
+                <w:rFonts w:ascii="Cambria Math" w:hAnsi="Cambria Math"/>
+                <w:lang w:val="en-US"/>
+              </w:rPr>
+              <m:t>t</m:t>
+            </m:r>
+          </m:sup>
+        </m:sSup>
+        <m:r>
+          <w:rPr>
+            <w:rFonts w:ascii="Cambria Math" w:hAnsi="Cambria Math"/>
+            <w:lang w:val="en-US"/>
+          </w:rPr>
+          <m:t xml:space="preserve">= </m:t>
+        </m:r>
+        <m:d>
+          <m:dPr>
+            <m:begChr m:val="|"/>
+            <m:endChr m:val="|"/>
+            <m:ctrlPr>
+              <w:rPr>
+                <w:rFonts w:ascii="Cambria Math" w:hAnsi="Cambria Math"/>
+                <w:i/>
+                <w:lang w:val="en-US"/>
+              </w:rPr>
+            </m:ctrlPr>
+          </m:dPr>
+          <m:e>
+            <m:sSub>
+              <m:sSubPr>
+                <m:ctrlPr>
+                  <w:rPr>
+                    <w:rFonts w:ascii="Cambria Math" w:hAnsi="Cambria Math"/>
+                    <w:i/>
+                    <w:lang w:val="en-US"/>
+                  </w:rPr>
+                </m:ctrlPr>
+              </m:sSubPr>
+              <m:e>
+                <m:r>
+                  <w:rPr>
+                    <w:rFonts w:ascii="Cambria Math" w:hAnsi="Cambria Math"/>
+                    <w:lang w:val="en-US"/>
+                  </w:rPr>
+                  <m:t>c</m:t>
+                </m:r>
+              </m:e>
+              <m:sub>
+                <m:r>
+                  <w:rPr>
+                    <w:rFonts w:ascii="Cambria Math" w:hAnsi="Cambria Math"/>
+                    <w:lang w:val="en-US"/>
+                  </w:rPr>
+                  <m:t>1</m:t>
+                </m:r>
+              </m:sub>
+            </m:sSub>
+          </m:e>
+        </m:d>
+        <m:r>
+          <w:rPr>
+            <w:rFonts w:ascii="Cambria Math" w:hAnsi="Cambria Math"/>
+            <w:lang w:val="en-US"/>
+          </w:rPr>
+          <m:t>⋅</m:t>
+        </m:r>
+        <m:sSup>
+          <m:sSupPr>
+            <m:ctrlPr>
+              <w:rPr>
+                <w:rFonts w:ascii="Cambria Math" w:hAnsi="Cambria Math"/>
+                <w:i/>
+                <w:lang w:val="en-US"/>
+              </w:rPr>
+            </m:ctrlPr>
+          </m:sSupPr>
+          <m:e>
+            <m:r>
+              <w:rPr>
+                <w:rFonts w:ascii="Cambria Math" w:hAnsi="Cambria Math"/>
+                <w:lang w:val="en-US"/>
+              </w:rPr>
+              <m:t>e</m:t>
+            </m:r>
+          </m:e>
+          <m:sup>
+            <m:r>
+              <w:rPr>
+                <w:rFonts w:ascii="Cambria Math" w:hAnsi="Cambria Math"/>
+                <w:lang w:val="en-US"/>
+              </w:rPr>
+              <m:t>j</m:t>
+            </m:r>
+            <m:d>
+              <m:dPr>
+                <m:begChr m:val="⟨"/>
+                <m:endChr m:val=""/>
+                <m:ctrlPr>
+                  <w:rPr>
+                    <w:rFonts w:ascii="Cambria Math" w:hAnsi="Cambria Math"/>
+                    <w:i/>
+                    <w:lang w:val="en-US"/>
+                  </w:rPr>
+                </m:ctrlPr>
+              </m:dPr>
+              <m:e>
+                <m:sSub>
+                  <m:sSubPr>
+                    <m:ctrlPr>
+                      <w:rPr>
+                        <w:rFonts w:ascii="Cambria Math" w:hAnsi="Cambria Math"/>
+                        <w:i/>
+                        <w:lang w:val="en-US"/>
+                      </w:rPr>
+                    </m:ctrlPr>
+                  </m:sSubPr>
+                  <m:e>
+                    <m:r>
+                      <w:rPr>
+                        <w:rFonts w:ascii="Cambria Math" w:hAnsi="Cambria Math"/>
+                        <w:lang w:val="en-US"/>
+                      </w:rPr>
+                      <m:t>c</m:t>
+                    </m:r>
+                  </m:e>
+                  <m:sub>
+                    <m:r>
+                      <w:rPr>
+                        <w:rFonts w:ascii="Cambria Math" w:hAnsi="Cambria Math"/>
+                        <w:lang w:val="en-US"/>
+                      </w:rPr>
+                      <m:t>1</m:t>
+                    </m:r>
+                  </m:sub>
+                </m:sSub>
+              </m:e>
+            </m:d>
+          </m:sup>
+        </m:sSup>
+        <m:r>
+          <w:rPr>
+            <w:rFonts w:ascii="Cambria Math" w:hAnsi="Cambria Math"/>
+            <w:lang w:val="en-US"/>
+          </w:rPr>
+          <m:t>⋅</m:t>
+        </m:r>
+        <m:sSup>
+          <m:sSupPr>
+            <m:ctrlPr>
+              <w:rPr>
+                <w:rFonts w:ascii="Cambria Math" w:hAnsi="Cambria Math"/>
+                <w:i/>
+                <w:lang w:val="en-US"/>
+              </w:rPr>
+            </m:ctrlPr>
+          </m:sSupPr>
+          <m:e>
+            <m:r>
+              <w:rPr>
+                <w:rFonts w:ascii="Cambria Math" w:hAnsi="Cambria Math"/>
+                <w:lang w:val="en-US"/>
+              </w:rPr>
+              <m:t>e</m:t>
+            </m:r>
+          </m:e>
+          <m:sup>
+            <m:r>
+              <w:rPr>
+                <w:rFonts w:ascii="Cambria Math" w:hAnsi="Cambria Math"/>
+                <w:lang w:val="en-US"/>
+              </w:rPr>
+              <m:t>j</m:t>
+            </m:r>
+            <m:sSub>
+              <m:sSubPr>
+                <m:ctrlPr>
+                  <w:rPr>
+                    <w:rFonts w:ascii="Cambria Math" w:hAnsi="Cambria Math"/>
+                    <w:i/>
+                    <w:lang w:val="en-US"/>
+                  </w:rPr>
+                </m:ctrlPr>
+              </m:sSubPr>
+              <m:e>
+                <m:r>
+                  <w:rPr>
+                    <w:rFonts w:ascii="Cambria Math" w:hAnsi="Cambria Math"/>
+                    <w:lang w:val="en-US"/>
+                  </w:rPr>
+                  <m:t>ω</m:t>
+                </m:r>
+              </m:e>
+              <m:sub>
+                <m:r>
+                  <w:rPr>
+                    <w:rFonts w:ascii="Cambria Math" w:hAnsi="Cambria Math"/>
+                    <w:lang w:val="en-US"/>
+                  </w:rPr>
+                  <m:t>0</m:t>
+                </m:r>
+              </m:sub>
+            </m:sSub>
+            <m:r>
+              <w:rPr>
+                <w:rFonts w:ascii="Cambria Math" w:hAnsi="Cambria Math"/>
+                <w:lang w:val="en-US"/>
+              </w:rPr>
+              <m:t>t</m:t>
+            </m:r>
+          </m:sup>
+        </m:sSup>
+        <m:r>
+          <w:rPr>
+            <w:rFonts w:ascii="Cambria Math" w:hAnsi="Cambria Math"/>
+            <w:lang w:val="en-US"/>
+          </w:rPr>
+          <m:t xml:space="preserve">= </m:t>
+        </m:r>
+        <m:d>
+          <m:dPr>
+            <m:begChr m:val="|"/>
+            <m:endChr m:val="|"/>
+            <m:ctrlPr>
+              <w:rPr>
+                <w:rFonts w:ascii="Cambria Math" w:hAnsi="Cambria Math"/>
+                <w:i/>
+                <w:lang w:val="en-US"/>
+              </w:rPr>
+            </m:ctrlPr>
+          </m:dPr>
+          <m:e>
+            <m:sSub>
+              <m:sSubPr>
+                <m:ctrlPr>
+                  <w:rPr>
+                    <w:rFonts w:ascii="Cambria Math" w:hAnsi="Cambria Math"/>
+                    <w:i/>
+                    <w:lang w:val="en-US"/>
+                  </w:rPr>
+                </m:ctrlPr>
+              </m:sSubPr>
+              <m:e>
+                <m:r>
+                  <w:rPr>
+                    <w:rFonts w:ascii="Cambria Math" w:hAnsi="Cambria Math"/>
+                    <w:lang w:val="en-US"/>
+                  </w:rPr>
+                  <m:t>c</m:t>
+                </m:r>
+              </m:e>
+              <m:sub>
+                <m:r>
+                  <w:rPr>
+                    <w:rFonts w:ascii="Cambria Math" w:hAnsi="Cambria Math"/>
+                    <w:lang w:val="en-US"/>
+                  </w:rPr>
+                  <m:t>1</m:t>
+                </m:r>
+              </m:sub>
+            </m:sSub>
+          </m:e>
+        </m:d>
+        <m:r>
+          <w:rPr>
+            <w:rFonts w:ascii="Cambria Math" w:hAnsi="Cambria Math"/>
+            <w:lang w:val="en-US"/>
+          </w:rPr>
+          <m:t>⋅</m:t>
+        </m:r>
+        <m:sSup>
+          <m:sSupPr>
+            <m:ctrlPr>
+              <w:rPr>
+                <w:rFonts w:ascii="Cambria Math" w:hAnsi="Cambria Math"/>
+                <w:i/>
+                <w:lang w:val="en-US"/>
+              </w:rPr>
+            </m:ctrlPr>
+          </m:sSupPr>
+          <m:e>
+            <m:r>
+              <w:rPr>
+                <w:rFonts w:ascii="Cambria Math" w:hAnsi="Cambria Math"/>
+                <w:lang w:val="en-US"/>
+              </w:rPr>
+              <m:t>e</m:t>
+            </m:r>
+          </m:e>
+          <m:sup>
+            <m:r>
+              <w:rPr>
+                <w:rFonts w:ascii="Cambria Math" w:hAnsi="Cambria Math"/>
+                <w:lang w:val="en-US"/>
+              </w:rPr>
+              <m:t>j</m:t>
+            </m:r>
+            <m:sSub>
+              <m:sSubPr>
+                <m:ctrlPr>
+                  <w:rPr>
+                    <w:rFonts w:ascii="Cambria Math" w:hAnsi="Cambria Math"/>
+                    <w:i/>
+                    <w:lang w:val="en-US"/>
+                  </w:rPr>
+                </m:ctrlPr>
+              </m:sSubPr>
+              <m:e>
+                <m:r>
+                  <w:rPr>
+                    <w:rFonts w:ascii="Cambria Math" w:hAnsi="Cambria Math"/>
+                    <w:lang w:val="en-US"/>
+                  </w:rPr>
+                  <m:t>ω</m:t>
+                </m:r>
+              </m:e>
+              <m:sub>
+                <m:r>
+                  <w:rPr>
+                    <w:rFonts w:ascii="Cambria Math" w:hAnsi="Cambria Math"/>
+                    <w:lang w:val="en-US"/>
+                  </w:rPr>
+                  <m:t>0</m:t>
+                </m:r>
+              </m:sub>
+            </m:sSub>
+            <m:r>
+              <w:rPr>
+                <w:rFonts w:ascii="Cambria Math" w:hAnsi="Cambria Math"/>
+                <w:lang w:val="en-US"/>
+              </w:rPr>
+              <m:t>t+</m:t>
+            </m:r>
+            <m:r>
+              <w:rPr>
+                <w:rFonts w:ascii="Cambria Math" w:hAnsi="Cambria Math"/>
+                <w:lang w:val="en-US"/>
+              </w:rPr>
+              <m:t>j.</m:t>
+            </m:r>
+            <m:d>
+              <m:dPr>
+                <m:begChr m:val="⟨"/>
+                <m:endChr m:val=""/>
+                <m:ctrlPr>
+                  <w:rPr>
+                    <w:rFonts w:ascii="Cambria Math" w:hAnsi="Cambria Math"/>
+                    <w:i/>
+                    <w:lang w:val="en-US"/>
+                  </w:rPr>
+                </m:ctrlPr>
+              </m:dPr>
+              <m:e>
+                <m:sSub>
+                  <m:sSubPr>
+                    <m:ctrlPr>
+                      <w:rPr>
+                        <w:rFonts w:ascii="Cambria Math" w:hAnsi="Cambria Math"/>
+                        <w:i/>
+                        <w:lang w:val="en-US"/>
+                      </w:rPr>
+                    </m:ctrlPr>
+                  </m:sSubPr>
+                  <m:e>
+                    <m:r>
+                      <w:rPr>
+                        <w:rFonts w:ascii="Cambria Math" w:hAnsi="Cambria Math"/>
+                        <w:lang w:val="en-US"/>
+                      </w:rPr>
+                      <m:t>c</m:t>
+                    </m:r>
+                  </m:e>
+                  <m:sub>
+                    <m:r>
+                      <w:rPr>
+                        <w:rFonts w:ascii="Cambria Math" w:hAnsi="Cambria Math"/>
+                        <w:lang w:val="en-US"/>
+                      </w:rPr>
+                      <m:t>1</m:t>
+                    </m:r>
+                  </m:sub>
+                </m:sSub>
+              </m:e>
+            </m:d>
+            <m:r>
+              <w:rPr>
+                <w:rFonts w:ascii="Cambria Math" w:hAnsi="Cambria Math"/>
+                <w:lang w:val="en-US"/>
+              </w:rPr>
+              <m:t>)</m:t>
+            </m:r>
+          </m:sup>
+        </m:sSup>
+        <m:r>
+          <w:rPr>
+            <w:rFonts w:ascii="Cambria Math" w:hAnsi="Cambria Math"/>
+            <w:lang w:val="en-US"/>
+          </w:rPr>
+          <m:t>=</m:t>
+        </m:r>
+        <m:d>
+          <m:dPr>
+            <m:begChr m:val="|"/>
+            <m:endChr m:val="|"/>
+            <m:ctrlPr>
+              <w:rPr>
+                <w:rFonts w:ascii="Cambria Math" w:hAnsi="Cambria Math"/>
+                <w:i/>
+                <w:lang w:val="en-US"/>
+              </w:rPr>
+            </m:ctrlPr>
+          </m:dPr>
+          <m:e>
+            <m:sSub>
+              <m:sSubPr>
+                <m:ctrlPr>
+                  <w:rPr>
+                    <w:rFonts w:ascii="Cambria Math" w:hAnsi="Cambria Math"/>
+                    <w:i/>
+                    <w:lang w:val="en-US"/>
+                  </w:rPr>
+                </m:ctrlPr>
+              </m:sSubPr>
+              <m:e>
+                <m:r>
+                  <w:rPr>
+                    <w:rFonts w:ascii="Cambria Math" w:hAnsi="Cambria Math"/>
+                    <w:lang w:val="en-US"/>
+                  </w:rPr>
+                  <m:t>c</m:t>
+                </m:r>
+              </m:e>
+              <m:sub>
+                <m:r>
+                  <w:rPr>
+                    <w:rFonts w:ascii="Cambria Math" w:hAnsi="Cambria Math"/>
+                    <w:lang w:val="en-US"/>
+                  </w:rPr>
+                  <m:t>1</m:t>
+                </m:r>
+              </m:sub>
+            </m:sSub>
+          </m:e>
+        </m:d>
+        <m:r>
+          <w:rPr>
+            <w:rFonts w:ascii="Cambria Math" w:hAnsi="Cambria Math"/>
+            <w:lang w:val="en-US"/>
+          </w:rPr>
+          <m:t>⋅</m:t>
+        </m:r>
+        <m:sSup>
+          <m:sSupPr>
+            <m:ctrlPr>
+              <w:rPr>
+                <w:rFonts w:ascii="Cambria Math" w:hAnsi="Cambria Math"/>
+                <w:i/>
+                <w:lang w:val="en-US"/>
+              </w:rPr>
+            </m:ctrlPr>
+          </m:sSupPr>
+          <m:e>
+            <m:r>
+              <w:rPr>
+                <w:rFonts w:ascii="Cambria Math" w:hAnsi="Cambria Math"/>
+                <w:lang w:val="en-US"/>
+              </w:rPr>
+              <m:t>e</m:t>
+            </m:r>
+          </m:e>
+          <m:sup>
+            <m:r>
+              <w:rPr>
+                <w:rFonts w:ascii="Cambria Math" w:hAnsi="Cambria Math"/>
+                <w:lang w:val="en-US"/>
+              </w:rPr>
+              <m:t>j</m:t>
+            </m:r>
+            <m:sSub>
+              <m:sSubPr>
+                <m:ctrlPr>
+                  <w:rPr>
+                    <w:rFonts w:ascii="Cambria Math" w:hAnsi="Cambria Math"/>
+                    <w:i/>
+                    <w:lang w:val="en-US"/>
+                  </w:rPr>
+                </m:ctrlPr>
+              </m:sSubPr>
+              <m:e>
+                <m:r>
+                  <w:rPr>
+                    <w:rFonts w:ascii="Cambria Math" w:hAnsi="Cambria Math"/>
+                    <w:lang w:val="en-US"/>
+                  </w:rPr>
+                  <m:t>(</m:t>
+                </m:r>
+                <m:r>
+                  <w:rPr>
+                    <w:rFonts w:ascii="Cambria Math" w:hAnsi="Cambria Math"/>
+                    <w:lang w:val="en-US"/>
+                  </w:rPr>
+                  <m:t>ω</m:t>
+                </m:r>
+              </m:e>
+              <m:sub>
+                <m:r>
+                  <w:rPr>
+                    <w:rFonts w:ascii="Cambria Math" w:hAnsi="Cambria Math"/>
+                    <w:lang w:val="en-US"/>
+                  </w:rPr>
+                  <m:t>0</m:t>
+                </m:r>
+              </m:sub>
+            </m:sSub>
+            <m:r>
+              <w:rPr>
+                <w:rFonts w:ascii="Cambria Math" w:hAnsi="Cambria Math"/>
+                <w:lang w:val="en-US"/>
+              </w:rPr>
+              <m:t>t+</m:t>
+            </m:r>
+            <m:d>
+              <m:dPr>
+                <m:begChr m:val="⟨"/>
+                <m:endChr m:val=""/>
+                <m:ctrlPr>
+                  <w:rPr>
+                    <w:rFonts w:ascii="Cambria Math" w:hAnsi="Cambria Math"/>
+                    <w:i/>
+                    <w:lang w:val="en-US"/>
+                  </w:rPr>
+                </m:ctrlPr>
+              </m:dPr>
+              <m:e>
+                <m:sSub>
+                  <m:sSubPr>
+                    <m:ctrlPr>
+                      <w:rPr>
+                        <w:rFonts w:ascii="Cambria Math" w:hAnsi="Cambria Math"/>
+                        <w:i/>
+                        <w:lang w:val="en-US"/>
+                      </w:rPr>
+                    </m:ctrlPr>
+                  </m:sSubPr>
+                  <m:e>
+                    <m:r>
+                      <w:rPr>
+                        <w:rFonts w:ascii="Cambria Math" w:hAnsi="Cambria Math"/>
+                        <w:lang w:val="en-US"/>
+                      </w:rPr>
+                      <m:t>c</m:t>
+                    </m:r>
+                  </m:e>
+                  <m:sub>
+                    <m:r>
+                      <w:rPr>
+                        <w:rFonts w:ascii="Cambria Math" w:hAnsi="Cambria Math"/>
+                        <w:lang w:val="en-US"/>
+                      </w:rPr>
+                      <m:t>1</m:t>
+                    </m:r>
+                  </m:sub>
+                </m:sSub>
+              </m:e>
+            </m:d>
+            <m:r>
+              <w:rPr>
+                <w:rFonts w:ascii="Cambria Math" w:hAnsi="Cambria Math"/>
+                <w:lang w:val="en-US"/>
+              </w:rPr>
+              <m:t>)</m:t>
+            </m:r>
+            <m:r>
+              <w:rPr>
+                <w:rFonts w:ascii="Cambria Math" w:hAnsi="Cambria Math"/>
+                <w:lang w:val="en-US"/>
+              </w:rPr>
+              <m:t>)</m:t>
+            </m:r>
+          </m:sup>
+        </m:sSup>
+      </m:oMath>
+      <w:r>
+        <w:rPr>
+          <w:lang w:val="en-US"/>
+        </w:rPr>
+        <w:br/>
+      </w:r>
+      <w:bookmarkStart w:id="7" w:name="_GoBack"/>
+      <w:bookmarkEnd w:id="7"/>
+    </w:p>
+    <w:p>
+      <w:pPr>
+        <w:rPr>
+          <w:lang w:val="en-US"/>
+        </w:rPr>
+      </w:pPr>
+    </w:p>
+    <w:p>
+      <w:pPr>
+        <w:rPr>
+          <w:lang w:val="en-US"/>
+        </w:rPr>
+      </w:pPr>
+      <w:r>
+        <w:rPr>
+          <w:lang w:val="en-US"/>
+        </w:rPr>
+        <w:t>and</w:t>
+      </w:r>
+      <w:r>
+        <w:rPr>
+          <w:lang w:val="en-US"/>
+        </w:rPr>
+        <w:tab/>
+      </w:r>
+      <w:r>
+        <w:rPr>
+          <w:lang w:val="en-US"/>
+        </w:rPr>
+        <w:tab/>
+      </w:r>
+      <m:oMath>
+        <m:sSub>
+          <m:sSubPr>
+            <m:ctrlPr>
+              <w:rPr>
+                <w:rFonts w:ascii="Cambria Math" w:hAnsi="Cambria Math"/>
+                <w:i/>
+                <w:lang w:val="en-US"/>
+              </w:rPr>
+            </m:ctrlPr>
+          </m:sSubPr>
+          <m:e>
+            <m:r>
+              <w:rPr>
+                <w:rFonts w:ascii="Cambria Math" w:hAnsi="Cambria Math"/>
+                <w:lang w:val="en-US"/>
+              </w:rPr>
+              <m:t>c</m:t>
+            </m:r>
+          </m:e>
+          <m:sub>
+            <m:r>
+              <w:rPr>
+                <w:rFonts w:ascii="Cambria Math" w:hAnsi="Cambria Math"/>
+                <w:lang w:val="en-US"/>
+              </w:rPr>
+              <m:t>-1</m:t>
+            </m:r>
+          </m:sub>
+        </m:sSub>
+        <m:r>
+          <w:rPr>
+            <w:rFonts w:ascii="Cambria Math" w:hAnsi="Cambria Math"/>
+            <w:lang w:val="en-US"/>
+          </w:rPr>
+          <m:t>⋅</m:t>
+        </m:r>
+        <m:sSup>
+          <m:sSupPr>
+            <m:ctrlPr>
+              <w:rPr>
+                <w:rFonts w:ascii="Cambria Math" w:hAnsi="Cambria Math"/>
+                <w:i/>
+                <w:lang w:val="en-US"/>
+              </w:rPr>
+            </m:ctrlPr>
+          </m:sSupPr>
+          <m:e>
+            <m:r>
+              <w:rPr>
+                <w:rFonts w:ascii="Cambria Math" w:hAnsi="Cambria Math"/>
+                <w:lang w:val="en-US"/>
+              </w:rPr>
+              <m:t>e</m:t>
+            </m:r>
+          </m:e>
+          <m:sup>
+            <m:r>
+              <w:rPr>
+                <w:rFonts w:ascii="Cambria Math" w:hAnsi="Cambria Math"/>
+                <w:lang w:val="en-US"/>
+              </w:rPr>
+              <m:t>-j</m:t>
+            </m:r>
+            <m:sSub>
+              <m:sSubPr>
+                <m:ctrlPr>
+                  <w:rPr>
+                    <w:rFonts w:ascii="Cambria Math" w:hAnsi="Cambria Math"/>
+                    <w:i/>
+                    <w:lang w:val="en-US"/>
+                  </w:rPr>
+                </m:ctrlPr>
+              </m:sSubPr>
+              <m:e>
+                <m:r>
+                  <w:rPr>
+                    <w:rFonts w:ascii="Cambria Math" w:hAnsi="Cambria Math"/>
+                    <w:lang w:val="en-US"/>
+                  </w:rPr>
+                  <m:t>ω</m:t>
+                </m:r>
+              </m:e>
+              <m:sub>
+                <m:r>
+                  <w:rPr>
+                    <w:rFonts w:ascii="Cambria Math" w:hAnsi="Cambria Math"/>
+                    <w:lang w:val="en-US"/>
+                  </w:rPr>
+                  <m:t>0</m:t>
+                </m:r>
+              </m:sub>
+            </m:sSub>
+            <m:r>
+              <w:rPr>
+                <w:rFonts w:ascii="Cambria Math" w:hAnsi="Cambria Math"/>
+                <w:lang w:val="en-US"/>
+              </w:rPr>
+              <m:t>t</m:t>
+            </m:r>
+          </m:sup>
+        </m:sSup>
+        <m:r>
+          <w:rPr>
+            <w:rFonts w:ascii="Cambria Math" w:hAnsi="Cambria Math"/>
+            <w:lang w:val="en-US"/>
+          </w:rPr>
+          <m:t xml:space="preserve">= </m:t>
+        </m:r>
+        <m:d>
+          <m:dPr>
+            <m:begChr m:val="|"/>
+            <m:endChr m:val="|"/>
+            <m:ctrlPr>
+              <w:rPr>
+                <w:rFonts w:ascii="Cambria Math" w:hAnsi="Cambria Math"/>
+                <w:i/>
+                <w:lang w:val="en-US"/>
+              </w:rPr>
+            </m:ctrlPr>
+          </m:dPr>
+          <m:e>
+            <m:sSub>
+              <m:sSubPr>
+                <m:ctrlPr>
+                  <w:rPr>
+                    <w:rFonts w:ascii="Cambria Math" w:hAnsi="Cambria Math"/>
+                    <w:i/>
+                    <w:lang w:val="en-US"/>
+                  </w:rPr>
+                </m:ctrlPr>
+              </m:sSubPr>
+              <m:e>
+                <m:r>
+                  <w:rPr>
+                    <w:rFonts w:ascii="Cambria Math" w:hAnsi="Cambria Math"/>
+                    <w:lang w:val="en-US"/>
+                  </w:rPr>
+                  <m:t>c</m:t>
+                </m:r>
+              </m:e>
+              <m:sub>
+                <m:r>
+                  <w:rPr>
+                    <w:rFonts w:ascii="Cambria Math" w:hAnsi="Cambria Math"/>
+                    <w:lang w:val="en-US"/>
+                  </w:rPr>
+                  <m:t>-1</m:t>
+                </m:r>
+              </m:sub>
+            </m:sSub>
+          </m:e>
+        </m:d>
+        <m:r>
+          <w:rPr>
+            <w:rFonts w:ascii="Cambria Math" w:hAnsi="Cambria Math"/>
+            <w:lang w:val="en-US"/>
+          </w:rPr>
+          <m:t>⋅</m:t>
+        </m:r>
+        <m:sSup>
+          <m:sSupPr>
+            <m:ctrlPr>
+              <w:rPr>
+                <w:rFonts w:ascii="Cambria Math" w:hAnsi="Cambria Math"/>
+                <w:i/>
+                <w:lang w:val="en-US"/>
+              </w:rPr>
+            </m:ctrlPr>
+          </m:sSupPr>
+          <m:e>
+            <m:r>
+              <w:rPr>
+                <w:rFonts w:ascii="Cambria Math" w:hAnsi="Cambria Math"/>
+                <w:lang w:val="en-US"/>
+              </w:rPr>
+              <m:t>e</m:t>
+            </m:r>
+          </m:e>
+          <m:sup>
+            <m:r>
+              <w:rPr>
+                <w:rFonts w:ascii="Cambria Math" w:hAnsi="Cambria Math"/>
+                <w:lang w:val="en-US"/>
+              </w:rPr>
+              <m:t>j</m:t>
+            </m:r>
+            <m:d>
+              <m:dPr>
+                <m:begChr m:val="⟨"/>
+                <m:endChr m:val=""/>
+                <m:ctrlPr>
+                  <w:rPr>
+                    <w:rFonts w:ascii="Cambria Math" w:hAnsi="Cambria Math"/>
+                    <w:i/>
+                    <w:lang w:val="en-US"/>
+                  </w:rPr>
+                </m:ctrlPr>
+              </m:dPr>
+              <m:e>
+                <m:sSub>
+                  <m:sSubPr>
+                    <m:ctrlPr>
+                      <w:rPr>
+                        <w:rFonts w:ascii="Cambria Math" w:hAnsi="Cambria Math"/>
+                        <w:i/>
+                        <w:lang w:val="en-US"/>
+                      </w:rPr>
+                    </m:ctrlPr>
+                  </m:sSubPr>
+                  <m:e>
+                    <m:r>
+                      <w:rPr>
+                        <w:rFonts w:ascii="Cambria Math" w:hAnsi="Cambria Math"/>
+                        <w:lang w:val="en-US"/>
+                      </w:rPr>
+                      <m:t>c</m:t>
+                    </m:r>
+                  </m:e>
+                  <m:sub>
+                    <m:r>
+                      <w:rPr>
+                        <w:rFonts w:ascii="Cambria Math" w:hAnsi="Cambria Math"/>
+                        <w:lang w:val="en-US"/>
+                      </w:rPr>
+                      <m:t>-1</m:t>
+                    </m:r>
+                  </m:sub>
+                </m:sSub>
+              </m:e>
+            </m:d>
+          </m:sup>
+        </m:sSup>
+        <m:r>
+          <w:rPr>
+            <w:rFonts w:ascii="Cambria Math" w:hAnsi="Cambria Math"/>
+            <w:lang w:val="en-US"/>
+          </w:rPr>
+          <m:t>⋅</m:t>
+        </m:r>
+        <m:sSup>
+          <m:sSupPr>
+            <m:ctrlPr>
+              <w:rPr>
+                <w:rFonts w:ascii="Cambria Math" w:hAnsi="Cambria Math"/>
+                <w:i/>
+                <w:lang w:val="en-US"/>
+              </w:rPr>
+            </m:ctrlPr>
+          </m:sSupPr>
+          <m:e>
+            <m:r>
+              <w:rPr>
+                <w:rFonts w:ascii="Cambria Math" w:hAnsi="Cambria Math"/>
+                <w:lang w:val="en-US"/>
+              </w:rPr>
+              <m:t>e</m:t>
+            </m:r>
+          </m:e>
+          <m:sup>
+            <m:r>
+              <w:rPr>
+                <w:rFonts w:ascii="Cambria Math" w:hAnsi="Cambria Math"/>
+                <w:lang w:val="en-US"/>
+              </w:rPr>
+              <m:t>-</m:t>
+            </m:r>
+            <m:r>
+              <w:rPr>
+                <w:rFonts w:ascii="Cambria Math" w:hAnsi="Cambria Math"/>
+                <w:lang w:val="en-US"/>
+              </w:rPr>
+              <m:t>j</m:t>
+            </m:r>
+            <m:sSub>
+              <m:sSubPr>
+                <m:ctrlPr>
+                  <w:rPr>
+                    <w:rFonts w:ascii="Cambria Math" w:hAnsi="Cambria Math"/>
+                    <w:i/>
+                    <w:lang w:val="en-US"/>
+                  </w:rPr>
+                </m:ctrlPr>
+              </m:sSubPr>
+              <m:e>
+                <m:r>
+                  <w:rPr>
+                    <w:rFonts w:ascii="Cambria Math" w:hAnsi="Cambria Math"/>
+                    <w:lang w:val="en-US"/>
+                  </w:rPr>
+                  <m:t>ω</m:t>
+                </m:r>
+              </m:e>
+              <m:sub>
+                <m:r>
+                  <w:rPr>
+                    <w:rFonts w:ascii="Cambria Math" w:hAnsi="Cambria Math"/>
+                    <w:lang w:val="en-US"/>
+                  </w:rPr>
+                  <m:t>0</m:t>
+                </m:r>
+              </m:sub>
+            </m:sSub>
+            <m:r>
+              <w:rPr>
+                <w:rFonts w:ascii="Cambria Math" w:hAnsi="Cambria Math"/>
+                <w:lang w:val="en-US"/>
+              </w:rPr>
+              <m:t>t</m:t>
+            </m:r>
+          </m:sup>
+        </m:sSup>
+        <m:r>
+          <w:rPr>
+            <w:rFonts w:ascii="Cambria Math" w:hAnsi="Cambria Math"/>
+            <w:lang w:val="en-US"/>
+          </w:rPr>
+          <m:t xml:space="preserve">= </m:t>
+        </m:r>
+        <m:d>
+          <m:dPr>
+            <m:begChr m:val="|"/>
+            <m:endChr m:val="|"/>
+            <m:ctrlPr>
+              <w:rPr>
+                <w:rFonts w:ascii="Cambria Math" w:hAnsi="Cambria Math"/>
+                <w:i/>
+                <w:lang w:val="en-US"/>
+              </w:rPr>
+            </m:ctrlPr>
+          </m:dPr>
+          <m:e>
+            <m:sSub>
+              <m:sSubPr>
+                <m:ctrlPr>
+                  <w:rPr>
+                    <w:rFonts w:ascii="Cambria Math" w:hAnsi="Cambria Math"/>
+                    <w:i/>
+                    <w:lang w:val="en-US"/>
+                  </w:rPr>
+                </m:ctrlPr>
+              </m:sSubPr>
+              <m:e>
+                <m:r>
+                  <w:rPr>
+                    <w:rFonts w:ascii="Cambria Math" w:hAnsi="Cambria Math"/>
+                    <w:lang w:val="en-US"/>
+                  </w:rPr>
+                  <m:t>c</m:t>
+                </m:r>
+              </m:e>
+              <m:sub>
+                <m:r>
+                  <w:rPr>
+                    <w:rFonts w:ascii="Cambria Math" w:hAnsi="Cambria Math"/>
+                    <w:lang w:val="en-US"/>
+                  </w:rPr>
+                  <m:t>-1</m:t>
+                </m:r>
+              </m:sub>
+            </m:sSub>
+          </m:e>
+        </m:d>
+        <m:r>
+          <w:rPr>
+            <w:rFonts w:ascii="Cambria Math" w:hAnsi="Cambria Math"/>
+            <w:lang w:val="en-US"/>
+          </w:rPr>
+          <m:t>⋅</m:t>
+        </m:r>
+        <m:sSup>
+          <m:sSupPr>
+            <m:ctrlPr>
+              <w:rPr>
+                <w:rFonts w:ascii="Cambria Math" w:hAnsi="Cambria Math"/>
+                <w:i/>
+                <w:lang w:val="en-US"/>
+              </w:rPr>
+            </m:ctrlPr>
+          </m:sSupPr>
+          <m:e>
+            <m:r>
+              <w:rPr>
+                <w:rFonts w:ascii="Cambria Math" w:hAnsi="Cambria Math"/>
+                <w:lang w:val="en-US"/>
+              </w:rPr>
+              <m:t>e</m:t>
+            </m:r>
+          </m:e>
+          <m:sup>
+            <m:r>
+              <w:rPr>
+                <w:rFonts w:ascii="Cambria Math" w:hAnsi="Cambria Math"/>
+                <w:lang w:val="en-US"/>
+              </w:rPr>
+              <m:t>-</m:t>
+            </m:r>
+            <m:r>
+              <w:rPr>
+                <w:rFonts w:ascii="Cambria Math" w:hAnsi="Cambria Math"/>
+                <w:lang w:val="en-US"/>
+              </w:rPr>
+              <m:t>j</m:t>
+            </m:r>
+            <m:sSub>
+              <m:sSubPr>
+                <m:ctrlPr>
+                  <w:rPr>
+                    <w:rFonts w:ascii="Cambria Math" w:hAnsi="Cambria Math"/>
+                    <w:i/>
+                    <w:lang w:val="en-US"/>
+                  </w:rPr>
+                </m:ctrlPr>
+              </m:sSubPr>
+              <m:e>
+                <m:r>
+                  <w:rPr>
+                    <w:rFonts w:ascii="Cambria Math" w:hAnsi="Cambria Math"/>
+                    <w:lang w:val="en-US"/>
+                  </w:rPr>
+                  <m:t>ω</m:t>
+                </m:r>
+              </m:e>
+              <m:sub>
+                <m:r>
+                  <w:rPr>
+                    <w:rFonts w:ascii="Cambria Math" w:hAnsi="Cambria Math"/>
+                    <w:lang w:val="en-US"/>
+                  </w:rPr>
+                  <m:t>0</m:t>
+                </m:r>
+              </m:sub>
+            </m:sSub>
+            <m:r>
+              <w:rPr>
+                <w:rFonts w:ascii="Cambria Math" w:hAnsi="Cambria Math"/>
+                <w:lang w:val="en-US"/>
+              </w:rPr>
+              <m:t>t+</m:t>
+            </m:r>
+            <m:r>
+              <w:rPr>
+                <w:rFonts w:ascii="Cambria Math" w:hAnsi="Cambria Math"/>
+                <w:lang w:val="en-US"/>
+              </w:rPr>
+              <m:t>j</m:t>
+            </m:r>
+            <m:d>
+              <m:dPr>
+                <m:begChr m:val="⟨"/>
+                <m:endChr m:val=""/>
+                <m:ctrlPr>
+                  <w:rPr>
+                    <w:rFonts w:ascii="Cambria Math" w:hAnsi="Cambria Math"/>
+                    <w:i/>
+                    <w:lang w:val="en-US"/>
+                  </w:rPr>
+                </m:ctrlPr>
+              </m:dPr>
+              <m:e>
+                <m:sSub>
+                  <m:sSubPr>
+                    <m:ctrlPr>
+                      <w:rPr>
+                        <w:rFonts w:ascii="Cambria Math" w:hAnsi="Cambria Math"/>
+                        <w:i/>
+                        <w:lang w:val="en-US"/>
+                      </w:rPr>
+                    </m:ctrlPr>
+                  </m:sSubPr>
+                  <m:e>
+                    <m:r>
+                      <w:rPr>
+                        <w:rFonts w:ascii="Cambria Math" w:hAnsi="Cambria Math"/>
+                        <w:lang w:val="en-US"/>
+                      </w:rPr>
+                      <m:t>c</m:t>
+                    </m:r>
+                  </m:e>
+                  <m:sub>
+                    <m:r>
+                      <w:rPr>
+                        <w:rFonts w:ascii="Cambria Math" w:hAnsi="Cambria Math"/>
+                        <w:lang w:val="en-US"/>
+                      </w:rPr>
+                      <m:t>-1</m:t>
+                    </m:r>
+                  </m:sub>
+                </m:sSub>
+              </m:e>
+            </m:d>
+            <m:r>
+              <w:rPr>
+                <w:rFonts w:ascii="Cambria Math" w:hAnsi="Cambria Math"/>
+                <w:lang w:val="en-US"/>
+              </w:rPr>
+              <m:t>)</m:t>
+            </m:r>
+          </m:sup>
+        </m:sSup>
+        <m:r>
+          <w:rPr>
+            <w:rFonts w:ascii="Cambria Math" w:hAnsi="Cambria Math"/>
+            <w:lang w:val="en-US"/>
+          </w:rPr>
+          <m:t>=</m:t>
+        </m:r>
+        <m:d>
+          <m:dPr>
+            <m:begChr m:val="|"/>
+            <m:endChr m:val="|"/>
+            <m:ctrlPr>
+              <w:rPr>
+                <w:rFonts w:ascii="Cambria Math" w:hAnsi="Cambria Math"/>
+                <w:i/>
+                <w:lang w:val="en-US"/>
+              </w:rPr>
+            </m:ctrlPr>
+          </m:dPr>
+          <m:e>
+            <m:sSub>
+              <m:sSubPr>
+                <m:ctrlPr>
+                  <w:rPr>
+                    <w:rFonts w:ascii="Cambria Math" w:hAnsi="Cambria Math"/>
+                    <w:i/>
+                    <w:lang w:val="en-US"/>
+                  </w:rPr>
+                </m:ctrlPr>
+              </m:sSubPr>
+              <m:e>
+                <m:r>
+                  <w:rPr>
+                    <w:rFonts w:ascii="Cambria Math" w:hAnsi="Cambria Math"/>
+                    <w:lang w:val="en-US"/>
+                  </w:rPr>
+                  <m:t>c</m:t>
+                </m:r>
+              </m:e>
+              <m:sub>
+                <m:r>
+                  <w:rPr>
+                    <w:rFonts w:ascii="Cambria Math" w:hAnsi="Cambria Math"/>
+                    <w:lang w:val="en-US"/>
+                  </w:rPr>
+                  <m:t>1</m:t>
+                </m:r>
+              </m:sub>
+            </m:sSub>
+          </m:e>
+        </m:d>
+        <m:r>
+          <w:rPr>
+            <w:rFonts w:ascii="Cambria Math" w:hAnsi="Cambria Math"/>
+            <w:lang w:val="en-US"/>
+          </w:rPr>
+          <m:t>⋅</m:t>
+        </m:r>
+        <m:sSup>
+          <m:sSupPr>
+            <m:ctrlPr>
+              <w:rPr>
+                <w:rFonts w:ascii="Cambria Math" w:hAnsi="Cambria Math"/>
+                <w:i/>
+                <w:lang w:val="en-US"/>
+              </w:rPr>
+            </m:ctrlPr>
+          </m:sSupPr>
+          <m:e>
+            <m:r>
+              <w:rPr>
+                <w:rFonts w:ascii="Cambria Math" w:hAnsi="Cambria Math"/>
+                <w:lang w:val="en-US"/>
+              </w:rPr>
+              <m:t>e</m:t>
+            </m:r>
+          </m:e>
+          <m:sup>
+            <m:r>
+              <w:rPr>
+                <w:rFonts w:ascii="Cambria Math" w:hAnsi="Cambria Math"/>
+                <w:lang w:val="en-US"/>
+              </w:rPr>
+              <m:t>-</m:t>
+            </m:r>
+            <m:r>
+              <w:rPr>
+                <w:rFonts w:ascii="Cambria Math" w:hAnsi="Cambria Math"/>
+                <w:lang w:val="en-US"/>
+              </w:rPr>
+              <m:t>j</m:t>
+            </m:r>
+            <m:sSub>
+              <m:sSubPr>
+                <m:ctrlPr>
+                  <w:rPr>
+                    <w:rFonts w:ascii="Cambria Math" w:hAnsi="Cambria Math"/>
+                    <w:i/>
+                    <w:lang w:val="en-US"/>
+                  </w:rPr>
+                </m:ctrlPr>
+              </m:sSubPr>
+              <m:e>
+                <m:r>
+                  <w:rPr>
+                    <w:rFonts w:ascii="Cambria Math" w:hAnsi="Cambria Math"/>
+                    <w:lang w:val="en-US"/>
+                  </w:rPr>
+                  <m:t>(ω</m:t>
+                </m:r>
+              </m:e>
+              <m:sub>
+                <m:r>
+                  <w:rPr>
+                    <w:rFonts w:ascii="Cambria Math" w:hAnsi="Cambria Math"/>
+                    <w:lang w:val="en-US"/>
+                  </w:rPr>
+                  <m:t>0</m:t>
+                </m:r>
+              </m:sub>
+            </m:sSub>
+            <m:r>
+              <w:rPr>
+                <w:rFonts w:ascii="Cambria Math" w:hAnsi="Cambria Math"/>
+                <w:lang w:val="en-US"/>
+              </w:rPr>
+              <m:t>t</m:t>
+            </m:r>
+            <m:r>
+              <w:rPr>
+                <w:rFonts w:ascii="Cambria Math" w:hAnsi="Cambria Math"/>
+                <w:lang w:val="en-US"/>
+              </w:rPr>
+              <m:t>+</m:t>
+            </m:r>
+            <m:d>
+              <m:dPr>
+                <m:begChr m:val="⟨"/>
+                <m:endChr m:val=""/>
+                <m:ctrlPr>
+                  <w:rPr>
+                    <w:rFonts w:ascii="Cambria Math" w:hAnsi="Cambria Math"/>
+                    <w:i/>
+                    <w:lang w:val="en-US"/>
+                  </w:rPr>
+                </m:ctrlPr>
+              </m:dPr>
+              <m:e>
+                <m:sSub>
+                  <m:sSubPr>
+                    <m:ctrlPr>
+                      <w:rPr>
+                        <w:rFonts w:ascii="Cambria Math" w:hAnsi="Cambria Math"/>
+                        <w:i/>
+                        <w:lang w:val="en-US"/>
+                      </w:rPr>
+                    </m:ctrlPr>
+                  </m:sSubPr>
+                  <m:e>
+                    <m:r>
+                      <w:rPr>
+                        <w:rFonts w:ascii="Cambria Math" w:hAnsi="Cambria Math"/>
+                        <w:lang w:val="en-US"/>
+                      </w:rPr>
+                      <m:t>c</m:t>
+                    </m:r>
+                  </m:e>
+                  <m:sub>
+                    <m:r>
+                      <w:rPr>
+                        <w:rFonts w:ascii="Cambria Math" w:hAnsi="Cambria Math"/>
+                        <w:lang w:val="en-US"/>
+                      </w:rPr>
+                      <m:t>1</m:t>
+                    </m:r>
+                  </m:sub>
+                </m:sSub>
+              </m:e>
+            </m:d>
+            <m:r>
+              <w:rPr>
+                <w:rFonts w:ascii="Cambria Math" w:hAnsi="Cambria Math"/>
+                <w:lang w:val="en-US"/>
+              </w:rPr>
+              <m:t>)</m:t>
+            </m:r>
+          </m:sup>
+        </m:sSup>
+      </m:oMath>
+    </w:p>
+    <w:p>
+      <w:pPr>
+        <w:rPr>
+          <w:lang w:val="en-US"/>
+        </w:rPr>
+      </w:pPr>
+    </w:p>
+    <w:p>
+      <w:pPr>
+        <w:rPr>
+          <w:lang w:val="en-US"/>
+        </w:rPr>
+      </w:pPr>
+      <w:r>
+        <w:rPr>
+          <w:lang w:val="en-US"/>
+        </w:rPr>
+        <w:t>which implies:</w:t>
+      </w:r>
+    </w:p>
+    <w:p>
+      <w:pPr>
+        <w:rPr>
+          <w:lang w:val="en-US"/>
+        </w:rPr>
+      </w:pPr>
+      <m:oMathPara>
+        <m:oMath>
+          <m:sSub>
+            <m:sSubPr>
+              <m:ctrlPr>
+                <w:rPr>
+                  <w:rFonts w:ascii="Cambria Math" w:hAnsi="Cambria Math"/>
+                  <w:i/>
+                  <w:lang w:val="en-US"/>
+                </w:rPr>
+              </m:ctrlPr>
+            </m:sSubPr>
+            <m:e>
+              <m:r>
+                <w:rPr>
+                  <w:rFonts w:ascii="Cambria Math" w:hAnsi="Cambria Math"/>
+                  <w:lang w:val="en-US"/>
+                </w:rPr>
+                <m:t>c</m:t>
+              </m:r>
+            </m:e>
+            <m:sub>
+              <m:r>
+                <w:rPr>
+                  <w:rFonts w:ascii="Cambria Math" w:hAnsi="Cambria Math"/>
+                  <w:lang w:val="en-US"/>
+                </w:rPr>
+                <m:t>1</m:t>
+              </m:r>
+            </m:sub>
+          </m:sSub>
+          <m:r>
+            <w:rPr>
+              <w:rFonts w:ascii="Cambria Math" w:hAnsi="Cambria Math"/>
+              <w:lang w:val="en-US"/>
+            </w:rPr>
+            <m:t>⋅</m:t>
+          </m:r>
+          <m:sSup>
+            <m:sSupPr>
+              <m:ctrlPr>
+                <w:rPr>
+                  <w:rFonts w:ascii="Cambria Math" w:hAnsi="Cambria Math"/>
+                  <w:i/>
+                  <w:lang w:val="en-US"/>
+                </w:rPr>
+              </m:ctrlPr>
+            </m:sSupPr>
+            <m:e>
+              <m:r>
+                <w:rPr>
+                  <w:rFonts w:ascii="Cambria Math" w:hAnsi="Cambria Math"/>
+                  <w:lang w:val="en-US"/>
+                </w:rPr>
+                <m:t>e</m:t>
+              </m:r>
+            </m:e>
+            <m:sup>
+              <m:r>
+                <w:rPr>
+                  <w:rFonts w:ascii="Cambria Math" w:hAnsi="Cambria Math"/>
+                  <w:lang w:val="en-US"/>
+                </w:rPr>
+                <m:t>j</m:t>
+              </m:r>
+              <m:sSub>
+                <m:sSubPr>
+                  <m:ctrlPr>
+                    <w:rPr>
+                      <w:rFonts w:ascii="Cambria Math" w:hAnsi="Cambria Math"/>
+                      <w:i/>
+                      <w:lang w:val="en-US"/>
+                    </w:rPr>
+                  </m:ctrlPr>
+                </m:sSubPr>
+                <m:e>
+                  <m:r>
+                    <w:rPr>
+                      <w:rFonts w:ascii="Cambria Math" w:hAnsi="Cambria Math"/>
+                      <w:lang w:val="en-US"/>
+                    </w:rPr>
+                    <m:t>ω</m:t>
+                  </m:r>
+                </m:e>
+                <m:sub>
+                  <m:r>
+                    <w:rPr>
+                      <w:rFonts w:ascii="Cambria Math" w:hAnsi="Cambria Math"/>
+                      <w:lang w:val="en-US"/>
+                    </w:rPr>
+                    <m:t>0</m:t>
+                  </m:r>
+                </m:sub>
+              </m:sSub>
+              <m:r>
+                <w:rPr>
+                  <w:rFonts w:ascii="Cambria Math" w:hAnsi="Cambria Math"/>
+                  <w:lang w:val="en-US"/>
+                </w:rPr>
+                <m:t>t</m:t>
+              </m:r>
+            </m:sup>
+          </m:sSup>
+          <m:r>
+            <w:rPr>
+              <w:rFonts w:ascii="Cambria Math" w:hAnsi="Cambria Math"/>
+              <w:lang w:val="en-US"/>
+            </w:rPr>
+            <m:t>+</m:t>
+          </m:r>
+          <m:sSub>
+            <m:sSubPr>
+              <m:ctrlPr>
+                <w:rPr>
+                  <w:rFonts w:ascii="Cambria Math" w:hAnsi="Cambria Math"/>
+                  <w:i/>
+                  <w:lang w:val="en-US"/>
+                </w:rPr>
+              </m:ctrlPr>
+            </m:sSubPr>
+            <m:e>
+              <m:r>
+                <w:rPr>
+                  <w:rFonts w:ascii="Cambria Math" w:hAnsi="Cambria Math"/>
+                  <w:lang w:val="en-US"/>
+                </w:rPr>
+                <m:t>c</m:t>
+              </m:r>
+            </m:e>
+            <m:sub>
+              <m:r>
+                <w:rPr>
+                  <w:rFonts w:ascii="Cambria Math" w:hAnsi="Cambria Math"/>
+                  <w:lang w:val="en-US"/>
+                </w:rPr>
+                <m:t>-1</m:t>
+              </m:r>
+            </m:sub>
+          </m:sSub>
+          <m:r>
+            <w:rPr>
+              <w:rFonts w:ascii="Cambria Math" w:hAnsi="Cambria Math"/>
+              <w:lang w:val="en-US"/>
+            </w:rPr>
+            <m:t>⋅</m:t>
+          </m:r>
+          <m:sSup>
+            <m:sSupPr>
+              <m:ctrlPr>
+                <w:rPr>
+                  <w:rFonts w:ascii="Cambria Math" w:hAnsi="Cambria Math"/>
+                  <w:i/>
+                  <w:lang w:val="en-US"/>
+                </w:rPr>
+              </m:ctrlPr>
+            </m:sSupPr>
+            <m:e>
+              <m:r>
+                <w:rPr>
+                  <w:rFonts w:ascii="Cambria Math" w:hAnsi="Cambria Math"/>
+                  <w:lang w:val="en-US"/>
+                </w:rPr>
+                <m:t>e</m:t>
+              </m:r>
+            </m:e>
+            <m:sup>
+              <m:r>
+                <w:rPr>
+                  <w:rFonts w:ascii="Cambria Math" w:hAnsi="Cambria Math"/>
+                  <w:lang w:val="en-US"/>
+                </w:rPr>
+                <m:t>-j</m:t>
+              </m:r>
+              <m:sSub>
+                <m:sSubPr>
+                  <m:ctrlPr>
+                    <w:rPr>
+                      <w:rFonts w:ascii="Cambria Math" w:hAnsi="Cambria Math"/>
+                      <w:i/>
+                      <w:lang w:val="en-US"/>
+                    </w:rPr>
+                  </m:ctrlPr>
+                </m:sSubPr>
+                <m:e>
+                  <m:r>
+                    <w:rPr>
+                      <w:rFonts w:ascii="Cambria Math" w:hAnsi="Cambria Math"/>
+                      <w:lang w:val="en-US"/>
+                    </w:rPr>
+                    <m:t>ω</m:t>
+                  </m:r>
+                </m:e>
+                <m:sub>
+                  <m:r>
+                    <w:rPr>
+                      <w:rFonts w:ascii="Cambria Math" w:hAnsi="Cambria Math"/>
+                      <w:lang w:val="en-US"/>
+                    </w:rPr>
+                    <m:t>0</m:t>
+                  </m:r>
+                </m:sub>
+              </m:sSub>
+              <m:r>
+                <w:rPr>
+                  <w:rFonts w:ascii="Cambria Math" w:hAnsi="Cambria Math"/>
+                  <w:lang w:val="en-US"/>
+                </w:rPr>
+                <m:t>t</m:t>
+              </m:r>
+            </m:sup>
+          </m:sSup>
+          <m:r>
+            <w:rPr>
+              <w:rFonts w:ascii="Cambria Math" w:hAnsi="Cambria Math"/>
+              <w:lang w:val="en-US"/>
+            </w:rPr>
+            <m:t xml:space="preserve">= </m:t>
+          </m:r>
+          <m:d>
+            <m:dPr>
+              <m:begChr m:val="|"/>
+              <m:endChr m:val="|"/>
+              <m:ctrlPr>
+                <w:rPr>
+                  <w:rFonts w:ascii="Cambria Math" w:hAnsi="Cambria Math"/>
+                  <w:i/>
+                  <w:lang w:val="en-US"/>
+                </w:rPr>
+              </m:ctrlPr>
+            </m:dPr>
+            <m:e>
+              <m:sSub>
+                <m:sSubPr>
+                  <m:ctrlPr>
+                    <w:rPr>
+                      <w:rFonts w:ascii="Cambria Math" w:hAnsi="Cambria Math"/>
+                      <w:i/>
+                      <w:lang w:val="en-US"/>
+                    </w:rPr>
+                  </m:ctrlPr>
+                </m:sSubPr>
+                <m:e>
+                  <m:r>
+                    <w:rPr>
+                      <w:rFonts w:ascii="Cambria Math" w:hAnsi="Cambria Math"/>
+                      <w:lang w:val="en-US"/>
+                    </w:rPr>
+                    <m:t>c</m:t>
+                  </m:r>
+                </m:e>
+                <m:sub>
+                  <m:r>
+                    <w:rPr>
+                      <w:rFonts w:ascii="Cambria Math" w:hAnsi="Cambria Math"/>
+                      <w:lang w:val="en-US"/>
+                    </w:rPr>
+                    <m:t>1</m:t>
+                  </m:r>
+                </m:sub>
+              </m:sSub>
+            </m:e>
+          </m:d>
+          <m:r>
+            <w:rPr>
+              <w:rFonts w:ascii="Cambria Math" w:hAnsi="Cambria Math"/>
+              <w:lang w:val="en-US"/>
+            </w:rPr>
+            <m:t>⋅</m:t>
+          </m:r>
+          <m:sSup>
+            <m:sSupPr>
+              <m:ctrlPr>
+                <w:rPr>
+                  <w:rFonts w:ascii="Cambria Math" w:hAnsi="Cambria Math"/>
+                  <w:i/>
+                  <w:lang w:val="en-US"/>
+                </w:rPr>
+              </m:ctrlPr>
+            </m:sSupPr>
+            <m:e>
+              <m:r>
+                <w:rPr>
+                  <w:rFonts w:ascii="Cambria Math" w:hAnsi="Cambria Math"/>
+                  <w:lang w:val="en-US"/>
+                </w:rPr>
+                <m:t>e</m:t>
+              </m:r>
+            </m:e>
+            <m:sup>
+              <m:r>
+                <w:rPr>
+                  <w:rFonts w:ascii="Cambria Math" w:hAnsi="Cambria Math"/>
+                  <w:lang w:val="en-US"/>
+                </w:rPr>
+                <m:t>j</m:t>
+              </m:r>
+              <m:sSub>
+                <m:sSubPr>
+                  <m:ctrlPr>
+                    <w:rPr>
+                      <w:rFonts w:ascii="Cambria Math" w:hAnsi="Cambria Math"/>
+                      <w:i/>
+                      <w:lang w:val="en-US"/>
+                    </w:rPr>
+                  </m:ctrlPr>
+                </m:sSubPr>
+                <m:e>
+                  <m:r>
+                    <w:rPr>
+                      <w:rFonts w:ascii="Cambria Math" w:hAnsi="Cambria Math"/>
+                      <w:lang w:val="en-US"/>
+                    </w:rPr>
+                    <m:t>(ω</m:t>
+                  </m:r>
+                </m:e>
+                <m:sub>
+                  <m:r>
+                    <w:rPr>
+                      <w:rFonts w:ascii="Cambria Math" w:hAnsi="Cambria Math"/>
+                      <w:lang w:val="en-US"/>
+                    </w:rPr>
+                    <m:t>0</m:t>
+                  </m:r>
+                </m:sub>
+              </m:sSub>
+              <m:r>
+                <w:rPr>
+                  <w:rFonts w:ascii="Cambria Math" w:hAnsi="Cambria Math"/>
+                  <w:lang w:val="en-US"/>
+                </w:rPr>
+                <m:t>t+</m:t>
+              </m:r>
+              <m:d>
+                <m:dPr>
+                  <m:begChr m:val="⟨"/>
+                  <m:endChr m:val=""/>
+                  <m:ctrlPr>
+                    <w:rPr>
+                      <w:rFonts w:ascii="Cambria Math" w:hAnsi="Cambria Math"/>
+                      <w:i/>
+                      <w:lang w:val="en-US"/>
+                    </w:rPr>
+                  </m:ctrlPr>
+                </m:dPr>
+                <m:e>
+                  <m:sSub>
+                    <m:sSubPr>
+                      <m:ctrlPr>
+                        <w:rPr>
+                          <w:rFonts w:ascii="Cambria Math" w:hAnsi="Cambria Math"/>
+                          <w:i/>
+                          <w:lang w:val="en-US"/>
+                        </w:rPr>
+                      </m:ctrlPr>
+                    </m:sSubPr>
+                    <m:e>
+                      <m:r>
+                        <w:rPr>
+                          <w:rFonts w:ascii="Cambria Math" w:hAnsi="Cambria Math"/>
+                          <w:lang w:val="en-US"/>
+                        </w:rPr>
+                        <m:t>c</m:t>
+                      </m:r>
+                    </m:e>
+                    <m:sub>
+                      <m:r>
+                        <w:rPr>
+                          <w:rFonts w:ascii="Cambria Math" w:hAnsi="Cambria Math"/>
+                          <w:lang w:val="en-US"/>
+                        </w:rPr>
+                        <m:t>1</m:t>
+                      </m:r>
+                    </m:sub>
+                  </m:sSub>
+                </m:e>
+              </m:d>
+              <m:r>
+                <w:rPr>
+                  <w:rFonts w:ascii="Cambria Math" w:hAnsi="Cambria Math"/>
+                  <w:lang w:val="en-US"/>
+                </w:rPr>
+                <m:t>))</m:t>
+              </m:r>
+            </m:sup>
+          </m:sSup>
+          <m:r>
+            <w:rPr>
+              <w:rFonts w:ascii="Cambria Math" w:hAnsi="Cambria Math"/>
+              <w:lang w:val="en-US"/>
+            </w:rPr>
+            <m:t>+</m:t>
+          </m:r>
+          <m:d>
+            <m:dPr>
+              <m:begChr m:val="|"/>
+              <m:endChr m:val="|"/>
+              <m:ctrlPr>
+                <w:rPr>
+                  <w:rFonts w:ascii="Cambria Math" w:hAnsi="Cambria Math"/>
+                  <w:i/>
+                  <w:lang w:val="en-US"/>
+                </w:rPr>
+              </m:ctrlPr>
+            </m:dPr>
+            <m:e>
+              <m:sSub>
+                <m:sSubPr>
+                  <m:ctrlPr>
+                    <w:rPr>
+                      <w:rFonts w:ascii="Cambria Math" w:hAnsi="Cambria Math"/>
+                      <w:i/>
+                      <w:lang w:val="en-US"/>
+                    </w:rPr>
+                  </m:ctrlPr>
+                </m:sSubPr>
+                <m:e>
+                  <m:r>
+                    <w:rPr>
+                      <w:rFonts w:ascii="Cambria Math" w:hAnsi="Cambria Math"/>
+                      <w:lang w:val="en-US"/>
+                    </w:rPr>
+                    <m:t>c</m:t>
+                  </m:r>
+                </m:e>
+                <m:sub>
+                  <m:r>
+                    <w:rPr>
+                      <w:rFonts w:ascii="Cambria Math" w:hAnsi="Cambria Math"/>
+                      <w:lang w:val="en-US"/>
+                    </w:rPr>
+                    <m:t>1</m:t>
+                  </m:r>
+                </m:sub>
+              </m:sSub>
+            </m:e>
+          </m:d>
+          <m:r>
+            <w:rPr>
+              <w:rFonts w:ascii="Cambria Math" w:hAnsi="Cambria Math"/>
+              <w:lang w:val="en-US"/>
+            </w:rPr>
+            <m:t>⋅</m:t>
+          </m:r>
+          <m:sSup>
+            <m:sSupPr>
+              <m:ctrlPr>
+                <w:rPr>
+                  <w:rFonts w:ascii="Cambria Math" w:hAnsi="Cambria Math"/>
+                  <w:i/>
+                  <w:lang w:val="en-US"/>
+                </w:rPr>
+              </m:ctrlPr>
+            </m:sSupPr>
+            <m:e>
+              <m:r>
+                <w:rPr>
+                  <w:rFonts w:ascii="Cambria Math" w:hAnsi="Cambria Math"/>
+                  <w:lang w:val="en-US"/>
+                </w:rPr>
+                <m:t>e</m:t>
+              </m:r>
+            </m:e>
+            <m:sup>
+              <m:r>
+                <w:rPr>
+                  <w:rFonts w:ascii="Cambria Math" w:hAnsi="Cambria Math"/>
+                  <w:lang w:val="en-US"/>
+                </w:rPr>
+                <m:t>-j</m:t>
+              </m:r>
+              <m:sSub>
+                <m:sSubPr>
+                  <m:ctrlPr>
+                    <w:rPr>
+                      <w:rFonts w:ascii="Cambria Math" w:hAnsi="Cambria Math"/>
+                      <w:i/>
+                      <w:lang w:val="en-US"/>
+                    </w:rPr>
+                  </m:ctrlPr>
+                </m:sSubPr>
+                <m:e>
+                  <m:r>
+                    <w:rPr>
+                      <w:rFonts w:ascii="Cambria Math" w:hAnsi="Cambria Math"/>
+                      <w:lang w:val="en-US"/>
+                    </w:rPr>
+                    <m:t>(ω</m:t>
+                  </m:r>
+                </m:e>
+                <m:sub>
+                  <m:r>
+                    <w:rPr>
+                      <w:rFonts w:ascii="Cambria Math" w:hAnsi="Cambria Math"/>
+                      <w:lang w:val="en-US"/>
+                    </w:rPr>
+                    <m:t>0</m:t>
+                  </m:r>
+                </m:sub>
+              </m:sSub>
+              <m:r>
+                <w:rPr>
+                  <w:rFonts w:ascii="Cambria Math" w:hAnsi="Cambria Math"/>
+                  <w:lang w:val="en-US"/>
+                </w:rPr>
+                <m:t>t+</m:t>
+              </m:r>
+              <m:d>
+                <m:dPr>
+                  <m:begChr m:val="⟨"/>
+                  <m:endChr m:val=""/>
+                  <m:ctrlPr>
+                    <w:rPr>
+                      <w:rFonts w:ascii="Cambria Math" w:hAnsi="Cambria Math"/>
+                      <w:i/>
+                      <w:lang w:val="en-US"/>
+                    </w:rPr>
+                  </m:ctrlPr>
+                </m:dPr>
+                <m:e>
+                  <m:sSub>
+                    <m:sSubPr>
+                      <m:ctrlPr>
+                        <w:rPr>
+                          <w:rFonts w:ascii="Cambria Math" w:hAnsi="Cambria Math"/>
+                          <w:i/>
+                          <w:lang w:val="en-US"/>
+                        </w:rPr>
+                      </m:ctrlPr>
+                    </m:sSubPr>
+                    <m:e>
+                      <m:r>
+                        <w:rPr>
+                          <w:rFonts w:ascii="Cambria Math" w:hAnsi="Cambria Math"/>
+                          <w:lang w:val="en-US"/>
+                        </w:rPr>
+                        <m:t>c</m:t>
+                      </m:r>
+                    </m:e>
+                    <m:sub>
+                      <m:r>
+                        <w:rPr>
+                          <w:rFonts w:ascii="Cambria Math" w:hAnsi="Cambria Math"/>
+                          <w:lang w:val="en-US"/>
+                        </w:rPr>
+                        <m:t>1</m:t>
+                      </m:r>
+                    </m:sub>
+                  </m:sSub>
+                </m:e>
+              </m:d>
+              <m:r>
+                <w:rPr>
+                  <w:rFonts w:ascii="Cambria Math" w:hAnsi="Cambria Math"/>
+                  <w:lang w:val="en-US"/>
+                </w:rPr>
+                <m:t>)</m:t>
+              </m:r>
+            </m:sup>
+          </m:sSup>
+          <m:r>
+            <w:rPr>
+              <w:rFonts w:ascii="Cambria Math" w:hAnsi="Cambria Math"/>
+              <w:lang w:val="en-US"/>
+            </w:rPr>
+            <m:t>=2</m:t>
+          </m:r>
+          <m:d>
+            <m:dPr>
+              <m:begChr m:val="|"/>
+              <m:endChr m:val="|"/>
+              <m:ctrlPr>
+                <w:rPr>
+                  <w:rFonts w:ascii="Cambria Math" w:hAnsi="Cambria Math"/>
+                  <w:i/>
+                  <w:lang w:val="en-US"/>
+                </w:rPr>
+              </m:ctrlPr>
+            </m:dPr>
+            <m:e>
+              <m:sSub>
+                <m:sSubPr>
+                  <m:ctrlPr>
+                    <w:rPr>
+                      <w:rFonts w:ascii="Cambria Math" w:hAnsi="Cambria Math"/>
+                      <w:i/>
+                      <w:lang w:val="en-US"/>
+                    </w:rPr>
+                  </m:ctrlPr>
+                </m:sSubPr>
+                <m:e>
+                  <m:r>
+                    <w:rPr>
+                      <w:rFonts w:ascii="Cambria Math" w:hAnsi="Cambria Math"/>
+                      <w:lang w:val="en-US"/>
+                    </w:rPr>
+                    <m:t>c</m:t>
+                  </m:r>
+                </m:e>
+                <m:sub>
+                  <m:r>
+                    <w:rPr>
+                      <w:rFonts w:ascii="Cambria Math" w:hAnsi="Cambria Math"/>
+                      <w:lang w:val="en-US"/>
+                    </w:rPr>
+                    <m:t>1</m:t>
+                  </m:r>
+                </m:sub>
+              </m:sSub>
+            </m:e>
+          </m:d>
+          <m:r>
+            <w:rPr>
+              <w:rFonts w:ascii="Cambria Math" w:hAnsi="Cambria Math"/>
+              <w:lang w:val="en-US"/>
+            </w:rPr>
+            <m:t>⋅</m:t>
+          </m:r>
+          <m:r>
+            <w:rPr>
+              <w:rFonts w:ascii="Cambria Math" w:hAnsi="Cambria Math"/>
+              <w:lang w:val="en-US"/>
+            </w:rPr>
+            <m:t>cos</m:t>
+          </m:r>
+          <m:sSub>
+            <m:sSubPr>
+              <m:ctrlPr>
+                <w:rPr>
+                  <w:rFonts w:ascii="Cambria Math" w:hAnsi="Cambria Math"/>
+                  <w:i/>
+                  <w:lang w:val="en-US"/>
+                </w:rPr>
+              </m:ctrlPr>
+            </m:sSubPr>
+            <m:e>
+              <m:r>
+                <w:rPr>
+                  <w:rFonts w:ascii="Cambria Math" w:hAnsi="Cambria Math"/>
+                  <w:lang w:val="en-US"/>
+                </w:rPr>
+                <m:t>(ω</m:t>
+              </m:r>
+            </m:e>
+            <m:sub>
+              <m:r>
+                <w:rPr>
+                  <w:rFonts w:ascii="Cambria Math" w:hAnsi="Cambria Math"/>
+                  <w:lang w:val="en-US"/>
+                </w:rPr>
+                <m:t>0</m:t>
+              </m:r>
+            </m:sub>
+          </m:sSub>
+          <m:r>
+            <w:rPr>
+              <w:rFonts w:ascii="Cambria Math" w:hAnsi="Cambria Math"/>
+              <w:lang w:val="en-US"/>
+            </w:rPr>
+            <m:t>t+</m:t>
+          </m:r>
+          <m:d>
+            <m:dPr>
+              <m:begChr m:val="⟨"/>
+              <m:endChr m:val=""/>
+              <m:ctrlPr>
+                <w:rPr>
+                  <w:rFonts w:ascii="Cambria Math" w:hAnsi="Cambria Math"/>
+                  <w:i/>
+                  <w:lang w:val="en-US"/>
+                </w:rPr>
+              </m:ctrlPr>
+            </m:dPr>
+            <m:e>
+              <m:sSub>
+                <m:sSubPr>
+                  <m:ctrlPr>
+                    <w:rPr>
+                      <w:rFonts w:ascii="Cambria Math" w:hAnsi="Cambria Math"/>
+                      <w:i/>
+                      <w:lang w:val="en-US"/>
+                    </w:rPr>
+                  </m:ctrlPr>
+                </m:sSubPr>
+                <m:e>
+                  <m:r>
+                    <w:rPr>
+                      <w:rFonts w:ascii="Cambria Math" w:hAnsi="Cambria Math"/>
+                      <w:lang w:val="en-US"/>
+                    </w:rPr>
+                    <m:t>c</m:t>
+                  </m:r>
+                </m:e>
+                <m:sub>
+                  <m:r>
+                    <w:rPr>
+                      <w:rFonts w:ascii="Cambria Math" w:hAnsi="Cambria Math"/>
+                      <w:lang w:val="en-US"/>
+                    </w:rPr>
+                    <m:t>1</m:t>
+                  </m:r>
+                </m:sub>
+              </m:sSub>
+            </m:e>
+          </m:d>
+          <m:r>
+            <w:rPr>
+              <w:rFonts w:ascii="Cambria Math" w:hAnsi="Cambria Math"/>
+              <w:lang w:val="en-US"/>
+            </w:rPr>
+            <m:t>)</m:t>
+          </m:r>
+        </m:oMath>
+      </m:oMathPara>
+    </w:p>
+    <w:p>
+      <w:pPr>
+        <w:rPr>
+          <w:lang w:val="en-US"/>
+        </w:rPr>
+      </w:pPr>
+    </w:p>
+    <w:p>
+      <w:pPr>
+        <w:rPr>
+          <w:lang w:val="en-US"/>
+        </w:rPr>
+      </w:pPr>
+      <w:r>
+        <w:rPr>
+          <w:lang w:val="en-US"/>
+        </w:rPr>
+        <w:t xml:space="preserve">In the complex notation, we always sum up 2 phasors to get a real valued cosinus component. </w:t>
+      </w:r>
+    </w:p>
+    <w:p>
+      <w:pPr>
+        <w:rPr>
+          <w:lang w:val="en-US"/>
+        </w:rPr>
+      </w:pPr>
     </w:p>
     <w:p>
       <w:pPr>
@@ -8385,7 +10582,7 @@
                 <v:shape id="_x0000_i1044" type="#_x0000_t75" style="width:371.9pt;height:35.05pt" o:ole="">
                   <v:imagedata r:id="rId45" o:title=""/>
                 </v:shape>
-                <o:OLEObject Type="Embed" ProgID="Equation.3" ShapeID="_x0000_i1044" DrawAspect="Content" ObjectID="_1567238123" r:id="rId46"/>
+                <o:OLEObject Type="Embed" ProgID="Equation.3" ShapeID="_x0000_i1044" DrawAspect="Content" ObjectID="_1631351134" r:id="rId46"/>
               </w:object>
             </w:r>
             <w:r>
@@ -8423,7 +10620,7 @@
                 <v:shape id="_x0000_i1045" type="#_x0000_t75" style="width:112.1pt;height:36.95pt" o:ole="">
                   <v:imagedata r:id="rId47" o:title=""/>
                 </v:shape>
-                <o:OLEObject Type="Embed" ProgID="Equation.3" ShapeID="_x0000_i1045" DrawAspect="Content" ObjectID="_1567238124" r:id="rId48"/>
+                <o:OLEObject Type="Embed" ProgID="Equation.3" ShapeID="_x0000_i1045" DrawAspect="Content" ObjectID="_1631351135" r:id="rId48"/>
               </w:object>
             </w:r>
             <w:r>
@@ -8560,12 +10757,12 @@
         <w:spacing w:line="240" w:lineRule="auto"/>
         <w:jc w:val="left"/>
       </w:pPr>
-      <w:bookmarkStart w:id="7" w:name="_Toc339877687"/>
+      <w:bookmarkStart w:id="8" w:name="_Toc339877687"/>
       <w:r>
         <w:lastRenderedPageBreak/>
         <w:t>Reference Signal: Periodic Square</w:t>
       </w:r>
-      <w:bookmarkEnd w:id="7"/>
+      <w:bookmarkEnd w:id="8"/>
       <w:r>
         <w:t xml:space="preserve"> </w:t>
       </w:r>
@@ -10155,7 +12352,7 @@
           <v:shape id="_x0000_i1046" type="#_x0000_t75" style="width:220.95pt;height:35.05pt" o:ole="">
             <v:imagedata r:id="rId49" o:title=""/>
           </v:shape>
-          <o:OLEObject Type="Embed" ProgID="Equation.3" ShapeID="_x0000_i1046" DrawAspect="Content" ObjectID="_1567238125" r:id="rId50"/>
+          <o:OLEObject Type="Embed" ProgID="Equation.3" ShapeID="_x0000_i1046" DrawAspect="Content" ObjectID="_1631351136" r:id="rId50"/>
         </w:object>
       </w:r>
     </w:p>
@@ -10184,7 +12381,7 @@
           <v:shape id="_x0000_i1047" type="#_x0000_t75" style="width:33.7pt;height:18.75pt;mso-position-horizontal:absolute" o:ole="">
             <v:imagedata r:id="rId51" o:title=""/>
           </v:shape>
-          <o:OLEObject Type="Embed" ProgID="Equation.3" ShapeID="_x0000_i1047" DrawAspect="Content" ObjectID="_1567238126" r:id="rId52"/>
+          <o:OLEObject Type="Embed" ProgID="Equation.3" ShapeID="_x0000_i1047" DrawAspect="Content" ObjectID="_1631351137" r:id="rId52"/>
         </w:object>
       </w:r>
     </w:p>
@@ -10222,7 +12419,7 @@
           <v:shape id="_x0000_i1048" type="#_x0000_t75" style="width:44.95pt;height:34.95pt;mso-position-horizontal:absolute" o:ole="">
             <v:imagedata r:id="rId53" o:title=""/>
           </v:shape>
-          <o:OLEObject Type="Embed" ProgID="Equation.3" ShapeID="_x0000_i1048" DrawAspect="Content" ObjectID="_1567238127" r:id="rId54"/>
+          <o:OLEObject Type="Embed" ProgID="Equation.3" ShapeID="_x0000_i1048" DrawAspect="Content" ObjectID="_1631351138" r:id="rId54"/>
         </w:object>
       </w:r>
     </w:p>
@@ -10274,7 +12471,7 @@
           <v:shape id="_x0000_i1049" type="#_x0000_t75" style="width:245.45pt;height:55.8pt" o:ole="">
             <v:imagedata r:id="rId55" o:title=""/>
           </v:shape>
-          <o:OLEObject Type="Embed" ProgID="Equation.3" ShapeID="_x0000_i1049" DrawAspect="Content" ObjectID="_1567238128" r:id="rId56"/>
+          <o:OLEObject Type="Embed" ProgID="Equation.3" ShapeID="_x0000_i1049" DrawAspect="Content" ObjectID="_1631351139" r:id="rId56"/>
         </w:object>
       </w:r>
     </w:p>
@@ -10296,7 +12493,7 @@
           <v:shape id="_x0000_i1050" type="#_x0000_t75" style="width:44.95pt;height:33.7pt" o:ole="">
             <v:imagedata r:id="rId57" o:title=""/>
           </v:shape>
-          <o:OLEObject Type="Embed" ProgID="Equation.3" ShapeID="_x0000_i1050" DrawAspect="Content" ObjectID="_1567238129" r:id="rId58"/>
+          <o:OLEObject Type="Embed" ProgID="Equation.3" ShapeID="_x0000_i1050" DrawAspect="Content" ObjectID="_1631351140" r:id="rId58"/>
         </w:object>
       </w:r>
     </w:p>
@@ -10309,7 +12506,7 @@
           <v:shape id="_x0000_i1051" type="#_x0000_t75" style="width:383.3pt;height:49.95pt" o:ole="">
             <v:imagedata r:id="rId59" o:title=""/>
           </v:shape>
-          <o:OLEObject Type="Embed" ProgID="Equation.3" ShapeID="_x0000_i1051" DrawAspect="Content" ObjectID="_1567238130" r:id="rId60"/>
+          <o:OLEObject Type="Embed" ProgID="Equation.3" ShapeID="_x0000_i1051" DrawAspect="Content" ObjectID="_1631351141" r:id="rId60"/>
         </w:object>
       </w:r>
     </w:p>
@@ -10395,7 +12592,7 @@
           <v:shape id="_x0000_i1052" type="#_x0000_t75" style="width:210.9pt;height:38.7pt" o:ole="">
             <v:imagedata r:id="rId61" o:title=""/>
           </v:shape>
-          <o:OLEObject Type="Embed" ProgID="Equation.3" ShapeID="_x0000_i1052" DrawAspect="Content" ObjectID="_1567238131" r:id="rId62"/>
+          <o:OLEObject Type="Embed" ProgID="Equation.3" ShapeID="_x0000_i1052" DrawAspect="Content" ObjectID="_1631351142" r:id="rId62"/>
         </w:object>
       </w:r>
     </w:p>
@@ -10433,7 +12630,7 @@
           <v:shape id="_x0000_i1053" type="#_x0000_t75" style="width:470.6pt;height:73.2pt" o:ole="">
             <v:imagedata r:id="rId63" o:title=""/>
           </v:shape>
-          <o:OLEObject Type="Embed" ProgID="Equation.3" ShapeID="_x0000_i1053" DrawAspect="Content" ObjectID="_1567238132" r:id="rId64"/>
+          <o:OLEObject Type="Embed" ProgID="Equation.3" ShapeID="_x0000_i1053" DrawAspect="Content" ObjectID="_1631351143" r:id="rId64"/>
         </w:object>
       </w:r>
     </w:p>
@@ -10451,7 +12648,7 @@
           <v:shape id="_x0000_i1054" type="#_x0000_t75" style="width:491.3pt;height:75.8pt" o:ole="">
             <v:imagedata r:id="rId65" o:title=""/>
           </v:shape>
-          <o:OLEObject Type="Embed" ProgID="Equation.3" ShapeID="_x0000_i1054" DrawAspect="Content" ObjectID="_1567238133" r:id="rId66"/>
+          <o:OLEObject Type="Embed" ProgID="Equation.3" ShapeID="_x0000_i1054" DrawAspect="Content" ObjectID="_1631351144" r:id="rId66"/>
         </w:object>
       </w:r>
     </w:p>
@@ -10752,7 +12949,7 @@
           <v:shape id="_x0000_i1055" type="#_x0000_t75" style="width:90.75pt;height:33.7pt" o:ole="">
             <v:imagedata r:id="rId67" o:title=""/>
           </v:shape>
-          <o:OLEObject Type="Embed" ProgID="Equation.3" ShapeID="_x0000_i1055" DrawAspect="Content" ObjectID="_1567238134" r:id="rId68"/>
+          <o:OLEObject Type="Embed" ProgID="Equation.3" ShapeID="_x0000_i1055" DrawAspect="Content" ObjectID="_1631351145" r:id="rId68"/>
         </w:object>
       </w:r>
     </w:p>
@@ -10868,7 +13065,7 @@
           <v:shape id="_x0000_i1056" type="#_x0000_t75" style="width:68.2pt;height:33.7pt" o:ole="">
             <v:imagedata r:id="rId69" o:title=""/>
           </v:shape>
-          <o:OLEObject Type="Embed" ProgID="Equation.3" ShapeID="_x0000_i1056" DrawAspect="Content" ObjectID="_1567238135" r:id="rId70"/>
+          <o:OLEObject Type="Embed" ProgID="Equation.3" ShapeID="_x0000_i1056" DrawAspect="Content" ObjectID="_1631351146" r:id="rId70"/>
         </w:object>
       </w:r>
     </w:p>
@@ -11118,7 +13315,7 @@
           </mc:Choice>
           <mc:Fallback>
             <w:pict>
-              <v:shapetype w14:anchorId="7B57B92E" id="_x0000_t88" coordsize="21600,21600" o:spt="88" adj="1800,10800" path="m,qx10800@0l10800@2qy21600@11,10800@3l10800@1qy,21600e" filled="f">
+              <v:shapetype w14:anchorId="520664BD" id="_x0000_t88" coordsize="21600,21600" o:spt="88" adj="1800,10800" path="m,qx10800@0l10800@2qy21600@11,10800@3l10800@1qy,21600e" filled="f">
                 <v:formulas>
                   <v:f eqn="val #0"/>
                   <v:f eqn="sum 21600 0 #0"/>
@@ -11153,7 +13350,7 @@
           <v:shape id="_x0000_i1057" type="#_x0000_t75" style="width:135.75pt;height:82pt" o:ole="">
             <v:imagedata r:id="rId71" o:title=""/>
           </v:shape>
-          <o:OLEObject Type="Embed" ProgID="Equation.3" ShapeID="_x0000_i1057" DrawAspect="Content" ObjectID="_1567238136" r:id="rId72"/>
+          <o:OLEObject Type="Embed" ProgID="Equation.3" ShapeID="_x0000_i1057" DrawAspect="Content" ObjectID="_1631351147" r:id="rId72"/>
         </w:object>
       </w:r>
       <w:r>
@@ -11177,7 +13374,7 @@
           <v:shape id="_x0000_i1058" type="#_x0000_t75" style="width:39.95pt;height:18.75pt" o:ole="">
             <v:imagedata r:id="rId73" o:title=""/>
           </v:shape>
-          <o:OLEObject Type="Embed" ProgID="Equation.3" ShapeID="_x0000_i1058" DrawAspect="Content" ObjectID="_1567238137" r:id="rId74"/>
+          <o:OLEObject Type="Embed" ProgID="Equation.3" ShapeID="_x0000_i1058" DrawAspect="Content" ObjectID="_1631351148" r:id="rId74"/>
         </w:object>
       </w:r>
     </w:p>
@@ -11217,7 +13414,7 @@
           <v:shape id="_x0000_i1059" type="#_x0000_t75" style="width:129.05pt;height:38.3pt" o:ole="">
             <v:imagedata r:id="rId75" o:title=""/>
           </v:shape>
-          <o:OLEObject Type="Embed" ProgID="Equation.3" ShapeID="_x0000_i1059" DrawAspect="Content" ObjectID="_1567238138" r:id="rId76"/>
+          <o:OLEObject Type="Embed" ProgID="Equation.3" ShapeID="_x0000_i1059" DrawAspect="Content" ObjectID="_1631351149" r:id="rId76"/>
         </w:object>
       </w:r>
     </w:p>
@@ -11371,7 +13568,7 @@
           </mc:Choice>
           <mc:Fallback>
             <w:pict>
-              <v:shape w14:anchorId="361FB3E4" id="Right Brace 3144" o:spid="_x0000_s1026" type="#_x0000_t88" style="position:absolute;margin-left:171.4pt;margin-top:21.45pt;width:18.95pt;height:298.1pt;rotation:-90;z-index:251716096;visibility:visible;mso-wrap-style:square;mso-width-percent:0;mso-height-percent:0;mso-wrap-distance-left:9pt;mso-wrap-distance-top:0;mso-wrap-distance-right:9pt;mso-wrap-distance-bottom:0;mso-position-horizontal:absolute;mso-position-horizontal-relative:text;mso-position-vertical:absolute;mso-position-vertical-relative:text;mso-width-percent:0;mso-height-percent:0;mso-width-relative:margin;mso-height-relative:margin;v-text-anchor:middle" o:gfxdata="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" adj="434,10396" strokecolor="black [3213]"/>
+              <v:shape w14:anchorId="2F18AF15" id="Right Brace 3144" o:spid="_x0000_s1026" type="#_x0000_t88" style="position:absolute;margin-left:171.4pt;margin-top:21.45pt;width:18.95pt;height:298.1pt;rotation:-90;z-index:251716096;visibility:visible;mso-wrap-style:square;mso-width-percent:0;mso-height-percent:0;mso-wrap-distance-left:9pt;mso-wrap-distance-top:0;mso-wrap-distance-right:9pt;mso-wrap-distance-bottom:0;mso-position-horizontal:absolute;mso-position-horizontal-relative:text;mso-position-vertical:absolute;mso-position-vertical-relative:text;mso-width-percent:0;mso-height-percent:0;mso-width-relative:margin;mso-height-relative:margin;v-text-anchor:middle" o:gfxdata="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" adj="434,10396" strokecolor="black [3213]"/>
             </w:pict>
           </mc:Fallback>
         </mc:AlternateContent>
@@ -11453,7 +13650,7 @@
           </mc:Choice>
           <mc:Fallback>
             <w:pict>
-              <v:shape w14:anchorId="2AF49D12" id="AutoShape 3255" o:spid="_x0000_s1026" type="#_x0000_t87" style="position:absolute;margin-left:168.75pt;margin-top:73.5pt;width:11.45pt;height:91.45pt;rotation:-90;z-index:251714048;visibility:visible;mso-wrap-style:square;mso-width-percent:0;mso-height-percent:0;mso-wrap-distance-left:9pt;mso-wrap-distance-top:0;mso-wrap-distance-right:9pt;mso-wrap-distance-bottom:0;mso-position-horizontal:absolute;mso-position-horizontal-relative:text;mso-position-vertical:absolute;mso-position-vertical-relative:text;mso-width-percent:0;mso-height-percent:0;mso-width-relative:page;mso-height-relative:page;v-text-anchor:top" o:gfxdata="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" adj="2144"/>
+              <v:shape w14:anchorId="25F39185" id="AutoShape 3255" o:spid="_x0000_s1026" type="#_x0000_t87" style="position:absolute;margin-left:168.75pt;margin-top:73.5pt;width:11.45pt;height:91.45pt;rotation:-90;z-index:251714048;visibility:visible;mso-wrap-style:square;mso-width-percent:0;mso-height-percent:0;mso-wrap-distance-left:9pt;mso-wrap-distance-top:0;mso-wrap-distance-right:9pt;mso-wrap-distance-bottom:0;mso-position-horizontal:absolute;mso-position-horizontal-relative:text;mso-position-vertical:absolute;mso-position-vertical-relative:text;mso-width-percent:0;mso-height-percent:0;mso-width-relative:page;mso-height-relative:page;v-text-anchor:top" o:gfxdata="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" adj="2144"/>
             </w:pict>
           </mc:Fallback>
         </mc:AlternateContent>
@@ -11467,7 +13664,7 @@
           <v:shape id="_x0000_i1060" type="#_x0000_t75" style="width:219.8pt;height:112pt;mso-position-vertical:absolute" o:ole="">
             <v:imagedata r:id="rId77" o:title=""/>
           </v:shape>
-          <o:OLEObject Type="Embed" ProgID="Equation.3" ShapeID="_x0000_i1060" DrawAspect="Content" ObjectID="_1567238139" r:id="rId78"/>
+          <o:OLEObject Type="Embed" ProgID="Equation.3" ShapeID="_x0000_i1060" DrawAspect="Content" ObjectID="_1631351150" r:id="rId78"/>
         </w:object>
       </w:r>
     </w:p>
@@ -11554,7 +13751,7 @@
           </mc:Choice>
           <mc:Fallback>
             <w:pict>
-              <v:shapetype w14:anchorId="31968826" id="_x0000_t93" coordsize="21600,21600" o:spt="93" adj="16200,5400" path="m@0,l@0@1,3375@1,3375@2@0@2@0,21600,21600,10800xem1350@1l1350@2,2700@2,2700@1xem0@1l0@2,675@2,675@1xe">
+              <v:shapetype w14:anchorId="0B973536" id="_x0000_t93" coordsize="21600,21600" o:spt="93" adj="16200,5400" path="m@0,l@0@1,3375@1,3375@2@0@2@0,21600,21600,10800xem1350@1l1350@2,2700@2,2700@1xem0@1l0@2,675@2,675@1xe">
                 <v:stroke joinstyle="miter"/>
                 <v:formulas>
                   <v:f eqn="val #0"/>
@@ -11606,7 +13803,7 @@
           <v:shape id="_x0000_i1061" type="#_x0000_t75" style="width:4in;height:28.7pt" o:ole="">
             <v:imagedata r:id="rId79" o:title=""/>
           </v:shape>
-          <o:OLEObject Type="Embed" ProgID="Equation.3" ShapeID="_x0000_i1061" DrawAspect="Content" ObjectID="_1567238140" r:id="rId80"/>
+          <o:OLEObject Type="Embed" ProgID="Equation.3" ShapeID="_x0000_i1061" DrawAspect="Content" ObjectID="_1631351151" r:id="rId80"/>
         </w:object>
       </w:r>
     </w:p>
@@ -11676,7 +13873,7 @@
           <v:shape id="_x0000_i1062" type="#_x0000_t75" style="width:345.1pt;height:38.7pt" o:ole="">
             <v:imagedata r:id="rId81" o:title=""/>
           </v:shape>
-          <o:OLEObject Type="Embed" ProgID="Equation.3" ShapeID="_x0000_i1062" DrawAspect="Content" ObjectID="_1567238141" r:id="rId82"/>
+          <o:OLEObject Type="Embed" ProgID="Equation.3" ShapeID="_x0000_i1062" DrawAspect="Content" ObjectID="_1631351152" r:id="rId82"/>
         </w:object>
       </w:r>
     </w:p>
@@ -11808,7 +14005,7 @@
                 <v:shape id="_x0000_i1063" type="#_x0000_t75" style="width:92.05pt;height:34.95pt" o:ole="">
                   <v:imagedata r:id="rId83" o:title=""/>
                 </v:shape>
-                <o:OLEObject Type="Embed" ProgID="Equation.3" ShapeID="_x0000_i1063" DrawAspect="Content" ObjectID="_1567238142" r:id="rId84"/>
+                <o:OLEObject Type="Embed" ProgID="Equation.3" ShapeID="_x0000_i1063" DrawAspect="Content" ObjectID="_1631351153" r:id="rId84"/>
               </w:object>
             </w:r>
             <w:r>
@@ -11923,7 +14120,7 @@
                 <v:shape id="_x0000_i1064" type="#_x0000_t75" style="width:222.35pt;height:72.8pt" o:ole="">
                   <v:imagedata r:id="rId85" o:title=""/>
                 </v:shape>
-                <o:OLEObject Type="Embed" ProgID="Equation.3" ShapeID="_x0000_i1064" DrawAspect="Content" ObjectID="_1567238143" r:id="rId86"/>
+                <o:OLEObject Type="Embed" ProgID="Equation.3" ShapeID="_x0000_i1064" DrawAspect="Content" ObjectID="_1631351154" r:id="rId86"/>
               </w:object>
             </w:r>
             <w:r>
@@ -12023,7 +14220,7 @@
           <v:shape id="_x0000_i1065" type="#_x0000_t75" style="width:217.2pt;height:33.3pt" o:ole="">
             <v:imagedata r:id="rId87" o:title=""/>
           </v:shape>
-          <o:OLEObject Type="Embed" ProgID="Equation.3" ShapeID="_x0000_i1065" DrawAspect="Content" ObjectID="_1567238144" r:id="rId88"/>
+          <o:OLEObject Type="Embed" ProgID="Equation.3" ShapeID="_x0000_i1065" DrawAspect="Content" ObjectID="_1631351155" r:id="rId88"/>
         </w:object>
       </w:r>
     </w:p>
@@ -12208,7 +14405,7 @@
           <v:shape id="_x0000_i1066" type="#_x0000_t75" style="width:173.9pt;height:38.3pt" o:ole="">
             <v:imagedata r:id="rId91" o:title=""/>
           </v:shape>
-          <o:OLEObject Type="Embed" ProgID="Equation.3" ShapeID="_x0000_i1066" DrawAspect="Content" ObjectID="_1567238145" r:id="rId92"/>
+          <o:OLEObject Type="Embed" ProgID="Equation.3" ShapeID="_x0000_i1066" DrawAspect="Content" ObjectID="_1631351156" r:id="rId92"/>
         </w:object>
       </w:r>
     </w:p>
@@ -12255,7 +14452,7 @@
           <v:shape id="_x0000_i1067" type="#_x0000_t75" style="width:110.35pt;height:16.25pt" o:ole="">
             <v:imagedata r:id="rId93" o:title=""/>
           </v:shape>
-          <o:OLEObject Type="Embed" ProgID="Equation.3" ShapeID="_x0000_i1067" DrawAspect="Content" ObjectID="_1567238146" r:id="rId94"/>
+          <o:OLEObject Type="Embed" ProgID="Equation.3" ShapeID="_x0000_i1067" DrawAspect="Content" ObjectID="_1631351157" r:id="rId94"/>
         </w:object>
       </w:r>
       <w:r>
@@ -12653,12 +14850,12 @@
         <w:spacing w:line="240" w:lineRule="auto"/>
         <w:jc w:val="left"/>
       </w:pPr>
-      <w:bookmarkStart w:id="8" w:name="_Toc339877688"/>
+      <w:bookmarkStart w:id="9" w:name="_Toc339877688"/>
       <w:r>
         <w:lastRenderedPageBreak/>
         <w:t>Properties of Fourier Series</w:t>
       </w:r>
-      <w:bookmarkEnd w:id="8"/>
+      <w:bookmarkEnd w:id="9"/>
     </w:p>
     <w:p/>
     <w:p>
@@ -12754,10 +14951,10 @@
                 <w:szCs w:val="22"/>
               </w:rPr>
               <w:object w:dxaOrig="800" w:dyaOrig="380" w14:anchorId="07935925">
-                <v:shape id="_x0000_i1068" type="#_x0000_t75" style="width:39.95pt;height:18.75pt" o:ole="">
+                <v:shape id="_x0000_i1068" type="#_x0000_t75" style="width:39.75pt;height:18.8pt" o:ole="">
                   <v:imagedata r:id="rId73" o:title=""/>
                 </v:shape>
-                <o:OLEObject Type="Embed" ProgID="Equation.3" ShapeID="_x0000_i1068" DrawAspect="Content" ObjectID="_1567238147" r:id="rId96"/>
+                <o:OLEObject Type="Embed" ProgID="Equation.3" ShapeID="_x0000_i1068" DrawAspect="Content" ObjectID="_1631351158" r:id="rId96"/>
               </w:object>
             </w:r>
             <w:r>
@@ -12928,10 +15125,10 @@
                 <w:position w:val="-28"/>
               </w:rPr>
               <w:object w:dxaOrig="5340" w:dyaOrig="680" w14:anchorId="3ACF8B3A">
-                <v:shape id="_x0000_i1069" type="#_x0000_t75" style="width:294.75pt;height:37.05pt" o:ole="">
+                <v:shape id="_x0000_i1069" type="#_x0000_t75" style="width:295pt;height:37.05pt" o:ole="">
                   <v:imagedata r:id="rId97" o:title=""/>
                 </v:shape>
-                <o:OLEObject Type="Embed" ProgID="Equation.3" ShapeID="_x0000_i1069" DrawAspect="Content" ObjectID="_1567238148" r:id="rId98"/>
+                <o:OLEObject Type="Embed" ProgID="Equation.3" ShapeID="_x0000_i1069" DrawAspect="Content" ObjectID="_1631351159" r:id="rId98"/>
               </w:object>
             </w:r>
             <w:r>
@@ -12957,10 +15154,10 @@
                 <w:position w:val="-14"/>
               </w:rPr>
               <w:object w:dxaOrig="2079" w:dyaOrig="400" w14:anchorId="71FCB7DE">
-                <v:shape id="_x0000_i1136" type="#_x0000_t75" style="width:114.75pt;height:21.8pt" o:ole="">
+                <v:shape id="_x0000_i1070" type="#_x0000_t75" style="width:115pt;height:22.05pt" o:ole="">
                   <v:imagedata r:id="rId99" o:title=""/>
                 </v:shape>
-                <o:OLEObject Type="Embed" ProgID="Equation.3" ShapeID="_x0000_i1136" DrawAspect="Content" ObjectID="_1567238149" r:id="rId100"/>
+                <o:OLEObject Type="Embed" ProgID="Equation.3" ShapeID="_x0000_i1070" DrawAspect="Content" ObjectID="_1631351160" r:id="rId100"/>
               </w:object>
             </w:r>
           </w:p>
@@ -13003,10 +15200,10 @@
                 <w:position w:val="-30"/>
               </w:rPr>
               <w:object w:dxaOrig="2460" w:dyaOrig="700" w14:anchorId="471CFF0B">
-                <v:shape id="_x0000_i1139" type="#_x0000_t75" style="width:124pt;height:34.95pt" o:ole="">
+                <v:shape id="_x0000_i1071" type="#_x0000_t75" style="width:124.1pt;height:34.95pt" o:ole="">
                   <v:imagedata r:id="rId101" o:title=""/>
                 </v:shape>
-                <o:OLEObject Type="Embed" ProgID="Equation.3" ShapeID="_x0000_i1139" DrawAspect="Content" ObjectID="_1567238150" r:id="rId102"/>
+                <o:OLEObject Type="Embed" ProgID="Equation.3" ShapeID="_x0000_i1071" DrawAspect="Content" ObjectID="_1631351161" r:id="rId102"/>
               </w:object>
             </w:r>
             <w:r>
@@ -13036,8 +15233,6 @@
             <w:r>
               <w:t xml:space="preserve">The power of a periodic function can be calculated as the sum of the power of its harmonics. </w:t>
             </w:r>
-            <w:bookmarkStart w:id="9" w:name="_GoBack"/>
-            <w:bookmarkEnd w:id="9"/>
           </w:p>
           <w:p/>
         </w:tc>
@@ -13201,7 +15396,7 @@
           </mc:Choice>
           <mc:Fallback>
             <w:pict>
-              <v:rect w14:anchorId="17803609" id="Rechteck 3138" o:spid="_x0000_s1026" style="position:absolute;margin-left:361.15pt;margin-top:114.05pt;width:69pt;height:39.9pt;z-index:251719168;visibility:visible;mso-wrap-style:square;mso-width-percent:0;mso-height-percent:0;mso-wrap-distance-left:9pt;mso-wrap-distance-top:0;mso-wrap-distance-right:9pt;mso-wrap-distance-bottom:0;mso-position-horizontal:absolute;mso-position-horizontal-relative:text;mso-position-vertical:absolute;mso-position-vertical-relative:text;mso-width-percent:0;mso-height-percent:0;mso-width-relative:margin;mso-height-relative:margin;v-text-anchor:middle" o:gfxdata="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" fillcolor="#bfbfbf [2412]" strokecolor="#bfbfbf [2412]" strokeweight="2pt"/>
+              <v:rect w14:anchorId="5F128469" id="Rechteck 3138" o:spid="_x0000_s1026" style="position:absolute;margin-left:361.15pt;margin-top:114.05pt;width:69pt;height:39.9pt;z-index:251719168;visibility:visible;mso-wrap-style:square;mso-width-percent:0;mso-height-percent:0;mso-wrap-distance-left:9pt;mso-wrap-distance-top:0;mso-wrap-distance-right:9pt;mso-wrap-distance-bottom:0;mso-position-horizontal:absolute;mso-position-horizontal-relative:text;mso-position-vertical:absolute;mso-position-vertical-relative:text;mso-width-percent:0;mso-height-percent:0;mso-width-relative:margin;mso-height-relative:margin;v-text-anchor:middle" o:gfxdata="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" fillcolor="#bfbfbf [2412]" strokecolor="#bfbfbf [2412]" strokeweight="2pt"/>
             </w:pict>
           </mc:Fallback>
         </mc:AlternateContent>
@@ -13288,7 +15483,7 @@
           </mc:Choice>
           <mc:Fallback>
             <w:pict>
-              <v:rect w14:anchorId="2CE4002E" id="Rechteck 3137" o:spid="_x0000_s1026" style="position:absolute;margin-left:341.5pt;margin-top:70.9pt;width:14.4pt;height:39.1pt;z-index:251717120;visibility:visible;mso-wrap-style:square;mso-width-percent:0;mso-height-percent:0;mso-wrap-distance-left:9pt;mso-wrap-distance-top:0;mso-wrap-distance-right:9pt;mso-wrap-distance-bottom:0;mso-position-horizontal:absolute;mso-position-horizontal-relative:text;mso-position-vertical:absolute;mso-position-vertical-relative:text;mso-width-percent:0;mso-height-percent:0;mso-width-relative:margin;mso-height-relative:margin;v-text-anchor:middle" o:gfxdata="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" fillcolor="#a5a5a5 [2092]" strokecolor="#a5a5a5 [2092]" strokeweight="2pt"/>
+              <v:rect w14:anchorId="3CB35F55" id="Rechteck 3137" o:spid="_x0000_s1026" style="position:absolute;margin-left:341.5pt;margin-top:70.9pt;width:14.4pt;height:39.1pt;z-index:251717120;visibility:visible;mso-wrap-style:square;mso-width-percent:0;mso-height-percent:0;mso-wrap-distance-left:9pt;mso-wrap-distance-top:0;mso-wrap-distance-right:9pt;mso-wrap-distance-bottom:0;mso-position-horizontal:absolute;mso-position-horizontal-relative:text;mso-position-vertical:absolute;mso-position-vertical-relative:text;mso-width-percent:0;mso-height-percent:0;mso-width-relative:margin;mso-height-relative:margin;v-text-anchor:middle" o:gfxdata="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" fillcolor="#a5a5a5 [2092]" strokecolor="#a5a5a5 [2092]" strokeweight="2pt"/>
             </w:pict>
           </mc:Fallback>
         </mc:AlternateContent>
@@ -13498,10 +15693,10 @@
           <w:position w:val="-24"/>
         </w:rPr>
         <w:object w:dxaOrig="4200" w:dyaOrig="620" w14:anchorId="66FFF2AB">
-          <v:shape id="_x0000_i1071" type="#_x0000_t75" style="width:211.05pt;height:29.95pt" o:ole="">
+          <v:shape id="_x0000_i1072" type="#_x0000_t75" style="width:211.15pt;height:30.1pt" o:ole="">
             <v:imagedata r:id="rId105" o:title=""/>
           </v:shape>
-          <o:OLEObject Type="Embed" ProgID="Equation.3" ShapeID="_x0000_i1071" DrawAspect="Content" ObjectID="_1567238151" r:id="rId106"/>
+          <o:OLEObject Type="Embed" ProgID="Equation.3" ShapeID="_x0000_i1072" DrawAspect="Content" ObjectID="_1631351162" r:id="rId106"/>
         </w:object>
       </w:r>
       <w:r>
@@ -13522,10 +15717,10 @@
           <w:szCs w:val="22"/>
         </w:rPr>
         <w:object w:dxaOrig="2120" w:dyaOrig="680" w14:anchorId="040D6F47">
-          <v:shape id="_x0000_i1072" type="#_x0000_t75" style="width:105.7pt;height:33.7pt" o:ole="">
+          <v:shape id="_x0000_i1073" type="#_x0000_t75" style="width:105.85pt;height:33.85pt" o:ole="">
             <v:imagedata r:id="rId107" o:title=""/>
           </v:shape>
-          <o:OLEObject Type="Embed" ProgID="Equation.3" ShapeID="_x0000_i1072" DrawAspect="Content" ObjectID="_1567238152" r:id="rId108"/>
+          <o:OLEObject Type="Embed" ProgID="Equation.3" ShapeID="_x0000_i1073" DrawAspect="Content" ObjectID="_1631351163" r:id="rId108"/>
         </w:object>
       </w:r>
     </w:p>
@@ -13848,10 +16043,10 @@
           <w:szCs w:val="22"/>
         </w:rPr>
         <w:object w:dxaOrig="2760" w:dyaOrig="720" w14:anchorId="37093BE6">
-          <v:shape id="_x0000_i1073" type="#_x0000_t75" style="width:136.9pt;height:37.05pt" o:ole="">
+          <v:shape id="_x0000_i1074" type="#_x0000_t75" style="width:137pt;height:37.05pt" o:ole="">
             <v:imagedata r:id="rId111" o:title=""/>
           </v:shape>
-          <o:OLEObject Type="Embed" ProgID="Equation.3" ShapeID="_x0000_i1073" DrawAspect="Content" ObjectID="_1567238153" r:id="rId112"/>
+          <o:OLEObject Type="Embed" ProgID="Equation.3" ShapeID="_x0000_i1074" DrawAspect="Content" ObjectID="_1631351164" r:id="rId112"/>
         </w:object>
       </w:r>
     </w:p>
@@ -13872,10 +16067,10 @@
           <w:szCs w:val="22"/>
         </w:rPr>
         <w:object w:dxaOrig="6000" w:dyaOrig="720" w14:anchorId="484FCFBC">
-          <v:shape id="_x0000_i1074" type="#_x0000_t75" style="width:297.6pt;height:37.05pt" o:ole="">
+          <v:shape id="_x0000_i1075" type="#_x0000_t75" style="width:297.65pt;height:37.05pt" o:ole="">
             <v:imagedata r:id="rId113" o:title=""/>
           </v:shape>
-          <o:OLEObject Type="Embed" ProgID="Equation.3" ShapeID="_x0000_i1074" DrawAspect="Content" ObjectID="_1567238154" r:id="rId114"/>
+          <o:OLEObject Type="Embed" ProgID="Equation.3" ShapeID="_x0000_i1075" DrawAspect="Content" ObjectID="_1631351165" r:id="rId114"/>
         </w:object>
       </w:r>
       <w:r>
@@ -13903,10 +16098,10 @@
           <w:szCs w:val="22"/>
         </w:rPr>
         <w:object w:dxaOrig="2340" w:dyaOrig="1600" w14:anchorId="6E14EFB6">
-          <v:shape id="_x0000_i1075" type="#_x0000_t75" style="width:117pt;height:79.9pt" o:ole="">
+          <v:shape id="_x0000_i1076" type="#_x0000_t75" style="width:117.15pt;height:80.05pt" o:ole="">
             <v:imagedata r:id="rId115" o:title=""/>
           </v:shape>
-          <o:OLEObject Type="Embed" ProgID="Equation.3" ShapeID="_x0000_i1075" DrawAspect="Content" ObjectID="_1567238155" r:id="rId116"/>
+          <o:OLEObject Type="Embed" ProgID="Equation.3" ShapeID="_x0000_i1076" DrawAspect="Content" ObjectID="_1631351166" r:id="rId116"/>
         </w:object>
       </w:r>
     </w:p>
@@ -13952,10 +16147,10 @@
           <w:szCs w:val="22"/>
         </w:rPr>
         <w:object w:dxaOrig="1640" w:dyaOrig="680" w14:anchorId="45447992">
-          <v:shape id="_x0000_i1076" type="#_x0000_t75" style="width:81.2pt;height:34.95pt" o:ole="">
+          <v:shape id="_x0000_i1077" type="#_x0000_t75" style="width:81.15pt;height:34.95pt" o:ole="">
             <v:imagedata r:id="rId117" o:title=""/>
           </v:shape>
-          <o:OLEObject Type="Embed" ProgID="Equation.3" ShapeID="_x0000_i1076" DrawAspect="Content" ObjectID="_1567238156" r:id="rId118"/>
+          <o:OLEObject Type="Embed" ProgID="Equation.3" ShapeID="_x0000_i1077" DrawAspect="Content" ObjectID="_1631351167" r:id="rId118"/>
         </w:object>
       </w:r>
     </w:p>
@@ -13969,10 +16164,10 @@
           <w:szCs w:val="22"/>
         </w:rPr>
         <w:object w:dxaOrig="2200" w:dyaOrig="760" w14:anchorId="443756DF">
-          <v:shape id="_x0000_i1077" type="#_x0000_t75" style="width:109pt;height:39.1pt" o:ole="">
+          <v:shape id="_x0000_i1078" type="#_x0000_t75" style="width:109.05pt;height:39.2pt" o:ole="">
             <v:imagedata r:id="rId119" o:title=""/>
           </v:shape>
-          <o:OLEObject Type="Embed" ProgID="Equation.3" ShapeID="_x0000_i1077" DrawAspect="Content" ObjectID="_1567238157" r:id="rId120"/>
+          <o:OLEObject Type="Embed" ProgID="Equation.3" ShapeID="_x0000_i1078" DrawAspect="Content" ObjectID="_1631351168" r:id="rId120"/>
         </w:object>
       </w:r>
       <w:r>
@@ -14008,10 +16203,10 @@
           <w:szCs w:val="22"/>
         </w:rPr>
         <w:object w:dxaOrig="3280" w:dyaOrig="1640" w14:anchorId="615D4589">
-          <v:shape id="_x0000_i1078" type="#_x0000_t75" style="width:164pt;height:82pt" o:ole="">
+          <v:shape id="_x0000_i1079" type="#_x0000_t75" style="width:163.9pt;height:82.2pt" o:ole="">
             <v:imagedata r:id="rId121" o:title=""/>
           </v:shape>
-          <o:OLEObject Type="Embed" ProgID="Equation.3" ShapeID="_x0000_i1078" DrawAspect="Content" ObjectID="_1567238158" r:id="rId122"/>
+          <o:OLEObject Type="Embed" ProgID="Equation.3" ShapeID="_x0000_i1079" DrawAspect="Content" ObjectID="_1631351169" r:id="rId122"/>
         </w:object>
       </w:r>
     </w:p>
@@ -14034,10 +16229,10 @@
           <w:szCs w:val="22"/>
         </w:rPr>
         <w:object w:dxaOrig="859" w:dyaOrig="620" w14:anchorId="262BDA87">
-          <v:shape id="_x0000_i1079" type="#_x0000_t75" style="width:42.45pt;height:31.65pt" o:ole="">
+          <v:shape id="_x0000_i1080" type="#_x0000_t75" style="width:42.45pt;height:31.7pt" o:ole="">
             <v:imagedata r:id="rId123" o:title=""/>
           </v:shape>
-          <o:OLEObject Type="Embed" ProgID="Equation.3" ShapeID="_x0000_i1079" DrawAspect="Content" ObjectID="_1567238159" r:id="rId124"/>
+          <o:OLEObject Type="Embed" ProgID="Equation.3" ShapeID="_x0000_i1080" DrawAspect="Content" ObjectID="_1631351170" r:id="rId124"/>
         </w:object>
       </w:r>
       <w:r>
@@ -14073,10 +16268,10 @@
           <w:szCs w:val="22"/>
         </w:rPr>
         <w:object w:dxaOrig="3180" w:dyaOrig="360" w14:anchorId="5AA5EEC3">
-          <v:shape id="_x0000_i1080" type="#_x0000_t75" style="width:159pt;height:17.9pt" o:ole="">
+          <v:shape id="_x0000_i1081" type="#_x0000_t75" style="width:159.05pt;height:17.75pt" o:ole="">
             <v:imagedata r:id="rId125" o:title=""/>
           </v:shape>
-          <o:OLEObject Type="Embed" ProgID="Equation.3" ShapeID="_x0000_i1080" DrawAspect="Content" ObjectID="_1567238160" r:id="rId126"/>
+          <o:OLEObject Type="Embed" ProgID="Equation.3" ShapeID="_x0000_i1081" DrawAspect="Content" ObjectID="_1631351171" r:id="rId126"/>
         </w:object>
       </w:r>
     </w:p>
@@ -14097,10 +16292,10 @@
           <w:szCs w:val="22"/>
         </w:rPr>
         <w:object w:dxaOrig="3960" w:dyaOrig="780" w14:anchorId="0773DE58">
-          <v:shape id="_x0000_i1081" type="#_x0000_t75" style="width:196.4pt;height:39.95pt" o:ole="">
+          <v:shape id="_x0000_i1082" type="#_x0000_t75" style="width:196.65pt;height:39.75pt" o:ole="">
             <v:imagedata r:id="rId127" o:title=""/>
           </v:shape>
-          <o:OLEObject Type="Embed" ProgID="Equation.3" ShapeID="_x0000_i1081" DrawAspect="Content" ObjectID="_1567238161" r:id="rId128"/>
+          <o:OLEObject Type="Embed" ProgID="Equation.3" ShapeID="_x0000_i1082" DrawAspect="Content" ObjectID="_1631351172" r:id="rId128"/>
         </w:object>
       </w:r>
     </w:p>
@@ -14155,10 +16350,10 @@
           <w:szCs w:val="22"/>
         </w:rPr>
         <w:object w:dxaOrig="2000" w:dyaOrig="720" w14:anchorId="1C3C794E">
-          <v:shape id="_x0000_i1082" type="#_x0000_t75" style="width:99.1pt;height:37.05pt" o:ole="">
+          <v:shape id="_x0000_i1083" type="#_x0000_t75" style="width:98.85pt;height:37.05pt" o:ole="">
             <v:imagedata r:id="rId129" o:title=""/>
           </v:shape>
-          <o:OLEObject Type="Embed" ProgID="Equation.3" ShapeID="_x0000_i1082" DrawAspect="Content" ObjectID="_1567238162" r:id="rId130"/>
+          <o:OLEObject Type="Embed" ProgID="Equation.3" ShapeID="_x0000_i1083" DrawAspect="Content" ObjectID="_1631351173" r:id="rId130"/>
         </w:object>
       </w:r>
     </w:p>
@@ -14351,10 +16546,10 @@
                 <w:szCs w:val="22"/>
               </w:rPr>
               <w:object w:dxaOrig="1880" w:dyaOrig="680" w14:anchorId="0EAF9E9F">
-                <v:shape id="_x0000_i1083" type="#_x0000_t75" style="width:117.8pt;height:38.3pt" o:ole="">
+                <v:shape id="_x0000_i1084" type="#_x0000_t75" style="width:117.65pt;height:38.15pt" o:ole="">
                   <v:imagedata r:id="rId131" o:title=""/>
                 </v:shape>
-                <o:OLEObject Type="Embed" ProgID="Equation.3" ShapeID="_x0000_i1083" DrawAspect="Content" ObjectID="_1567238163" r:id="rId132"/>
+                <o:OLEObject Type="Embed" ProgID="Equation.3" ShapeID="_x0000_i1084" DrawAspect="Content" ObjectID="_1631351174" r:id="rId132"/>
               </w:object>
             </w:r>
           </w:p>
@@ -14375,10 +16570,10 @@
                 <w:szCs w:val="22"/>
               </w:rPr>
               <w:object w:dxaOrig="2160" w:dyaOrig="760" w14:anchorId="02650299">
-                <v:shape id="_x0000_i1084" type="#_x0000_t75" style="width:131.55pt;height:46.2pt" o:ole="">
+                <v:shape id="_x0000_i1085" type="#_x0000_t75" style="width:131.65pt;height:46.2pt" o:ole="">
                   <v:imagedata r:id="rId133" o:title=""/>
                 </v:shape>
-                <o:OLEObject Type="Embed" ProgID="Equation.3" ShapeID="_x0000_i1084" DrawAspect="Content" ObjectID="_1567238164" r:id="rId134"/>
+                <o:OLEObject Type="Embed" ProgID="Equation.3" ShapeID="_x0000_i1085" DrawAspect="Content" ObjectID="_1631351175" r:id="rId134"/>
               </w:object>
             </w:r>
           </w:p>
@@ -14409,10 +16604,10 @@
                 <w:szCs w:val="22"/>
               </w:rPr>
               <w:object w:dxaOrig="1719" w:dyaOrig="360" w14:anchorId="782149F9">
-                <v:shape id="_x0000_i1085" type="#_x0000_t75" style="width:108.2pt;height:21.25pt" o:ole="">
+                <v:shape id="_x0000_i1086" type="#_x0000_t75" style="width:108pt;height:21.5pt" o:ole="">
                   <v:imagedata r:id="rId135" o:title=""/>
                 </v:shape>
-                <o:OLEObject Type="Embed" ProgID="Equation.3" ShapeID="_x0000_i1085" DrawAspect="Content" ObjectID="_1567238165" r:id="rId136"/>
+                <o:OLEObject Type="Embed" ProgID="Equation.3" ShapeID="_x0000_i1086" DrawAspect="Content" ObjectID="_1631351176" r:id="rId136"/>
               </w:object>
             </w:r>
           </w:p>
@@ -14456,10 +16651,10 @@
                 <w:szCs w:val="22"/>
               </w:rPr>
               <w:object w:dxaOrig="859" w:dyaOrig="340" w14:anchorId="301FBD9C">
-                <v:shape id="_x0000_i1086" type="#_x0000_t75" style="width:53.25pt;height:21.25pt" o:ole="">
+                <v:shape id="_x0000_i1087" type="#_x0000_t75" style="width:53.2pt;height:21.5pt" o:ole="">
                   <v:imagedata r:id="rId137" o:title=""/>
                 </v:shape>
-                <o:OLEObject Type="Embed" ProgID="Equation.3" ShapeID="_x0000_i1086" DrawAspect="Content" ObjectID="_1567238166" r:id="rId138"/>
+                <o:OLEObject Type="Embed" ProgID="Equation.3" ShapeID="_x0000_i1087" DrawAspect="Content" ObjectID="_1631351177" r:id="rId138"/>
               </w:object>
             </w:r>
           </w:p>
@@ -14510,10 +16705,10 @@
                 <w:szCs w:val="22"/>
               </w:rPr>
               <w:object w:dxaOrig="260" w:dyaOrig="360" w14:anchorId="4CB9E6A8">
-                <v:shape id="_x0000_i1087" type="#_x0000_t75" style="width:13.75pt;height:22.05pt" o:ole="">
+                <v:shape id="_x0000_i1088" type="#_x0000_t75" style="width:13.95pt;height:22.05pt" o:ole="">
                   <v:imagedata r:id="rId139" o:title=""/>
                 </v:shape>
-                <o:OLEObject Type="Embed" ProgID="Equation.3" ShapeID="_x0000_i1087" DrawAspect="Content" ObjectID="_1567238167" r:id="rId140"/>
+                <o:OLEObject Type="Embed" ProgID="Equation.3" ShapeID="_x0000_i1088" DrawAspect="Content" ObjectID="_1631351178" r:id="rId140"/>
               </w:object>
             </w:r>
           </w:p>
@@ -14538,10 +16733,10 @@
                 <w:szCs w:val="22"/>
               </w:rPr>
               <w:object w:dxaOrig="560" w:dyaOrig="360" w14:anchorId="12D2A4D5">
-                <v:shape id="_x0000_i1088" type="#_x0000_t75" style="width:33.7pt;height:22.05pt" o:ole="">
+                <v:shape id="_x0000_i1089" type="#_x0000_t75" style="width:33.85pt;height:22.05pt" o:ole="">
                   <v:imagedata r:id="rId141" o:title=""/>
                 </v:shape>
-                <o:OLEObject Type="Embed" ProgID="Equation.3" ShapeID="_x0000_i1088" DrawAspect="Content" ObjectID="_1567238168" r:id="rId142"/>
+                <o:OLEObject Type="Embed" ProgID="Equation.3" ShapeID="_x0000_i1089" DrawAspect="Content" ObjectID="_1631351179" r:id="rId142"/>
               </w:object>
             </w:r>
           </w:p>
@@ -14576,10 +16771,10 @@
                 <w:szCs w:val="22"/>
               </w:rPr>
               <w:object w:dxaOrig="880" w:dyaOrig="680" w14:anchorId="360A4523">
-                <v:shape id="_x0000_i1089" type="#_x0000_t75" style="width:53.25pt;height:42.05pt" o:ole="">
+                <v:shape id="_x0000_i1090" type="#_x0000_t75" style="width:53.2pt;height:41.9pt" o:ole="">
                   <v:imagedata r:id="rId143" o:title=""/>
                 </v:shape>
-                <o:OLEObject Type="Embed" ProgID="Equation.3" ShapeID="_x0000_i1089" DrawAspect="Content" ObjectID="_1567238169" r:id="rId144"/>
+                <o:OLEObject Type="Embed" ProgID="Equation.3" ShapeID="_x0000_i1090" DrawAspect="Content" ObjectID="_1631351180" r:id="rId144"/>
               </w:object>
             </w:r>
           </w:p>
@@ -14604,10 +16799,10 @@
                 <w:szCs w:val="22"/>
               </w:rPr>
               <w:object w:dxaOrig="499" w:dyaOrig="680" w14:anchorId="430B2DAD">
-                <v:shape id="_x0000_i1090" type="#_x0000_t75" style="width:29.95pt;height:42.05pt" o:ole="">
+                <v:shape id="_x0000_i1091" type="#_x0000_t75" style="width:30.1pt;height:41.9pt" o:ole="">
                   <v:imagedata r:id="rId145" o:title=""/>
                 </v:shape>
-                <o:OLEObject Type="Embed" ProgID="Equation.3" ShapeID="_x0000_i1090" DrawAspect="Content" ObjectID="_1567238170" r:id="rId146"/>
+                <o:OLEObject Type="Embed" ProgID="Equation.3" ShapeID="_x0000_i1091" DrawAspect="Content" ObjectID="_1631351181" r:id="rId146"/>
               </w:object>
             </w:r>
           </w:p>
@@ -14642,10 +16837,10 @@
                 <w:szCs w:val="22"/>
               </w:rPr>
               <w:object w:dxaOrig="520" w:dyaOrig="360" w14:anchorId="1EE41726">
-                <v:shape id="_x0000_i1091" type="#_x0000_t75" style="width:32.05pt;height:22.05pt" o:ole="">
+                <v:shape id="_x0000_i1092" type="#_x0000_t75" style="width:32.25pt;height:22.05pt" o:ole="">
                   <v:imagedata r:id="rId147" o:title=""/>
                 </v:shape>
-                <o:OLEObject Type="Embed" ProgID="Equation.3" ShapeID="_x0000_i1091" DrawAspect="Content" ObjectID="_1567238171" r:id="rId148"/>
+                <o:OLEObject Type="Embed" ProgID="Equation.3" ShapeID="_x0000_i1092" DrawAspect="Content" ObjectID="_1631351182" r:id="rId148"/>
               </w:object>
             </w:r>
           </w:p>
@@ -14670,10 +16865,10 @@
                 <w:szCs w:val="22"/>
               </w:rPr>
               <w:object w:dxaOrig="1680" w:dyaOrig="680" w14:anchorId="2F58C35B">
-                <v:shape id="_x0000_i1092" type="#_x0000_t75" style="width:102pt;height:42.05pt" o:ole="">
+                <v:shape id="_x0000_i1093" type="#_x0000_t75" style="width:102.1pt;height:41.9pt" o:ole="">
                   <v:imagedata r:id="rId149" o:title=""/>
                 </v:shape>
-                <o:OLEObject Type="Embed" ProgID="Equation.3" ShapeID="_x0000_i1092" DrawAspect="Content" ObjectID="_1567238172" r:id="rId150"/>
+                <o:OLEObject Type="Embed" ProgID="Equation.3" ShapeID="_x0000_i1093" DrawAspect="Content" ObjectID="_1631351183" r:id="rId150"/>
               </w:object>
             </w:r>
           </w:p>
@@ -14711,10 +16906,10 @@
                 <w:szCs w:val="22"/>
               </w:rPr>
               <w:object w:dxaOrig="1260" w:dyaOrig="340" w14:anchorId="7B4B3686">
-                <v:shape id="_x0000_i1093" type="#_x0000_t75" style="width:77pt;height:21.25pt" o:ole="">
+                <v:shape id="_x0000_i1094" type="#_x0000_t75" style="width:76.85pt;height:21.5pt" o:ole="">
                   <v:imagedata r:id="rId151" o:title=""/>
                 </v:shape>
-                <o:OLEObject Type="Embed" ProgID="Equation.3" ShapeID="_x0000_i1093" DrawAspect="Content" ObjectID="_1567238173" r:id="rId152"/>
+                <o:OLEObject Type="Embed" ProgID="Equation.3" ShapeID="_x0000_i1094" DrawAspect="Content" ObjectID="_1631351184" r:id="rId152"/>
               </w:object>
             </w:r>
           </w:p>
@@ -14752,10 +16947,10 @@
                 <w:szCs w:val="22"/>
               </w:rPr>
               <w:object w:dxaOrig="1240" w:dyaOrig="340" w14:anchorId="0F77A2ED">
-                <v:shape id="_x0000_i1094" type="#_x0000_t75" style="width:62pt;height:18.3pt" o:ole="">
+                <v:shape id="_x0000_i1095" type="#_x0000_t75" style="width:61.8pt;height:18.25pt" o:ole="">
                   <v:imagedata r:id="rId153" o:title=""/>
                 </v:shape>
-                <o:OLEObject Type="Embed" ProgID="Equation.3" ShapeID="_x0000_i1094" DrawAspect="Content" ObjectID="_1567238174" r:id="rId154"/>
+                <o:OLEObject Type="Embed" ProgID="Equation.3" ShapeID="_x0000_i1095" DrawAspect="Content" ObjectID="_1631351185" r:id="rId154"/>
               </w:object>
             </w:r>
             <w:r>
@@ -14806,10 +17001,10 @@
                 <w:szCs w:val="22"/>
               </w:rPr>
               <w:object w:dxaOrig="2020" w:dyaOrig="720" w14:anchorId="7BB21577">
-                <v:shape id="_x0000_i1095" type="#_x0000_t75" style="width:104.05pt;height:37.05pt" o:ole="">
+                <v:shape id="_x0000_i1096" type="#_x0000_t75" style="width:104.25pt;height:37.05pt" o:ole="">
                   <v:imagedata r:id="rId155" o:title=""/>
                 </v:shape>
-                <o:OLEObject Type="Embed" ProgID="Equation.3" ShapeID="_x0000_i1095" DrawAspect="Content" ObjectID="_1567238175" r:id="rId156"/>
+                <o:OLEObject Type="Embed" ProgID="Equation.3" ShapeID="_x0000_i1096" DrawAspect="Content" ObjectID="_1631351186" r:id="rId156"/>
               </w:object>
             </w:r>
             <w:r>
@@ -15067,7 +17262,7 @@
                 </mc:Choice>
                 <mc:Fallback>
                   <w:pict>
-                    <v:group w14:anchorId="4B1E338F" id="Group 2944" o:spid="_x0000_s1026" style="position:absolute;margin-left:118.35pt;margin-top:36.4pt;width:37pt;height:31.95pt;z-index:251699712" coordorigin="3501,5725" coordsize="781,639" o:gfxdata="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">
+                    <v:group w14:anchorId="0CE3E12B" id="Group 2944" o:spid="_x0000_s1026" style="position:absolute;margin-left:118.35pt;margin-top:36.4pt;width:37pt;height:31.95pt;z-index:251699712" coordorigin="3501,5725" coordsize="781,639" o:gfxdata="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">
                       <v:shape id="AutoShape 42" o:spid="_x0000_s1027" type="#_x0000_t87" style="position:absolute;left:3811;top:5415;width:162;height:781;rotation:-90;visibility:visible;mso-wrap-style:square;v-text-anchor:top" o:gfxdata="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" strokecolor="red"/>
                       <v:line id="Line 43" o:spid="_x0000_s1028" style="position:absolute;flip:x;visibility:visible;mso-wrap-style:square" from="3887,5909" to="3888,6364" o:connectortype="straight" o:gfxdata="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" strokecolor="red">
                         <v:stroke endarrow="block" endarrowwidth="narrow"/>
@@ -15199,7 +17394,7 @@
                 </mc:Choice>
                 <mc:Fallback>
                   <w:pict>
-                    <v:group w14:anchorId="0D3C5E81" id="Group 247" o:spid="_x0000_s1026" style="position:absolute;margin-left:98.45pt;margin-top:37.85pt;width:14.65pt;height:32.1pt;z-index:251700736" coordorigin="4351,5732" coordsize="293,642" o:gfxdata="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">
+                    <v:group w14:anchorId="39D3D92A" id="Group 247" o:spid="_x0000_s1026" style="position:absolute;margin-left:98.45pt;margin-top:37.85pt;width:14.65pt;height:32.1pt;z-index:251700736" coordorigin="4351,5732" coordsize="293,642" o:gfxdata="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">
                       <v:shape id="AutoShape 45" o:spid="_x0000_s1027" type="#_x0000_t87" style="position:absolute;left:4412;top:5671;width:172;height:293;rotation:-90;visibility:visible;mso-wrap-style:square;v-text-anchor:top" o:gfxdata="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" strokecolor="red"/>
                       <v:line id="Line 46" o:spid="_x0000_s1028" style="position:absolute;flip:x;visibility:visible;mso-wrap-style:square" from="4495,5919" to="4496,6374" o:connectortype="straight" o:gfxdata="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" strokecolor="red">
                         <v:stroke endarrow="block" endarrowwidth="narrow"/>
@@ -15331,7 +17526,7 @@
                 </mc:Choice>
                 <mc:Fallback>
                   <w:pict>
-                    <v:group w14:anchorId="0623D795" id="Group 251" o:spid="_x0000_s1026" style="position:absolute;margin-left:74.25pt;margin-top:38.45pt;width:21.3pt;height:31.45pt;z-index:251698688" coordorigin="2812,5715" coordsize="477,629" o:gfxdata="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">
+                    <v:group w14:anchorId="1C2CB331" id="Group 251" o:spid="_x0000_s1026" style="position:absolute;margin-left:74.25pt;margin-top:38.45pt;width:21.3pt;height:31.45pt;z-index:251698688" coordorigin="2812,5715" coordsize="477,629" o:gfxdata="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">
                       <v:shape id="AutoShape 39" o:spid="_x0000_s1027" type="#_x0000_t87" style="position:absolute;left:2970;top:5557;width:162;height:477;rotation:-90;visibility:visible;mso-wrap-style:square;v-text-anchor:top" o:gfxdata="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" strokecolor="red"/>
                       <v:line id="Line 40" o:spid="_x0000_s1028" style="position:absolute;flip:x;visibility:visible;mso-wrap-style:square" from="3045,5889" to="3046,6344" o:connectortype="straight" o:gfxdata="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" strokecolor="red">
                         <v:stroke endarrow="block" endarrowwidth="narrow"/>
@@ -15419,7 +17614,7 @@
                 </mc:Choice>
                 <mc:Fallback>
                   <w:pict>
-                    <v:shape w14:anchorId="60CC7D49" id="Left Brace 250" o:spid="_x0000_s1026" type="#_x0000_t87" style="position:absolute;margin-left:45.05pt;margin-top:28pt;width:8.1pt;height:26.4pt;rotation:-90;z-index:251696640;visibility:visible;mso-wrap-style:square;mso-width-percent:0;mso-height-percent:0;mso-wrap-distance-left:9pt;mso-wrap-distance-top:0;mso-wrap-distance-right:9pt;mso-wrap-distance-bottom:0;mso-position-horizontal:absolute;mso-position-horizontal-relative:text;mso-position-vertical:absolute;mso-position-vertical-relative:text;mso-width-percent:0;mso-height-percent:0;mso-width-relative:page;mso-height-relative:page;v-text-anchor:top" o:gfxdata="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" strokecolor="red"/>
+                    <v:shape w14:anchorId="0F8701F8" id="Left Brace 250" o:spid="_x0000_s1026" type="#_x0000_t87" style="position:absolute;margin-left:45.05pt;margin-top:28pt;width:8.1pt;height:26.4pt;rotation:-90;z-index:251696640;visibility:visible;mso-wrap-style:square;mso-width-percent:0;mso-height-percent:0;mso-wrap-distance-left:9pt;mso-wrap-distance-top:0;mso-wrap-distance-right:9pt;mso-wrap-distance-bottom:0;mso-position-horizontal:absolute;mso-position-horizontal-relative:text;mso-position-vertical:absolute;mso-position-vertical-relative:text;mso-width-percent:0;mso-height-percent:0;mso-width-relative:page;mso-height-relative:page;v-text-anchor:top" o:gfxdata="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" strokecolor="red"/>
                   </w:pict>
                 </mc:Fallback>
               </mc:AlternateContent>
@@ -15439,10 +17634,10 @@
                 <w:szCs w:val="22"/>
               </w:rPr>
               <w:object w:dxaOrig="1939" w:dyaOrig="680" w14:anchorId="52EAD42D">
-                <v:shape id="_x0000_i1096" type="#_x0000_t75" style="width:123.2pt;height:38.3pt" o:ole="">
+                <v:shape id="_x0000_i1097" type="#_x0000_t75" style="width:123.05pt;height:38.15pt" o:ole="">
                   <v:imagedata r:id="rId157" o:title=""/>
                 </v:shape>
-                <o:OLEObject Type="Embed" ProgID="Equation.3" ShapeID="_x0000_i1096" DrawAspect="Content" ObjectID="_1567238176" r:id="rId158"/>
+                <o:OLEObject Type="Embed" ProgID="Equation.3" ShapeID="_x0000_i1097" DrawAspect="Content" ObjectID="_1631351187" r:id="rId158"/>
               </w:object>
             </w:r>
           </w:p>
@@ -15524,7 +17719,7 @@
                 </mc:Choice>
                 <mc:Fallback>
                   <w:pict>
-                    <v:line w14:anchorId="39E934D8" id="Straight Connector 246" o:spid="_x0000_s1026" style="position:absolute;flip:x;z-index:251697664;visibility:visible;mso-wrap-style:square;mso-width-percent:0;mso-height-percent:0;mso-wrap-distance-left:9pt;mso-wrap-distance-top:0;mso-wrap-distance-right:9pt;mso-wrap-distance-bottom:0;mso-position-horizontal:absolute;mso-position-horizontal-relative:text;mso-position-vertical:absolute;mso-position-vertical-relative:text;mso-width-percent:0;mso-height-percent:0;mso-width-relative:page;mso-height-relative:page" from="49.1pt,7.6pt" to="49.15pt,30.35pt" o:gfxdata="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" strokecolor="red">
+                    <v:line w14:anchorId="4590AD8E" id="Straight Connector 246" o:spid="_x0000_s1026" style="position:absolute;flip:x;z-index:251697664;visibility:visible;mso-wrap-style:square;mso-width-percent:0;mso-height-percent:0;mso-wrap-distance-left:9pt;mso-wrap-distance-top:0;mso-wrap-distance-right:9pt;mso-wrap-distance-bottom:0;mso-position-horizontal:absolute;mso-position-horizontal-relative:text;mso-position-vertical:absolute;mso-position-vertical-relative:text;mso-width-percent:0;mso-height-percent:0;mso-width-relative:page;mso-height-relative:page" from="49.1pt,7.6pt" to="49.15pt,30.35pt" o:gfxdata="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" strokecolor="red">
                       <v:stroke endarrow="block" endarrowwidth="narrow"/>
                     </v:line>
                   </w:pict>
@@ -15561,10 +17756,10 @@
                 <w:szCs w:val="22"/>
               </w:rPr>
               <w:object w:dxaOrig="2200" w:dyaOrig="720" w14:anchorId="1AC449A4">
-                <v:shape id="_x0000_i1097" type="#_x0000_t75" style="width:139.05pt;height:39.55pt" o:ole="">
+                <v:shape id="_x0000_i1098" type="#_x0000_t75" style="width:139.15pt;height:39.75pt" o:ole="">
                   <v:imagedata r:id="rId159" o:title=""/>
                 </v:shape>
-                <o:OLEObject Type="Embed" ProgID="Equation.3" ShapeID="_x0000_i1097" DrawAspect="Content" ObjectID="_1567238177" r:id="rId160"/>
+                <o:OLEObject Type="Embed" ProgID="Equation.3" ShapeID="_x0000_i1098" DrawAspect="Content" ObjectID="_1631351188" r:id="rId160"/>
               </w:object>
             </w:r>
           </w:p>
@@ -15609,10 +17804,10 @@
                 <w:szCs w:val="22"/>
               </w:rPr>
               <w:object w:dxaOrig="2460" w:dyaOrig="760" w14:anchorId="7749C7DB">
-                <v:shape id="_x0000_i1098" type="#_x0000_t75" style="width:193.6pt;height:44.95pt" o:ole="">
+                <v:shape id="_x0000_i1099" type="#_x0000_t75" style="width:193.45pt;height:45.15pt" o:ole="">
                   <v:imagedata r:id="rId161" o:title=""/>
                 </v:shape>
-                <o:OLEObject Type="Embed" ProgID="Equation.3" ShapeID="_x0000_i1098" DrawAspect="Content" ObjectID="_1567238178" r:id="rId162"/>
+                <o:OLEObject Type="Embed" ProgID="Equation.3" ShapeID="_x0000_i1099" DrawAspect="Content" ObjectID="_1631351189" r:id="rId162"/>
               </w:object>
             </w:r>
           </w:p>
@@ -16021,7 +18216,7 @@
                 </mc:Choice>
                 <mc:Fallback>
                   <w:pict>
-                    <v:group w14:anchorId="7E364647" id="Group 228" o:spid="_x0000_s1026" style="position:absolute;margin-left:77.6pt;margin-top:11.5pt;width:139.6pt;height:33.3pt;z-index:251702784" coordorigin="2686,2038" coordsize="2792,666" o:gfxdata="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">
+                    <v:group w14:anchorId="4C362960" id="Group 228" o:spid="_x0000_s1026" style="position:absolute;margin-left:77.6pt;margin-top:11.5pt;width:139.6pt;height:33.3pt;z-index:251702784" coordorigin="2686,2038" coordsize="2792,666" o:gfxdata="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">
                       <v:shape id="AutoShape 26" o:spid="_x0000_s1027" type="#_x0000_t87" style="position:absolute;left:2869;top:1855;width:162;height:528;rotation:-90;visibility:visible;mso-wrap-style:square;v-text-anchor:top" o:gfxdata="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" strokecolor="red"/>
                       <v:shape id="AutoShape 27" o:spid="_x0000_s1028" type="#_x0000_t87" style="position:absolute;left:3363;top:1984;width:172;height:293;rotation:-90;visibility:visible;mso-wrap-style:square;v-text-anchor:top" o:gfxdata="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" strokecolor="red"/>
                       <v:shape id="AutoShape 28" o:spid="_x0000_s1029" type="#_x0000_t87" style="position:absolute;left:3804;top:1887;width:162;height:477;rotation:-90;visibility:visible;mso-wrap-style:square;v-text-anchor:top" o:gfxdata="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" strokecolor="red"/>
@@ -16080,10 +18275,10 @@
                 <w:szCs w:val="22"/>
               </w:rPr>
               <w:object w:dxaOrig="4900" w:dyaOrig="740" w14:anchorId="70E75C42">
-                <v:shape id="_x0000_i1099" type="#_x0000_t75" style="width:298.9pt;height:44.95pt" o:ole="">
+                <v:shape id="_x0000_i1100" type="#_x0000_t75" style="width:298.75pt;height:45.15pt" o:ole="">
                   <v:imagedata r:id="rId163" o:title=""/>
                 </v:shape>
-                <o:OLEObject Type="Embed" ProgID="Equation.3" ShapeID="_x0000_i1099" DrawAspect="Content" ObjectID="_1567238179" r:id="rId164"/>
+                <o:OLEObject Type="Embed" ProgID="Equation.3" ShapeID="_x0000_i1100" DrawAspect="Content" ObjectID="_1631351190" r:id="rId164"/>
               </w:object>
             </w:r>
           </w:p>
@@ -16237,10 +18432,10 @@
                 <w:szCs w:val="22"/>
               </w:rPr>
               <w:object w:dxaOrig="2160" w:dyaOrig="760" w14:anchorId="76CB3F3E">
-                <v:shape id="_x0000_i1100" type="#_x0000_t75" style="width:131.55pt;height:46.2pt" o:ole="">
+                <v:shape id="_x0000_i1101" type="#_x0000_t75" style="width:131.65pt;height:46.2pt" o:ole="">
                   <v:imagedata r:id="rId165" o:title=""/>
                 </v:shape>
-                <o:OLEObject Type="Embed" ProgID="Equation.3" ShapeID="_x0000_i1100" DrawAspect="Content" ObjectID="_1567238180" r:id="rId166"/>
+                <o:OLEObject Type="Embed" ProgID="Equation.3" ShapeID="_x0000_i1101" DrawAspect="Content" ObjectID="_1631351191" r:id="rId166"/>
               </w:object>
             </w:r>
           </w:p>
@@ -16276,10 +18471,10 @@
                 <w:szCs w:val="22"/>
               </w:rPr>
               <w:object w:dxaOrig="2439" w:dyaOrig="720" w14:anchorId="6E4623AF">
-                <v:shape id="_x0000_i1101" type="#_x0000_t75" style="width:149pt;height:43.3pt" o:ole="">
+                <v:shape id="_x0000_i1102" type="#_x0000_t75" style="width:148.85pt;height:43.5pt" o:ole="">
                   <v:imagedata r:id="rId167" o:title=""/>
                 </v:shape>
-                <o:OLEObject Type="Embed" ProgID="Equation.3" ShapeID="_x0000_i1101" DrawAspect="Content" ObjectID="_1567238181" r:id="rId168"/>
+                <o:OLEObject Type="Embed" ProgID="Equation.3" ShapeID="_x0000_i1102" DrawAspect="Content" ObjectID="_1631351192" r:id="rId168"/>
               </w:object>
             </w:r>
             <w:r>
@@ -16427,10 +18622,10 @@
                 <w:position w:val="-28"/>
               </w:rPr>
               <w:object w:dxaOrig="1880" w:dyaOrig="680" w14:anchorId="13D3DBA6">
-                <v:shape id="_x0000_i1102" type="#_x0000_t75" style="width:117.8pt;height:38.3pt" o:ole="">
+                <v:shape id="_x0000_i1103" type="#_x0000_t75" style="width:117.65pt;height:38.15pt" o:ole="">
                   <v:imagedata r:id="rId169" o:title=""/>
                 </v:shape>
-                <o:OLEObject Type="Embed" ProgID="Equation.3" ShapeID="_x0000_i1102" DrawAspect="Content" ObjectID="_1567238182" r:id="rId170"/>
+                <o:OLEObject Type="Embed" ProgID="Equation.3" ShapeID="_x0000_i1103" DrawAspect="Content" ObjectID="_1631351193" r:id="rId170"/>
               </w:object>
             </w:r>
           </w:p>
@@ -16448,10 +18643,10 @@
                 <w:position w:val="-28"/>
               </w:rPr>
               <w:object w:dxaOrig="2200" w:dyaOrig="720" w14:anchorId="419E3883">
-                <v:shape id="_x0000_i1103" type="#_x0000_t75" style="width:139.05pt;height:39.55pt" o:ole="">
+                <v:shape id="_x0000_i1104" type="#_x0000_t75" style="width:139.15pt;height:39.75pt" o:ole="">
                   <v:imagedata r:id="rId159" o:title=""/>
                 </v:shape>
-                <o:OLEObject Type="Embed" ProgID="Equation.3" ShapeID="_x0000_i1103" DrawAspect="Content" ObjectID="_1567238183" r:id="rId171"/>
+                <o:OLEObject Type="Embed" ProgID="Equation.3" ShapeID="_x0000_i1104" DrawAspect="Content" ObjectID="_1631351194" r:id="rId171"/>
               </w:object>
             </w:r>
             <w:r>
@@ -21498,7 +23693,7 @@
           </mc:Choice>
           <mc:Fallback>
             <w:pict>
-              <v:rect w14:anchorId="1A00115B" id="Rectangle 3147" o:spid="_x0000_s1026" style="position:absolute;margin-left:337.7pt;margin-top:-8.8pt;width:97.65pt;height:45.75pt;z-index:251703808;visibility:visible;mso-wrap-style:square;mso-wrap-distance-left:9pt;mso-wrap-distance-top:0;mso-wrap-distance-right:9pt;mso-wrap-distance-bottom:0;mso-position-horizontal:absolute;mso-position-horizontal-relative:text;mso-position-vertical:absolute;mso-position-vertical-relative:text;v-text-anchor:middle" o:gfxdata="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" fillcolor="white [3212]" stroked="f" strokeweight="2pt"/>
+              <v:rect w14:anchorId="02E729F0" id="Rectangle 3147" o:spid="_x0000_s1026" style="position:absolute;margin-left:337.7pt;margin-top:-8.8pt;width:97.65pt;height:45.75pt;z-index:251703808;visibility:visible;mso-wrap-style:square;mso-wrap-distance-left:9pt;mso-wrap-distance-top:0;mso-wrap-distance-right:9pt;mso-wrap-distance-bottom:0;mso-position-horizontal:absolute;mso-position-horizontal-relative:text;mso-position-vertical:absolute;mso-position-vertical-relative:text;v-text-anchor:middle" o:gfxdata="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" fillcolor="white [3212]" stroked="f" strokeweight="2pt"/>
             </w:pict>
           </mc:Fallback>
         </mc:AlternateContent>
@@ -21573,7 +23768,7 @@
           </mc:Choice>
           <mc:Fallback>
             <w:pict>
-              <v:rect w14:anchorId="48CF85A8" id="Rectangle 3148" o:spid="_x0000_s1026" style="position:absolute;margin-left:348.5pt;margin-top:340.25pt;width:97.65pt;height:45.75pt;z-index:251705856;visibility:visible;mso-wrap-style:square;mso-wrap-distance-left:9pt;mso-wrap-distance-top:0;mso-wrap-distance-right:9pt;mso-wrap-distance-bottom:0;mso-position-horizontal:absolute;mso-position-horizontal-relative:text;mso-position-vertical:absolute;mso-position-vertical-relative:text;v-text-anchor:middle" o:gfxdata="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" fillcolor="white [3212]" stroked="f" strokeweight="2pt"/>
+              <v:rect w14:anchorId="44E18EEF" id="Rectangle 3148" o:spid="_x0000_s1026" style="position:absolute;margin-left:348.5pt;margin-top:340.25pt;width:97.65pt;height:45.75pt;z-index:251705856;visibility:visible;mso-wrap-style:square;mso-wrap-distance-left:9pt;mso-wrap-distance-top:0;mso-wrap-distance-right:9pt;mso-wrap-distance-bottom:0;mso-position-horizontal:absolute;mso-position-horizontal-relative:text;mso-position-vertical:absolute;mso-position-vertical-relative:text;v-text-anchor:middle" o:gfxdata="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" fillcolor="white [3212]" stroked="f" strokeweight="2pt"/>
             </w:pict>
           </mc:Fallback>
         </mc:AlternateContent>
@@ -21736,10 +23931,10 @@
           <w:szCs w:val="22"/>
         </w:rPr>
         <w:object w:dxaOrig="1840" w:dyaOrig="680" w14:anchorId="799F8692">
-          <v:shape id="_x0000_i1104" type="#_x0000_t75" style="width:105.7pt;height:37.45pt" o:ole="" filled="t" fillcolor="#bfbfbf [2412]">
+          <v:shape id="_x0000_i1105" type="#_x0000_t75" style="width:105.85pt;height:37.6pt" o:ole="" filled="t" fillcolor="#bfbfbf [2412]">
             <v:imagedata r:id="rId174" o:title=""/>
           </v:shape>
-          <o:OLEObject Type="Embed" ProgID="Equation.3" ShapeID="_x0000_i1104" DrawAspect="Content" ObjectID="_1567238184" r:id="rId175"/>
+          <o:OLEObject Type="Embed" ProgID="Equation.3" ShapeID="_x0000_i1105" DrawAspect="Content" ObjectID="_1631351195" r:id="rId175"/>
         </w:object>
       </w:r>
       <w:r>
@@ -21799,10 +23994,10 @@
           <w:szCs w:val="22"/>
         </w:rPr>
         <w:object w:dxaOrig="3519" w:dyaOrig="680" w14:anchorId="77FA8FB0">
-          <v:shape id="_x0000_i1105" type="#_x0000_t75" style="width:182.65pt;height:33.7pt" o:ole="">
+          <v:shape id="_x0000_i1106" type="#_x0000_t75" style="width:182.7pt;height:33.85pt" o:ole="">
             <v:imagedata r:id="rId176" o:title=""/>
           </v:shape>
-          <o:OLEObject Type="Embed" ProgID="Equation.3" ShapeID="_x0000_i1105" DrawAspect="Content" ObjectID="_1567238185" r:id="rId177"/>
+          <o:OLEObject Type="Embed" ProgID="Equation.3" ShapeID="_x0000_i1106" DrawAspect="Content" ObjectID="_1631351196" r:id="rId177"/>
         </w:object>
       </w:r>
     </w:p>
@@ -21865,10 +24060,10 @@
           <w:szCs w:val="22"/>
         </w:rPr>
         <w:object w:dxaOrig="4300" w:dyaOrig="360" w14:anchorId="62674E7E">
-          <v:shape id="_x0000_i1106" type="#_x0000_t75" style="width:215.65pt;height:18.3pt" o:ole="">
+          <v:shape id="_x0000_i1107" type="#_x0000_t75" style="width:215.45pt;height:18.25pt" o:ole="">
             <v:imagedata r:id="rId178" o:title=""/>
           </v:shape>
-          <o:OLEObject Type="Embed" ProgID="Equation.3" ShapeID="_x0000_i1106" DrawAspect="Content" ObjectID="_1567238186" r:id="rId179"/>
+          <o:OLEObject Type="Embed" ProgID="Equation.3" ShapeID="_x0000_i1107" DrawAspect="Content" ObjectID="_1631351197" r:id="rId179"/>
         </w:object>
       </w:r>
     </w:p>
@@ -21973,10 +24168,10 @@
           <w:szCs w:val="40"/>
         </w:rPr>
         <w:object w:dxaOrig="2240" w:dyaOrig="400" w14:anchorId="539CF89F">
-          <v:shape id="_x0000_i1107" type="#_x0000_t75" style="width:112pt;height:21.25pt" o:ole="">
+          <v:shape id="_x0000_i1108" type="#_x0000_t75" style="width:111.75pt;height:21.5pt" o:ole="">
             <v:imagedata r:id="rId181" o:title=""/>
           </v:shape>
-          <o:OLEObject Type="Embed" ProgID="Equation.3" ShapeID="_x0000_i1107" DrawAspect="Content" ObjectID="_1567238187" r:id="rId182"/>
+          <o:OLEObject Type="Embed" ProgID="Equation.3" ShapeID="_x0000_i1108" DrawAspect="Content" ObjectID="_1631351198" r:id="rId182"/>
         </w:object>
       </w:r>
     </w:p>
@@ -22016,10 +24211,10 @@
           <w:szCs w:val="22"/>
         </w:rPr>
         <w:object w:dxaOrig="840" w:dyaOrig="400" w14:anchorId="168B2018">
-          <v:shape id="_x0000_i1108" type="#_x0000_t75" style="width:43.3pt;height:21.25pt" o:ole="">
+          <v:shape id="_x0000_i1109" type="#_x0000_t75" style="width:43.5pt;height:21.5pt" o:ole="">
             <v:imagedata r:id="rId183" o:title=""/>
           </v:shape>
-          <o:OLEObject Type="Embed" ProgID="Equation.3" ShapeID="_x0000_i1108" DrawAspect="Content" ObjectID="_1567238188" r:id="rId184"/>
+          <o:OLEObject Type="Embed" ProgID="Equation.3" ShapeID="_x0000_i1109" DrawAspect="Content" ObjectID="_1631351199" r:id="rId184"/>
         </w:object>
       </w:r>
       <w:r>
@@ -22079,10 +24274,10 @@
           <w:szCs w:val="22"/>
         </w:rPr>
         <w:object w:dxaOrig="3019" w:dyaOrig="360" w14:anchorId="725AFA47">
-          <v:shape id="_x0000_i1109" type="#_x0000_t75" style="width:152.3pt;height:18.3pt" o:ole="">
+          <v:shape id="_x0000_i1110" type="#_x0000_t75" style="width:152.05pt;height:18.25pt" o:ole="">
             <v:imagedata r:id="rId185" o:title=""/>
           </v:shape>
-          <o:OLEObject Type="Embed" ProgID="Equation.3" ShapeID="_x0000_i1109" DrawAspect="Content" ObjectID="_1567238189" r:id="rId186"/>
+          <o:OLEObject Type="Embed" ProgID="Equation.3" ShapeID="_x0000_i1110" DrawAspect="Content" ObjectID="_1631351200" r:id="rId186"/>
         </w:object>
       </w:r>
     </w:p>
@@ -22127,10 +24322,10 @@
           <w:szCs w:val="22"/>
         </w:rPr>
         <w:object w:dxaOrig="4819" w:dyaOrig="380" w14:anchorId="27407386">
-          <v:shape id="_x0000_i1110" type="#_x0000_t75" style="width:242.15pt;height:18.75pt" o:ole="">
+          <v:shape id="_x0000_i1111" type="#_x0000_t75" style="width:242.35pt;height:18.8pt" o:ole="">
             <v:imagedata r:id="rId187" o:title=""/>
           </v:shape>
-          <o:OLEObject Type="Embed" ProgID="Equation.3" ShapeID="_x0000_i1110" DrawAspect="Content" ObjectID="_1567238190" r:id="rId188"/>
+          <o:OLEObject Type="Embed" ProgID="Equation.3" ShapeID="_x0000_i1111" DrawAspect="Content" ObjectID="_1631351201" r:id="rId188"/>
         </w:object>
       </w:r>
     </w:p>
@@ -22266,10 +24461,10 @@
           <w:position w:val="-30"/>
         </w:rPr>
         <w:object w:dxaOrig="6740" w:dyaOrig="700" w14:anchorId="11A258B0">
-          <v:shape id="_x0000_i1111" type="#_x0000_t75" style="width:337.65pt;height:37.05pt" o:ole="">
+          <v:shape id="_x0000_i1112" type="#_x0000_t75" style="width:337.45pt;height:37.05pt" o:ole="">
             <v:imagedata r:id="rId190" o:title=""/>
           </v:shape>
-          <o:OLEObject Type="Embed" ProgID="Equation.3" ShapeID="_x0000_i1111" DrawAspect="Content" ObjectID="_1567238191" r:id="rId191"/>
+          <o:OLEObject Type="Embed" ProgID="Equation.3" ShapeID="_x0000_i1112" DrawAspect="Content" ObjectID="_1631351202" r:id="rId191"/>
         </w:object>
       </w:r>
     </w:p>
@@ -22330,10 +24525,10 @@
           <w:position w:val="-30"/>
         </w:rPr>
         <w:object w:dxaOrig="5760" w:dyaOrig="700" w14:anchorId="1C311F59">
-          <v:shape id="_x0000_i1112" type="#_x0000_t75" style="width:289.15pt;height:37.05pt" o:ole="">
+          <v:shape id="_x0000_i1113" type="#_x0000_t75" style="width:289.05pt;height:37.05pt" o:ole="">
             <v:imagedata r:id="rId192" o:title=""/>
           </v:shape>
-          <o:OLEObject Type="Embed" ProgID="Equation.3" ShapeID="_x0000_i1112" DrawAspect="Content" ObjectID="_1567238192" r:id="rId193"/>
+          <o:OLEObject Type="Embed" ProgID="Equation.3" ShapeID="_x0000_i1113" DrawAspect="Content" ObjectID="_1631351203" r:id="rId193"/>
         </w:object>
       </w:r>
     </w:p>
@@ -22381,10 +24576,10 @@
           <w:szCs w:val="22"/>
         </w:rPr>
         <w:object w:dxaOrig="1820" w:dyaOrig="680" w14:anchorId="238C50C8">
-          <v:shape id="_x0000_i1113" type="#_x0000_t75" style="width:100.3pt;height:37.45pt" o:ole="">
+          <v:shape id="_x0000_i1114" type="#_x0000_t75" style="width:100.5pt;height:37.6pt" o:ole="">
             <v:imagedata r:id="rId67" o:title=""/>
           </v:shape>
-          <o:OLEObject Type="Embed" ProgID="Equation.3" ShapeID="_x0000_i1113" DrawAspect="Content" ObjectID="_1567238193" r:id="rId194"/>
+          <o:OLEObject Type="Embed" ProgID="Equation.3" ShapeID="_x0000_i1114" DrawAspect="Content" ObjectID="_1631351204" r:id="rId194"/>
         </w:object>
       </w:r>
       <w:r>
@@ -22416,10 +24611,10 @@
           <w:szCs w:val="22"/>
         </w:rPr>
         <w:object w:dxaOrig="2260" w:dyaOrig="720" w14:anchorId="67944AEF">
-          <v:shape id="_x0000_i1114" type="#_x0000_t75" style="width:112pt;height:37.05pt" o:ole="">
+          <v:shape id="_x0000_i1115" type="#_x0000_t75" style="width:111.75pt;height:37.05pt" o:ole="">
             <v:imagedata r:id="rId47" o:title=""/>
           </v:shape>
-          <o:OLEObject Type="Embed" ProgID="Equation.3" ShapeID="_x0000_i1114" DrawAspect="Content" ObjectID="_1567238194" r:id="rId195"/>
+          <o:OLEObject Type="Embed" ProgID="Equation.3" ShapeID="_x0000_i1115" DrawAspect="Content" ObjectID="_1631351205" r:id="rId195"/>
         </w:object>
       </w:r>
     </w:p>
@@ -22458,10 +24653,10 @@
           <w:position w:val="-12"/>
         </w:rPr>
         <w:object w:dxaOrig="1219" w:dyaOrig="360" w14:anchorId="5903CC04">
-          <v:shape id="_x0000_i1115" type="#_x0000_t75" style="width:60.75pt;height:18.75pt" o:ole="">
+          <v:shape id="_x0000_i1116" type="#_x0000_t75" style="width:60.7pt;height:18.8pt" o:ole="">
             <v:imagedata r:id="rId196" o:title=""/>
           </v:shape>
-          <o:OLEObject Type="Embed" ProgID="Equation.3" ShapeID="_x0000_i1115" DrawAspect="Content" ObjectID="_1567238195" r:id="rId197"/>
+          <o:OLEObject Type="Embed" ProgID="Equation.3" ShapeID="_x0000_i1116" DrawAspect="Content" ObjectID="_1631351206" r:id="rId197"/>
         </w:object>
       </w:r>
     </w:p>
@@ -22507,10 +24702,10 @@
           <w:position w:val="-14"/>
         </w:rPr>
         <w:object w:dxaOrig="4020" w:dyaOrig="460" w14:anchorId="01B69A9C">
-          <v:shape id="_x0000_i1116" type="#_x0000_t75" style="width:206pt;height:23.3pt" o:ole="">
+          <v:shape id="_x0000_i1117" type="#_x0000_t75" style="width:205.8pt;height:23.1pt" o:ole="">
             <v:imagedata r:id="rId198" o:title=""/>
           </v:shape>
-          <o:OLEObject Type="Embed" ProgID="Equation.3" ShapeID="_x0000_i1116" DrawAspect="Content" ObjectID="_1567238196" r:id="rId199"/>
+          <o:OLEObject Type="Embed" ProgID="Equation.3" ShapeID="_x0000_i1117" DrawAspect="Content" ObjectID="_1631351207" r:id="rId199"/>
         </w:object>
       </w:r>
     </w:p>
@@ -22552,10 +24747,10 @@
           <w:lang w:val="en-US"/>
         </w:rPr>
         <w:object w:dxaOrig="4560" w:dyaOrig="360" w14:anchorId="55560E64">
-          <v:shape id="_x0000_i1117" type="#_x0000_t75" style="width:228pt;height:18.3pt" o:ole="">
+          <v:shape id="_x0000_i1118" type="#_x0000_t75" style="width:227.8pt;height:18.25pt" o:ole="">
             <v:imagedata r:id="rId200" o:title=""/>
           </v:shape>
-          <o:OLEObject Type="Embed" ProgID="Equation.3" ShapeID="_x0000_i1117" DrawAspect="Content" ObjectID="_1567238197" r:id="rId201"/>
+          <o:OLEObject Type="Embed" ProgID="Equation.3" ShapeID="_x0000_i1118" DrawAspect="Content" ObjectID="_1631351208" r:id="rId201"/>
         </w:object>
       </w:r>
     </w:p>
@@ -22667,7 +24862,7 @@
           </mc:Choice>
           <mc:Fallback>
             <w:pict>
-              <v:shape w14:anchorId="0008D60B" id="AutoShape 3254" o:spid="_x0000_s1026" type="#_x0000_t88" style="position:absolute;margin-left:242.25pt;margin-top:2.65pt;width:30.55pt;height:77.65pt;z-index:251707904;visibility:visible;mso-wrap-style:square;mso-width-percent:0;mso-height-percent:0;mso-wrap-distance-left:9pt;mso-wrap-distance-top:0;mso-wrap-distance-right:9pt;mso-wrap-distance-bottom:0;mso-position-horizontal:absolute;mso-position-horizontal-relative:text;mso-position-vertical:absolute;mso-position-vertical-relative:text;mso-width-percent:0;mso-height-percent:0;mso-width-relative:page;mso-height-relative:page;v-text-anchor:top" o:gfxdata="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" adj="2629,10955"/>
+              <v:shape w14:anchorId="1EAF1D2D" id="AutoShape 3254" o:spid="_x0000_s1026" type="#_x0000_t88" style="position:absolute;margin-left:242.25pt;margin-top:2.65pt;width:30.55pt;height:77.65pt;z-index:251707904;visibility:visible;mso-wrap-style:square;mso-width-percent:0;mso-height-percent:0;mso-wrap-distance-left:9pt;mso-wrap-distance-top:0;mso-wrap-distance-right:9pt;mso-wrap-distance-bottom:0;mso-position-horizontal:absolute;mso-position-horizontal-relative:text;mso-position-vertical:absolute;mso-position-vertical-relative:text;mso-width-percent:0;mso-height-percent:0;mso-width-relative:page;mso-height-relative:page;v-text-anchor:top" o:gfxdata="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" adj="2629,10955"/>
             </w:pict>
           </mc:Fallback>
         </mc:AlternateContent>
@@ -22678,10 +24873,10 @@
           <w:szCs w:val="22"/>
         </w:rPr>
         <w:object w:dxaOrig="2659" w:dyaOrig="1640" w14:anchorId="7D37F8F1">
-          <v:shape id="_x0000_i1118" type="#_x0000_t75" style="width:134pt;height:82pt" o:ole="">
+          <v:shape id="_x0000_i1119" type="#_x0000_t75" style="width:133.8pt;height:82.2pt" o:ole="">
             <v:imagedata r:id="rId202" o:title=""/>
           </v:shape>
-          <o:OLEObject Type="Embed" ProgID="Equation.3" ShapeID="_x0000_i1118" DrawAspect="Content" ObjectID="_1567238198" r:id="rId203"/>
+          <o:OLEObject Type="Embed" ProgID="Equation.3" ShapeID="_x0000_i1119" DrawAspect="Content" ObjectID="_1631351209" r:id="rId203"/>
         </w:object>
       </w:r>
       <w:r>
@@ -22702,10 +24897,10 @@
           <w:szCs w:val="22"/>
         </w:rPr>
         <w:object w:dxaOrig="800" w:dyaOrig="380" w14:anchorId="675624BE">
-          <v:shape id="_x0000_i1119" type="#_x0000_t75" style="width:39.95pt;height:18.75pt" o:ole="">
+          <v:shape id="_x0000_i1120" type="#_x0000_t75" style="width:39.75pt;height:18.8pt" o:ole="">
             <v:imagedata r:id="rId73" o:title=""/>
           </v:shape>
-          <o:OLEObject Type="Embed" ProgID="Equation.3" ShapeID="_x0000_i1119" DrawAspect="Content" ObjectID="_1567238199" r:id="rId204"/>
+          <o:OLEObject Type="Embed" ProgID="Equation.3" ShapeID="_x0000_i1120" DrawAspect="Content" ObjectID="_1631351210" r:id="rId204"/>
         </w:object>
       </w:r>
     </w:p>
@@ -22746,10 +24941,10 @@
           <w:lang w:val="en-US"/>
         </w:rPr>
         <w:object w:dxaOrig="2100" w:dyaOrig="620" w14:anchorId="6ECC7C24">
-          <v:shape id="_x0000_i1120" type="#_x0000_t75" style="width:104.45pt;height:29.95pt" o:ole="">
+          <v:shape id="_x0000_i1121" type="#_x0000_t75" style="width:104.25pt;height:30.1pt" o:ole="">
             <v:imagedata r:id="rId205" o:title=""/>
           </v:shape>
-          <o:OLEObject Type="Embed" ProgID="Equation.3" ShapeID="_x0000_i1120" DrawAspect="Content" ObjectID="_1567238200" r:id="rId206"/>
+          <o:OLEObject Type="Embed" ProgID="Equation.3" ShapeID="_x0000_i1121" DrawAspect="Content" ObjectID="_1631351211" r:id="rId206"/>
         </w:object>
       </w:r>
     </w:p>
@@ -22787,10 +24982,10 @@
           <w:lang w:val="en-US"/>
         </w:rPr>
         <w:object w:dxaOrig="2980" w:dyaOrig="360" w14:anchorId="35C3593B">
-          <v:shape id="_x0000_i1121" type="#_x0000_t75" style="width:149pt;height:18.3pt" o:ole="">
+          <v:shape id="_x0000_i1122" type="#_x0000_t75" style="width:148.85pt;height:18.25pt" o:ole="">
             <v:imagedata r:id="rId207" o:title=""/>
           </v:shape>
-          <o:OLEObject Type="Embed" ProgID="Equation.3" ShapeID="_x0000_i1121" DrawAspect="Content" ObjectID="_1567238201" r:id="rId208"/>
+          <o:OLEObject Type="Embed" ProgID="Equation.3" ShapeID="_x0000_i1122" DrawAspect="Content" ObjectID="_1631351212" r:id="rId208"/>
         </w:object>
       </w:r>
     </w:p>
@@ -23100,7 +25295,7 @@
         <w:sz w:val="18"/>
         <w:szCs w:val="20"/>
       </w:rPr>
-      <w:t>ZHAW, SiSy HS2017</w:t>
+      <w:t>ZHAW, SiSy HS2019</w:t>
     </w:r>
     <w:r>
       <w:rPr>
@@ -23154,7 +25349,7 @@
         <w:sz w:val="18"/>
         <w:szCs w:val="20"/>
       </w:rPr>
-      <w:t>18</w:t>
+      <w:t>6</w:t>
     </w:r>
     <w:r>
       <w:rPr>
@@ -28511,7 +30706,593 @@
       <w:lang w:val="de-DE" w:eastAsia="en-US"/>
     </w:rPr>
   </w:style>
+  <w:style w:type="character" w:styleId="Platzhaltertext">
+    <w:name w:val="Placeholder Text"/>
+    <w:basedOn w:val="Absatz-Standardschriftart"/>
+    <w:uiPriority w:val="99"/>
+    <w:semiHidden/>
+    <w:rsid w:val="00BD095E"/>
+    <w:rPr>
+      <w:color w:val="808080"/>
+    </w:rPr>
+  </w:style>
 </w:styles>
+</file>
+
+<file path=word/glossary/document.xml><?xml version="1.0" encoding="utf-8"?>
+<w:glossaryDocument xmlns:wpc="http://schemas.microsoft.com/office/word/2010/wordprocessingCanvas" xmlns:cx="http://schemas.microsoft.com/office/drawing/2014/chartex" xmlns:cx1="http://schemas.microsoft.com/office/drawing/2015/9/8/chartex" xmlns:mc="http://schemas.openxmlformats.org/markup-compatibility/2006" xmlns:o="urn:schemas-microsoft-com:office:office" xmlns:r="http://schemas.openxmlformats.org/officeDocument/2006/relationships" xmlns:m="http://schemas.openxmlformats.org/officeDocument/2006/math" xmlns:v="urn:schemas-microsoft-com:vml" xmlns:wp14="http://schemas.microsoft.com/office/word/2010/wordprocessingDrawing" xmlns:wp="http://schemas.openxmlformats.org/drawingml/2006/wordprocessingDrawing" xmlns:w10="urn:schemas-microsoft-com:office:word" xmlns:w="http://schemas.openxmlformats.org/wordprocessingml/2006/main" xmlns:w14="http://schemas.microsoft.com/office/word/2010/wordml" xmlns:w15="http://schemas.microsoft.com/office/word/2012/wordml" xmlns:w16se="http://schemas.microsoft.com/office/word/2015/wordml/symex" xmlns:wpg="http://schemas.microsoft.com/office/word/2010/wordprocessingGroup" xmlns:wpi="http://schemas.microsoft.com/office/word/2010/wordprocessingInk" xmlns:wne="http://schemas.microsoft.com/office/word/2006/wordml" xmlns:wps="http://schemas.microsoft.com/office/word/2010/wordprocessingShape" mc:Ignorable="w14 w15 w16se wp14"/>
+</file>
+
+<file path=word/glossary/fontTable.xml><?xml version="1.0" encoding="utf-8"?>
+<w:fonts xmlns:mc="http://schemas.openxmlformats.org/markup-compatibility/2006" xmlns:r="http://schemas.openxmlformats.org/officeDocument/2006/relationships" xmlns:w="http://schemas.openxmlformats.org/wordprocessingml/2006/main" xmlns:w14="http://schemas.microsoft.com/office/word/2010/wordml" xmlns:w15="http://schemas.microsoft.com/office/word/2012/wordml" xmlns:w16se="http://schemas.microsoft.com/office/word/2015/wordml/symex" mc:Ignorable="w14 w15 w16se">
+  <w:font w:name="Symbol">
+    <w:panose1 w:val="05050102010706020507"/>
+    <w:charset w:val="02"/>
+    <w:family w:val="roman"/>
+    <w:pitch w:val="variable"/>
+    <w:sig w:usb0="00000000" w:usb1="10000000" w:usb2="00000000" w:usb3="00000000" w:csb0="80000000" w:csb1="00000000"/>
+  </w:font>
+  <w:font w:name="Times New Roman">
+    <w:panose1 w:val="02020603050405020304"/>
+    <w:charset w:val="00"/>
+    <w:family w:val="roman"/>
+    <w:pitch w:val="variable"/>
+    <w:sig w:usb0="E0002AFF" w:usb1="C0007841" w:usb2="00000009" w:usb3="00000000" w:csb0="000001FF" w:csb1="00000000"/>
+  </w:font>
+  <w:font w:name="Courier New">
+    <w:panose1 w:val="02070309020205020404"/>
+    <w:charset w:val="00"/>
+    <w:family w:val="modern"/>
+    <w:pitch w:val="fixed"/>
+    <w:sig w:usb0="E0002EFF" w:usb1="C0007843" w:usb2="00000009" w:usb3="00000000" w:csb0="000001FF" w:csb1="00000000"/>
+  </w:font>
+  <w:font w:name="Wingdings">
+    <w:panose1 w:val="05000000000000000000"/>
+    <w:charset w:val="02"/>
+    <w:family w:val="auto"/>
+    <w:pitch w:val="variable"/>
+    <w:sig w:usb0="00000000" w:usb1="10000000" w:usb2="00000000" w:usb3="00000000" w:csb0="80000000" w:csb1="00000000"/>
+  </w:font>
+  <w:font w:name="Arial">
+    <w:panose1 w:val="020B0604020202020204"/>
+    <w:charset w:val="00"/>
+    <w:family w:val="swiss"/>
+    <w:pitch w:val="variable"/>
+    <w:sig w:usb0="E0002EFF" w:usb1="C000785B" w:usb2="00000009" w:usb3="00000000" w:csb0="000001FF" w:csb1="00000000"/>
+  </w:font>
+  <w:font w:name="Tahoma">
+    <w:panose1 w:val="020B0604030504040204"/>
+    <w:charset w:val="00"/>
+    <w:family w:val="swiss"/>
+    <w:pitch w:val="variable"/>
+    <w:sig w:usb0="E1002EFF" w:usb1="C000605B" w:usb2="00000029" w:usb3="00000000" w:csb0="000101FF" w:csb1="00000000"/>
+  </w:font>
+  <w:font w:name="Cambria">
+    <w:panose1 w:val="02040503050406030204"/>
+    <w:charset w:val="00"/>
+    <w:family w:val="roman"/>
+    <w:pitch w:val="variable"/>
+    <w:sig w:usb0="E00002FF" w:usb1="400004FF" w:usb2="00000000" w:usb3="00000000" w:csb0="0000019F" w:csb1="00000000"/>
+  </w:font>
+  <w:font w:name="MS Gothic">
+    <w:altName w:val="ＭＳ ゴシック"/>
+    <w:panose1 w:val="020B0609070205080204"/>
+    <w:charset w:val="80"/>
+    <w:family w:val="modern"/>
+    <w:pitch w:val="fixed"/>
+    <w:sig w:usb0="E00002FF" w:usb1="6AC7FDFB" w:usb2="08000012" w:usb3="00000000" w:csb0="0002009F" w:csb1="00000000"/>
+  </w:font>
+  <w:font w:name="Calibri">
+    <w:panose1 w:val="020F0502020204030204"/>
+    <w:charset w:val="00"/>
+    <w:family w:val="swiss"/>
+    <w:pitch w:val="variable"/>
+    <w:sig w:usb0="E1002AFF" w:usb1="4000ACFF" w:usb2="00000009" w:usb3="00000000" w:csb0="000001FF" w:csb1="00000000"/>
+  </w:font>
+  <w:font w:name="MS Mincho">
+    <w:altName w:val="Yu Gothic UI"/>
+    <w:panose1 w:val="02020609040205080304"/>
+    <w:charset w:val="80"/>
+    <w:family w:val="modern"/>
+    <w:pitch w:val="fixed"/>
+    <w:sig w:usb0="E00002FF" w:usb1="6AC7FDFB" w:usb2="00000012" w:usb3="00000000" w:csb0="0002009F" w:csb1="00000000"/>
+  </w:font>
+  <w:font w:name="Cambria Math">
+    <w:panose1 w:val="02040503050406030204"/>
+    <w:charset w:val="00"/>
+    <w:family w:val="roman"/>
+    <w:pitch w:val="variable"/>
+    <w:sig w:usb0="E00002FF" w:usb1="420024FF" w:usb2="00000000" w:usb3="00000000" w:csb0="0000019F" w:csb1="00000000"/>
+  </w:font>
+  <w:font w:name="Calibri Light">
+    <w:panose1 w:val="020F0302020204030204"/>
+    <w:charset w:val="00"/>
+    <w:family w:val="swiss"/>
+    <w:pitch w:val="variable"/>
+    <w:sig w:usb0="E0002AFF" w:usb1="C000247B" w:usb2="00000009" w:usb3="00000000" w:csb0="000001FF" w:csb1="00000000"/>
+  </w:font>
+</w:fonts>
+</file>
+
+<file path=word/glossary/settings.xml><?xml version="1.0" encoding="utf-8"?>
+<w:settings xmlns:mc="http://schemas.openxmlformats.org/markup-compatibility/2006" xmlns:o="urn:schemas-microsoft-com:office:office" xmlns:r="http://schemas.openxmlformats.org/officeDocument/2006/relationships" xmlns:m="http://schemas.openxmlformats.org/officeDocument/2006/math" xmlns:v="urn:schemas-microsoft-com:vml" xmlns:w10="urn:schemas-microsoft-com:office:word" xmlns:w="http://schemas.openxmlformats.org/wordprocessingml/2006/main" xmlns:w14="http://schemas.microsoft.com/office/word/2010/wordml" xmlns:w15="http://schemas.microsoft.com/office/word/2012/wordml" xmlns:w16se="http://schemas.microsoft.com/office/word/2015/wordml/symex" xmlns:sl="http://schemas.openxmlformats.org/schemaLibrary/2006/main" mc:Ignorable="w14 w15 w16se">
+  <w:view w:val="normal"/>
+  <w:revisionView w:comments="0"/>
+  <w:defaultTabStop w:val="708"/>
+  <w:hyphenationZone w:val="425"/>
+  <w:characterSpacingControl w:val="doNotCompress"/>
+  <w:compat>
+    <w:useFELayout/>
+    <w:compatSetting w:name="compatibilityMode" w:uri="http://schemas.microsoft.com/office/word" w:val="15"/>
+    <w:compatSetting w:name="overrideTableStyleFontSizeAndJustification" w:uri="http://schemas.microsoft.com/office/word" w:val="1"/>
+    <w:compatSetting w:name="enableOpenTypeFeatures" w:uri="http://schemas.microsoft.com/office/word" w:val="1"/>
+    <w:compatSetting w:name="doNotFlipMirrorIndents" w:uri="http://schemas.microsoft.com/office/word" w:val="1"/>
+    <w:compatSetting w:name="differentiateMultirowTableHeaders" w:uri="http://schemas.microsoft.com/office/word" w:val="1"/>
+  </w:compat>
+  <w:rsids>
+    <w:rsidRoot w:val="001E4278"/>
+    <w:rsid w:val="001E4278"/>
+  </w:rsids>
+  <m:mathPr>
+    <m:mathFont m:val="Cambria Math"/>
+    <m:brkBin m:val="before"/>
+    <m:brkBinSub m:val="--"/>
+    <m:smallFrac m:val="0"/>
+    <m:dispDef/>
+    <m:lMargin m:val="0"/>
+    <m:rMargin m:val="0"/>
+    <m:defJc m:val="centerGroup"/>
+    <m:wrapIndent m:val="1440"/>
+    <m:intLim m:val="subSup"/>
+    <m:naryLim m:val="undOvr"/>
+  </m:mathPr>
+  <w:themeFontLang w:val="de-CH"/>
+  <w:clrSchemeMapping w:bg1="light1" w:t1="dark1" w:bg2="light2" w:t2="dark2" w:accent1="accent1" w:accent2="accent2" w:accent3="accent3" w:accent4="accent4" w:accent5="accent5" w:accent6="accent6" w:hyperlink="hyperlink" w:followedHyperlink="followedHyperlink"/>
+  <w:decimalSymbol w:val="."/>
+  <w:listSeparator w:val=";"/>
+  <w15:chartTrackingRefBased/>
+</w:settings>
+</file>
+
+<file path=word/glossary/styles.xml><?xml version="1.0" encoding="utf-8"?>
+<w:styles xmlns:mc="http://schemas.openxmlformats.org/markup-compatibility/2006" xmlns:r="http://schemas.openxmlformats.org/officeDocument/2006/relationships" xmlns:w="http://schemas.openxmlformats.org/wordprocessingml/2006/main" xmlns:w14="http://schemas.microsoft.com/office/word/2010/wordml" xmlns:w15="http://schemas.microsoft.com/office/word/2012/wordml" xmlns:w16se="http://schemas.microsoft.com/office/word/2015/wordml/symex" mc:Ignorable="w14 w15 w16se">
+  <w:docDefaults>
+    <w:rPrDefault>
+      <w:rPr>
+        <w:rFonts w:asciiTheme="minorHAnsi" w:eastAsiaTheme="minorEastAsia" w:hAnsiTheme="minorHAnsi" w:cstheme="minorBidi"/>
+        <w:sz w:val="22"/>
+        <w:szCs w:val="22"/>
+        <w:lang w:val="de-CH" w:eastAsia="de-CH" w:bidi="ar-SA"/>
+      </w:rPr>
+    </w:rPrDefault>
+    <w:pPrDefault>
+      <w:pPr>
+        <w:spacing w:after="160" w:line="259" w:lineRule="auto"/>
+      </w:pPr>
+    </w:pPrDefault>
+  </w:docDefaults>
+  <w:latentStyles w:defLockedState="0" w:defUIPriority="99" w:defSemiHidden="0" w:defUnhideWhenUsed="0" w:defQFormat="0" w:count="371">
+    <w:lsdException w:name="Normal" w:uiPriority="0" w:qFormat="1"/>
+    <w:lsdException w:name="heading 1" w:uiPriority="9" w:qFormat="1"/>
+    <w:lsdException w:name="heading 2" w:semiHidden="1" w:uiPriority="9" w:unhideWhenUsed="1" w:qFormat="1"/>
+    <w:lsdException w:name="heading 3" w:semiHidden="1" w:uiPriority="9" w:unhideWhenUsed="1" w:qFormat="1"/>
+    <w:lsdException w:name="heading 4" w:semiHidden="1" w:uiPriority="9" w:unhideWhenUsed="1" w:qFormat="1"/>
+    <w:lsdException w:name="heading 5" w:semiHidden="1" w:uiPriority="9" w:unhideWhenUsed="1" w:qFormat="1"/>
+    <w:lsdException w:name="heading 6" w:semiHidden="1" w:uiPriority="9" w:unhideWhenUsed="1" w:qFormat="1"/>
+    <w:lsdException w:name="heading 7" w:semiHidden="1" w:uiPriority="9" w:unhideWhenUsed="1" w:qFormat="1"/>
+    <w:lsdException w:name="heading 8" w:semiHidden="1" w:uiPriority="9" w:unhideWhenUsed="1" w:qFormat="1"/>
+    <w:lsdException w:name="heading 9" w:semiHidden="1" w:uiPriority="9" w:unhideWhenUsed="1" w:qFormat="1"/>
+    <w:lsdException w:name="index 1" w:semiHidden="1" w:unhideWhenUsed="1"/>
+    <w:lsdException w:name="index 2" w:semiHidden="1" w:unhideWhenUsed="1"/>
+    <w:lsdException w:name="index 3" w:semiHidden="1" w:unhideWhenUsed="1"/>
+    <w:lsdException w:name="index 4" w:semiHidden="1" w:unhideWhenUsed="1"/>
+    <w:lsdException w:name="index 5" w:semiHidden="1" w:unhideWhenUsed="1"/>
+    <w:lsdException w:name="index 6" w:semiHidden="1" w:unhideWhenUsed="1"/>
+    <w:lsdException w:name="index 7" w:semiHidden="1" w:unhideWhenUsed="1"/>
+    <w:lsdException w:name="index 8" w:semiHidden="1" w:unhideWhenUsed="1"/>
+    <w:lsdException w:name="index 9" w:semiHidden="1" w:unhideWhenUsed="1"/>
+    <w:lsdException w:name="toc 1" w:semiHidden="1" w:uiPriority="39" w:unhideWhenUsed="1"/>
+    <w:lsdException w:name="toc 2" w:semiHidden="1" w:uiPriority="39" w:unhideWhenUsed="1"/>
+    <w:lsdException w:name="toc 3" w:semiHidden="1" w:uiPriority="39" w:unhideWhenUsed="1"/>
+    <w:lsdException w:name="toc 4" w:semiHidden="1" w:uiPriority="39" w:unhideWhenUsed="1"/>
+    <w:lsdException w:name="toc 5" w:semiHidden="1" w:uiPriority="39" w:unhideWhenUsed="1"/>
+    <w:lsdException w:name="toc 6" w:semiHidden="1" w:uiPriority="39" w:unhideWhenUsed="1"/>
+    <w:lsdException w:name="toc 7" w:semiHidden="1" w:uiPriority="39" w:unhideWhenUsed="1"/>
+    <w:lsdException w:name="toc 8" w:semiHidden="1" w:uiPriority="39" w:unhideWhenUsed="1"/>
+    <w:lsdException w:name="toc 9" w:semiHidden="1" w:uiPriority="39" w:unhideWhenUsed="1"/>
+    <w:lsdException w:name="Normal Indent" w:semiHidden="1" w:unhideWhenUsed="1"/>
+    <w:lsdException w:name="footnote text" w:semiHidden="1" w:unhideWhenUsed="1"/>
+    <w:lsdException w:name="annotation text" w:semiHidden="1" w:unhideWhenUsed="1"/>
+    <w:lsdException w:name="header" w:semiHidden="1" w:unhideWhenUsed="1"/>
+    <w:lsdException w:name="footer" w:semiHidden="1" w:unhideWhenUsed="1"/>
+    <w:lsdException w:name="index heading" w:semiHidden="1" w:unhideWhenUsed="1"/>
+    <w:lsdException w:name="caption" w:semiHidden="1" w:uiPriority="35" w:unhideWhenUsed="1" w:qFormat="1"/>
+    <w:lsdException w:name="table of figures" w:semiHidden="1" w:unhideWhenUsed="1"/>
+    <w:lsdException w:name="envelope address" w:semiHidden="1" w:unhideWhenUsed="1"/>
+    <w:lsdException w:name="envelope return" w:semiHidden="1" w:unhideWhenUsed="1"/>
+    <w:lsdException w:name="footnote reference" w:semiHidden="1" w:unhideWhenUsed="1"/>
+    <w:lsdException w:name="annotation reference" w:semiHidden="1" w:unhideWhenUsed="1"/>
+    <w:lsdException w:name="line number" w:semiHidden="1" w:unhideWhenUsed="1"/>
+    <w:lsdException w:name="page number" w:semiHidden="1" w:unhideWhenUsed="1"/>
+    <w:lsdException w:name="endnote reference" w:semiHidden="1" w:unhideWhenUsed="1"/>
+    <w:lsdException w:name="endnote text" w:semiHidden="1" w:unhideWhenUsed="1"/>
+    <w:lsdException w:name="table of authorities" w:semiHidden="1" w:unhideWhenUsed="1"/>
+    <w:lsdException w:name="macro" w:semiHidden="1" w:unhideWhenUsed="1"/>
+    <w:lsdException w:name="toa heading" w:semiHidden="1" w:unhideWhenUsed="1"/>
+    <w:lsdException w:name="List" w:semiHidden="1" w:unhideWhenUsed="1"/>
+    <w:lsdException w:name="List Bullet" w:semiHidden="1" w:unhideWhenUsed="1"/>
+    <w:lsdException w:name="List Number" w:semiHidden="1" w:unhideWhenUsed="1"/>
+    <w:lsdException w:name="List 2" w:semiHidden="1" w:unhideWhenUsed="1"/>
+    <w:lsdException w:name="List 3" w:semiHidden="1" w:unhideWhenUsed="1"/>
+    <w:lsdException w:name="List 4" w:semiHidden="1" w:unhideWhenUsed="1"/>
+    <w:lsdException w:name="List 5" w:semiHidden="1" w:unhideWhenUsed="1"/>
+    <w:lsdException w:name="List Bullet 2" w:semiHidden="1" w:unhideWhenUsed="1"/>
+    <w:lsdException w:name="List Bullet 3" w:semiHidden="1" w:unhideWhenUsed="1"/>
+    <w:lsdException w:name="List Bullet 4" w:semiHidden="1" w:unhideWhenUsed="1"/>
+    <w:lsdException w:name="List Bullet 5" w:semiHidden="1" w:unhideWhenUsed="1"/>
+    <w:lsdException w:name="List Number 2" w:semiHidden="1" w:unhideWhenUsed="1"/>
+    <w:lsdException w:name="List Number 3" w:semiHidden="1" w:unhideWhenUsed="1"/>
+    <w:lsdException w:name="List Number 4" w:semiHidden="1" w:unhideWhenUsed="1"/>
+    <w:lsdException w:name="List Number 5" w:semiHidden="1" w:unhideWhenUsed="1"/>
+    <w:lsdException w:name="Title" w:uiPriority="10" w:qFormat="1"/>
+    <w:lsdException w:name="Closing" w:semiHidden="1" w:unhideWhenUsed="1"/>
+    <w:lsdException w:name="Signature" w:semiHidden="1" w:unhideWhenUsed="1"/>
+    <w:lsdException w:name="Default Paragraph Font" w:semiHidden="1" w:uiPriority="1" w:unhideWhenUsed="1"/>
+    <w:lsdException w:name="Body Text" w:semiHidden="1" w:unhideWhenUsed="1"/>
+    <w:lsdException w:name="Body Text Indent" w:semiHidden="1" w:unhideWhenUsed="1"/>
+    <w:lsdException w:name="List Continue" w:semiHidden="1" w:unhideWhenUsed="1"/>
+    <w:lsdException w:name="List Continue 2" w:semiHidden="1" w:unhideWhenUsed="1"/>
+    <w:lsdException w:name="List Continue 3" w:semiHidden="1" w:unhideWhenUsed="1"/>
+    <w:lsdException w:name="List Continue 4" w:semiHidden="1" w:unhideWhenUsed="1"/>
+    <w:lsdException w:name="List Continue 5" w:semiHidden="1" w:unhideWhenUsed="1"/>
+    <w:lsdException w:name="Message Header" w:semiHidden="1" w:unhideWhenUsed="1"/>
+    <w:lsdException w:name="Subtitle" w:uiPriority="11" w:qFormat="1"/>
+    <w:lsdException w:name="Salutation" w:semiHidden="1" w:unhideWhenUsed="1"/>
+    <w:lsdException w:name="Date" w:semiHidden="1" w:unhideWhenUsed="1"/>
+    <w:lsdException w:name="Body Text First Indent" w:semiHidden="1" w:unhideWhenUsed="1"/>
+    <w:lsdException w:name="Body Text First Indent 2" w:semiHidden="1" w:unhideWhenUsed="1"/>
+    <w:lsdException w:name="Note Heading" w:semiHidden="1" w:unhideWhenUsed="1"/>
+    <w:lsdException w:name="Body Text 2" w:semiHidden="1" w:unhideWhenUsed="1"/>
+    <w:lsdException w:name="Body Text 3" w:semiHidden="1" w:unhideWhenUsed="1"/>
+    <w:lsdException w:name="Body Text Indent 2" w:semiHidden="1" w:unhideWhenUsed="1"/>
+    <w:lsdException w:name="Body Text Indent 3" w:semiHidden="1" w:unhideWhenUsed="1"/>
+    <w:lsdException w:name="Block Text" w:semiHidden="1" w:unhideWhenUsed="1"/>
+    <w:lsdException w:name="Hyperlink" w:semiHidden="1" w:unhideWhenUsed="1"/>
+    <w:lsdException w:name="FollowedHyperlink" w:semiHidden="1" w:unhideWhenUsed="1"/>
+    <w:lsdException w:name="Strong" w:uiPriority="22" w:qFormat="1"/>
+    <w:lsdException w:name="Emphasis" w:uiPriority="20" w:qFormat="1"/>
+    <w:lsdException w:name="Document Map" w:semiHidden="1" w:unhideWhenUsed="1"/>
+    <w:lsdException w:name="Plain Text" w:semiHidden="1" w:unhideWhenUsed="1"/>
+    <w:lsdException w:name="E-mail Signature" w:semiHidden="1" w:unhideWhenUsed="1"/>
+    <w:lsdException w:name="HTML Top of Form" w:semiHidden="1" w:unhideWhenUsed="1"/>
+    <w:lsdException w:name="HTML Bottom of Form" w:semiHidden="1" w:unhideWhenUsed="1"/>
+    <w:lsdException w:name="Normal (Web)" w:semiHidden="1" w:unhideWhenUsed="1"/>
+    <w:lsdException w:name="HTML Acronym" w:semiHidden="1" w:unhideWhenUsed="1"/>
+    <w:lsdException w:name="HTML Address" w:semiHidden="1" w:unhideWhenUsed="1"/>
+    <w:lsdException w:name="HTML Cite" w:semiHidden="1" w:unhideWhenUsed="1"/>
+    <w:lsdException w:name="HTML Code" w:semiHidden="1" w:unhideWhenUsed="1"/>
+    <w:lsdException w:name="HTML Definition" w:semiHidden="1" w:unhideWhenUsed="1"/>
+    <w:lsdException w:name="HTML Keyboard" w:semiHidden="1" w:unhideWhenUsed="1"/>
+    <w:lsdException w:name="HTML Preformatted" w:semiHidden="1" w:unhideWhenUsed="1"/>
+    <w:lsdException w:name="HTML Sample" w:semiHidden="1" w:unhideWhenUsed="1"/>
+    <w:lsdException w:name="HTML Typewriter" w:semiHidden="1" w:unhideWhenUsed="1"/>
+    <w:lsdException w:name="HTML Variable" w:semiHidden="1" w:unhideWhenUsed="1"/>
+    <w:lsdException w:name="Normal Table" w:semiHidden="1" w:unhideWhenUsed="1"/>
+    <w:lsdException w:name="annotation subject" w:semiHidden="1" w:unhideWhenUsed="1"/>
+    <w:lsdException w:name="No List" w:semiHidden="1" w:unhideWhenUsed="1"/>
+    <w:lsdException w:name="Outline List 1" w:semiHidden="1" w:unhideWhenUsed="1"/>
+    <w:lsdException w:name="Outline List 2" w:semiHidden="1" w:unhideWhenUsed="1"/>
+    <w:lsdException w:name="Outline List 3" w:semiHidden="1" w:unhideWhenUsed="1"/>
+    <w:lsdException w:name="Table Simple 1" w:semiHidden="1" w:unhideWhenUsed="1"/>
+    <w:lsdException w:name="Table Simple 2" w:semiHidden="1" w:unhideWhenUsed="1"/>
+    <w:lsdException w:name="Table Simple 3" w:semiHidden="1" w:unhideWhenUsed="1"/>
+    <w:lsdException w:name="Table Classic 1" w:semiHidden="1" w:unhideWhenUsed="1"/>
+    <w:lsdException w:name="Table Classic 2" w:semiHidden="1" w:unhideWhenUsed="1"/>
+    <w:lsdException w:name="Table Classic 3" w:semiHidden="1" w:unhideWhenUsed="1"/>
+    <w:lsdException w:name="Table Classic 4" w:semiHidden="1" w:unhideWhenUsed="1"/>
+    <w:lsdException w:name="Table Colorful 1" w:semiHidden="1" w:unhideWhenUsed="1"/>
+    <w:lsdException w:name="Table Colorful 2" w:semiHidden="1" w:unhideWhenUsed="1"/>
+    <w:lsdException w:name="Table Colorful 3" w:semiHidden="1" w:unhideWhenUsed="1"/>
+    <w:lsdException w:name="Table Columns 1" w:semiHidden="1" w:unhideWhenUsed="1"/>
+    <w:lsdException w:name="Table Columns 2" w:semiHidden="1" w:unhideWhenUsed="1"/>
+    <w:lsdException w:name="Table Columns 3" w:semiHidden="1" w:unhideWhenUsed="1"/>
+    <w:lsdException w:name="Table Columns 4" w:semiHidden="1" w:unhideWhenUsed="1"/>
+    <w:lsdException w:name="Table Columns 5" w:semiHidden="1" w:unhideWhenUsed="1"/>
+    <w:lsdException w:name="Table Grid 1" w:semiHidden="1" w:unhideWhenUsed="1"/>
+    <w:lsdException w:name="Table Grid 2" w:semiHidden="1" w:unhideWhenUsed="1"/>
+    <w:lsdException w:name="Table Grid 3" w:semiHidden="1" w:unhideWhenUsed="1"/>
+    <w:lsdException w:name="Table Grid 4" w:semiHidden="1" w:unhideWhenUsed="1"/>
+    <w:lsdException w:name="Table Grid 5" w:semiHidden="1" w:unhideWhenUsed="1"/>
+    <w:lsdException w:name="Table Grid 6" w:semiHidden="1" w:unhideWhenUsed="1"/>
+    <w:lsdException w:name="Table Grid 7" w:semiHidden="1" w:unhideWhenUsed="1"/>
+    <w:lsdException w:name="Table Grid 8" w:semiHidden="1" w:unhideWhenUsed="1"/>
+    <w:lsdException w:name="Table List 1" w:semiHidden="1" w:unhideWhenUsed="1"/>
+    <w:lsdException w:name="Table List 2" w:semiHidden="1" w:unhideWhenUsed="1"/>
+    <w:lsdException w:name="Table List 3" w:semiHidden="1" w:unhideWhenUsed="1"/>
+    <w:lsdException w:name="Table List 4" w:semiHidden="1" w:unhideWhenUsed="1"/>
+    <w:lsdException w:name="Table List 5" w:semiHidden="1" w:unhideWhenUsed="1"/>
+    <w:lsdException w:name="Table List 6" w:semiHidden="1" w:unhideWhenUsed="1"/>
+    <w:lsdException w:name="Table List 7" w:semiHidden="1" w:unhideWhenUsed="1"/>
+    <w:lsdException w:name="Table List 8" w:semiHidden="1" w:unhideWhenUsed="1"/>
+    <w:lsdException w:name="Table 3D effects 1" w:semiHidden="1" w:unhideWhenUsed="1"/>
+    <w:lsdException w:name="Table 3D effects 2" w:semiHidden="1" w:unhideWhenUsed="1"/>
+    <w:lsdException w:name="Table 3D effects 3" w:semiHidden="1" w:unhideWhenUsed="1"/>
+    <w:lsdException w:name="Table Contemporary" w:semiHidden="1" w:unhideWhenUsed="1"/>
+    <w:lsdException w:name="Table Elegant" w:semiHidden="1" w:unhideWhenUsed="1"/>
+    <w:lsdException w:name="Table Professional" w:semiHidden="1" w:unhideWhenUsed="1"/>
+    <w:lsdException w:name="Table Subtle 1" w:semiHidden="1" w:unhideWhenUsed="1"/>
+    <w:lsdException w:name="Table Subtle 2" w:semiHidden="1" w:unhideWhenUsed="1"/>
+    <w:lsdException w:name="Table Web 1" w:semiHidden="1" w:unhideWhenUsed="1"/>
+    <w:lsdException w:name="Table Web 2" w:semiHidden="1" w:unhideWhenUsed="1"/>
+    <w:lsdException w:name="Table Web 3" w:semiHidden="1" w:unhideWhenUsed="1"/>
+    <w:lsdException w:name="Balloon Text" w:semiHidden="1" w:unhideWhenUsed="1"/>
+    <w:lsdException w:name="Table Grid" w:uiPriority="39"/>
+    <w:lsdException w:name="Table Theme" w:semiHidden="1" w:unhideWhenUsed="1"/>
+    <w:lsdException w:name="Placeholder Text" w:semiHidden="1"/>
+    <w:lsdException w:name="No Spacing" w:uiPriority="1" w:qFormat="1"/>
+    <w:lsdException w:name="Light Shading" w:uiPriority="60"/>
+    <w:lsdException w:name="Light List" w:uiPriority="61"/>
+    <w:lsdException w:name="Light Grid" w:uiPriority="62"/>
+    <w:lsdException w:name="Medium Shading 1" w:uiPriority="63"/>
+    <w:lsdException w:name="Medium Shading 2" w:uiPriority="64"/>
+    <w:lsdException w:name="Medium List 1" w:uiPriority="65"/>
+    <w:lsdException w:name="Medium List 2" w:uiPriority="66"/>
+    <w:lsdException w:name="Medium Grid 1" w:uiPriority="67"/>
+    <w:lsdException w:name="Medium Grid 2" w:uiPriority="68"/>
+    <w:lsdException w:name="Medium Grid 3" w:uiPriority="69"/>
+    <w:lsdException w:name="Dark List" w:uiPriority="70"/>
+    <w:lsdException w:name="Colorful Shading" w:uiPriority="71"/>
+    <w:lsdException w:name="Colorful List" w:uiPriority="72"/>
+    <w:lsdException w:name="Colorful Grid" w:uiPriority="73"/>
+    <w:lsdException w:name="Light Shading Accent 1" w:uiPriority="60"/>
+    <w:lsdException w:name="Light List Accent 1" w:uiPriority="61"/>
+    <w:lsdException w:name="Light Grid Accent 1" w:uiPriority="62"/>
+    <w:lsdException w:name="Medium Shading 1 Accent 1" w:uiPriority="63"/>
+    <w:lsdException w:name="Medium Shading 2 Accent 1" w:uiPriority="64"/>
+    <w:lsdException w:name="Medium List 1 Accent 1" w:uiPriority="65"/>
+    <w:lsdException w:name="Revision" w:semiHidden="1"/>
+    <w:lsdException w:name="List Paragraph" w:uiPriority="34" w:qFormat="1"/>
+    <w:lsdException w:name="Quote" w:uiPriority="29" w:qFormat="1"/>
+    <w:lsdException w:name="Intense Quote" w:uiPriority="30" w:qFormat="1"/>
+    <w:lsdException w:name="Medium List 2 Accent 1" w:uiPriority="66"/>
+    <w:lsdException w:name="Medium Grid 1 Accent 1" w:uiPriority="67"/>
+    <w:lsdException w:name="Medium Grid 2 Accent 1" w:uiPriority="68"/>
+    <w:lsdException w:name="Medium Grid 3 Accent 1" w:uiPriority="69"/>
+    <w:lsdException w:name="Dark List Accent 1" w:uiPriority="70"/>
+    <w:lsdException w:name="Colorful Shading Accent 1" w:uiPriority="71"/>
+    <w:lsdException w:name="Colorful List Accent 1" w:uiPriority="72"/>
+    <w:lsdException w:name="Colorful Grid Accent 1" w:uiPriority="73"/>
+    <w:lsdException w:name="Light Shading Accent 2" w:uiPriority="60"/>
+    <w:lsdException w:name="Light List Accent 2" w:uiPriority="61"/>
+    <w:lsdException w:name="Light Grid Accent 2" w:uiPriority="62"/>
+    <w:lsdException w:name="Medium Shading 1 Accent 2" w:uiPriority="63"/>
+    <w:lsdException w:name="Medium Shading 2 Accent 2" w:uiPriority="64"/>
+    <w:lsdException w:name="Medium List 1 Accent 2" w:uiPriority="65"/>
+    <w:lsdException w:name="Medium List 2 Accent 2" w:uiPriority="66"/>
+    <w:lsdException w:name="Medium Grid 1 Accent 2" w:uiPriority="67"/>
+    <w:lsdException w:name="Medium Grid 2 Accent 2" w:uiPriority="68"/>
+    <w:lsdException w:name="Medium Grid 3 Accent 2" w:uiPriority="69"/>
+    <w:lsdException w:name="Dark List Accent 2" w:uiPriority="70"/>
+    <w:lsdException w:name="Colorful Shading Accent 2" w:uiPriority="71"/>
+    <w:lsdException w:name="Colorful List Accent 2" w:uiPriority="72"/>
+    <w:lsdException w:name="Colorful Grid Accent 2" w:uiPriority="73"/>
+    <w:lsdException w:name="Light Shading Accent 3" w:uiPriority="60"/>
+    <w:lsdException w:name="Light List Accent 3" w:uiPriority="61"/>
+    <w:lsdException w:name="Light Grid Accent 3" w:uiPriority="62"/>
+    <w:lsdException w:name="Medium Shading 1 Accent 3" w:uiPriority="63"/>
+    <w:lsdException w:name="Medium Shading 2 Accent 3" w:uiPriority="64"/>
+    <w:lsdException w:name="Medium List 1 Accent 3" w:uiPriority="65"/>
+    <w:lsdException w:name="Medium List 2 Accent 3" w:uiPriority="66"/>
+    <w:lsdException w:name="Medium Grid 1 Accent 3" w:uiPriority="67"/>
+    <w:lsdException w:name="Medium Grid 2 Accent 3" w:uiPriority="68"/>
+    <w:lsdException w:name="Medium Grid 3 Accent 3" w:uiPriority="69"/>
+    <w:lsdException w:name="Dark List Accent 3" w:uiPriority="70"/>
+    <w:lsdException w:name="Colorful Shading Accent 3" w:uiPriority="71"/>
+    <w:lsdException w:name="Colorful List Accent 3" w:uiPriority="72"/>
+    <w:lsdException w:name="Colorful Grid Accent 3" w:uiPriority="73"/>
+    <w:lsdException w:name="Light Shading Accent 4" w:uiPriority="60"/>
+    <w:lsdException w:name="Light List Accent 4" w:uiPriority="61"/>
+    <w:lsdException w:name="Light Grid Accent 4" w:uiPriority="62"/>
+    <w:lsdException w:name="Medium Shading 1 Accent 4" w:uiPriority="63"/>
+    <w:lsdException w:name="Medium Shading 2 Accent 4" w:uiPriority="64"/>
+    <w:lsdException w:name="Medium List 1 Accent 4" w:uiPriority="65"/>
+    <w:lsdException w:name="Medium List 2 Accent 4" w:uiPriority="66"/>
+    <w:lsdException w:name="Medium Grid 1 Accent 4" w:uiPriority="67"/>
+    <w:lsdException w:name="Medium Grid 2 Accent 4" w:uiPriority="68"/>
+    <w:lsdException w:name="Medium Grid 3 Accent 4" w:uiPriority="69"/>
+    <w:lsdException w:name="Dark List Accent 4" w:uiPriority="70"/>
+    <w:lsdException w:name="Colorful Shading Accent 4" w:uiPriority="71"/>
+    <w:lsdException w:name="Colorful List Accent 4" w:uiPriority="72"/>
+    <w:lsdException w:name="Colorful Grid Accent 4" w:uiPriority="73"/>
+    <w:lsdException w:name="Light Shading Accent 5" w:uiPriority="60"/>
+    <w:lsdException w:name="Light List Accent 5" w:uiPriority="61"/>
+    <w:lsdException w:name="Light Grid Accent 5" w:uiPriority="62"/>
+    <w:lsdException w:name="Medium Shading 1 Accent 5" w:uiPriority="63"/>
+    <w:lsdException w:name="Medium Shading 2 Accent 5" w:uiPriority="64"/>
+    <w:lsdException w:name="Medium List 1 Accent 5" w:uiPriority="65"/>
+    <w:lsdException w:name="Medium List 2 Accent 5" w:uiPriority="66"/>
+    <w:lsdException w:name="Medium Grid 1 Accent 5" w:uiPriority="67"/>
+    <w:lsdException w:name="Medium Grid 2 Accent 5" w:uiPriority="68"/>
+    <w:lsdException w:name="Medium Grid 3 Accent 5" w:uiPriority="69"/>
+    <w:lsdException w:name="Dark List Accent 5" w:uiPriority="70"/>
+    <w:lsdException w:name="Colorful Shading Accent 5" w:uiPriority="71"/>
+    <w:lsdException w:name="Colorful List Accent 5" w:uiPriority="72"/>
+    <w:lsdException w:name="Colorful Grid Accent 5" w:uiPriority="73"/>
+    <w:lsdException w:name="Light Shading Accent 6" w:uiPriority="60"/>
+    <w:lsdException w:name="Light List Accent 6" w:uiPriority="61"/>
+    <w:lsdException w:name="Light Grid Accent 6" w:uiPriority="62"/>
+    <w:lsdException w:name="Medium Shading 1 Accent 6" w:uiPriority="63"/>
+    <w:lsdException w:name="Medium Shading 2 Accent 6" w:uiPriority="64"/>
+    <w:lsdException w:name="Medium List 1 Accent 6" w:uiPriority="65"/>
+    <w:lsdException w:name="Medium List 2 Accent 6" w:uiPriority="66"/>
+    <w:lsdException w:name="Medium Grid 1 Accent 6" w:uiPriority="67"/>
+    <w:lsdException w:name="Medium Grid 2 Accent 6" w:uiPriority="68"/>
+    <w:lsdException w:name="Medium Grid 3 Accent 6" w:uiPriority="69"/>
+    <w:lsdException w:name="Dark List Accent 6" w:uiPriority="70"/>
+    <w:lsdException w:name="Colorful Shading Accent 6" w:uiPriority="71"/>
+    <w:lsdException w:name="Colorful List Accent 6" w:uiPriority="72"/>
+    <w:lsdException w:name="Colorful Grid Accent 6" w:uiPriority="73"/>
+    <w:lsdException w:name="Subtle Emphasis" w:uiPriority="19" w:qFormat="1"/>
+    <w:lsdException w:name="Intense Emphasis" w:uiPriority="21" w:qFormat="1"/>
+    <w:lsdException w:name="Subtle Reference" w:uiPriority="31" w:qFormat="1"/>
+    <w:lsdException w:name="Intense Reference" w:uiPriority="32" w:qFormat="1"/>
+    <w:lsdException w:name="Book Title" w:uiPriority="33" w:qFormat="1"/>
+    <w:lsdException w:name="Bibliography" w:semiHidden="1" w:uiPriority="37" w:unhideWhenUsed="1"/>
+    <w:lsdException w:name="TOC Heading" w:semiHidden="1" w:uiPriority="39" w:unhideWhenUsed="1" w:qFormat="1"/>
+    <w:lsdException w:name="Plain Table 1" w:uiPriority="41"/>
+    <w:lsdException w:name="Plain Table 2" w:uiPriority="42"/>
+    <w:lsdException w:name="Plain Table 3" w:uiPriority="43"/>
+    <w:lsdException w:name="Plain Table 4" w:uiPriority="44"/>
+    <w:lsdException w:name="Plain Table 5" w:uiPriority="45"/>
+    <w:lsdException w:name="Grid Table Light" w:uiPriority="40"/>
+    <w:lsdException w:name="Grid Table 1 Light" w:uiPriority="46"/>
+    <w:lsdException w:name="Grid Table 2" w:uiPriority="47"/>
+    <w:lsdException w:name="Grid Table 3" w:uiPriority="48"/>
+    <w:lsdException w:name="Grid Table 4" w:uiPriority="49"/>
+    <w:lsdException w:name="Grid Table 5 Dark" w:uiPriority="50"/>
+    <w:lsdException w:name="Grid Table 6 Colorful" w:uiPriority="51"/>
+    <w:lsdException w:name="Grid Table 7 Colorful" w:uiPriority="52"/>
+    <w:lsdException w:name="Grid Table 1 Light Accent 1" w:uiPriority="46"/>
+    <w:lsdException w:name="Grid Table 2 Accent 1" w:uiPriority="47"/>
+    <w:lsdException w:name="Grid Table 3 Accent 1" w:uiPriority="48"/>
+    <w:lsdException w:name="Grid Table 4 Accent 1" w:uiPriority="49"/>
+    <w:lsdException w:name="Grid Table 5 Dark Accent 1" w:uiPriority="50"/>
+    <w:lsdException w:name="Grid Table 6 Colorful Accent 1" w:uiPriority="51"/>
+    <w:lsdException w:name="Grid Table 7 Colorful Accent 1" w:uiPriority="52"/>
+    <w:lsdException w:name="Grid Table 1 Light Accent 2" w:uiPriority="46"/>
+    <w:lsdException w:name="Grid Table 2 Accent 2" w:uiPriority="47"/>
+    <w:lsdException w:name="Grid Table 3 Accent 2" w:uiPriority="48"/>
+    <w:lsdException w:name="Grid Table 4 Accent 2" w:uiPriority="49"/>
+    <w:lsdException w:name="Grid Table 5 Dark Accent 2" w:uiPriority="50"/>
+    <w:lsdException w:name="Grid Table 6 Colorful Accent 2" w:uiPriority="51"/>
+    <w:lsdException w:name="Grid Table 7 Colorful Accent 2" w:uiPriority="52"/>
+    <w:lsdException w:name="Grid Table 1 Light Accent 3" w:uiPriority="46"/>
+    <w:lsdException w:name="Grid Table 2 Accent 3" w:uiPriority="47"/>
+    <w:lsdException w:name="Grid Table 3 Accent 3" w:uiPriority="48"/>
+    <w:lsdException w:name="Grid Table 4 Accent 3" w:uiPriority="49"/>
+    <w:lsdException w:name="Grid Table 5 Dark Accent 3" w:uiPriority="50"/>
+    <w:lsdException w:name="Grid Table 6 Colorful Accent 3" w:uiPriority="51"/>
+    <w:lsdException w:name="Grid Table 7 Colorful Accent 3" w:uiPriority="52"/>
+    <w:lsdException w:name="Grid Table 1 Light Accent 4" w:uiPriority="46"/>
+    <w:lsdException w:name="Grid Table 2 Accent 4" w:uiPriority="47"/>
+    <w:lsdException w:name="Grid Table 3 Accent 4" w:uiPriority="48"/>
+    <w:lsdException w:name="Grid Table 4 Accent 4" w:uiPriority="49"/>
+    <w:lsdException w:name="Grid Table 5 Dark Accent 4" w:uiPriority="50"/>
+    <w:lsdException w:name="Grid Table 6 Colorful Accent 4" w:uiPriority="51"/>
+    <w:lsdException w:name="Grid Table 7 Colorful Accent 4" w:uiPriority="52"/>
+    <w:lsdException w:name="Grid Table 1 Light Accent 5" w:uiPriority="46"/>
+    <w:lsdException w:name="Grid Table 2 Accent 5" w:uiPriority="47"/>
+    <w:lsdException w:name="Grid Table 3 Accent 5" w:uiPriority="48"/>
+    <w:lsdException w:name="Grid Table 4 Accent 5" w:uiPriority="49"/>
+    <w:lsdException w:name="Grid Table 5 Dark Accent 5" w:uiPriority="50"/>
+    <w:lsdException w:name="Grid Table 6 Colorful Accent 5" w:uiPriority="51"/>
+    <w:lsdException w:name="Grid Table 7 Colorful Accent 5" w:uiPriority="52"/>
+    <w:lsdException w:name="Grid Table 1 Light Accent 6" w:uiPriority="46"/>
+    <w:lsdException w:name="Grid Table 2 Accent 6" w:uiPriority="47"/>
+    <w:lsdException w:name="Grid Table 3 Accent 6" w:uiPriority="48"/>
+    <w:lsdException w:name="Grid Table 4 Accent 6" w:uiPriority="49"/>
+    <w:lsdException w:name="Grid Table 5 Dark Accent 6" w:uiPriority="50"/>
+    <w:lsdException w:name="Grid Table 6 Colorful Accent 6" w:uiPriority="51"/>
+    <w:lsdException w:name="Grid Table 7 Colorful Accent 6" w:uiPriority="52"/>
+    <w:lsdException w:name="List Table 1 Light" w:uiPriority="46"/>
+    <w:lsdException w:name="List Table 2" w:uiPriority="47"/>
+    <w:lsdException w:name="List Table 3" w:uiPriority="48"/>
+    <w:lsdException w:name="List Table 4" w:uiPriority="49"/>
+    <w:lsdException w:name="List Table 5 Dark" w:uiPriority="50"/>
+    <w:lsdException w:name="List Table 6 Colorful" w:uiPriority="51"/>
+    <w:lsdException w:name="List Table 7 Colorful" w:uiPriority="52"/>
+    <w:lsdException w:name="List Table 1 Light Accent 1" w:uiPriority="46"/>
+    <w:lsdException w:name="List Table 2 Accent 1" w:uiPriority="47"/>
+    <w:lsdException w:name="List Table 3 Accent 1" w:uiPriority="48"/>
+    <w:lsdException w:name="List Table 4 Accent 1" w:uiPriority="49"/>
+    <w:lsdException w:name="List Table 5 Dark Accent 1" w:uiPriority="50"/>
+    <w:lsdException w:name="List Table 6 Colorful Accent 1" w:uiPriority="51"/>
+    <w:lsdException w:name="List Table 7 Colorful Accent 1" w:uiPriority="52"/>
+    <w:lsdException w:name="List Table 1 Light Accent 2" w:uiPriority="46"/>
+    <w:lsdException w:name="List Table 2 Accent 2" w:uiPriority="47"/>
+    <w:lsdException w:name="List Table 3 Accent 2" w:uiPriority="48"/>
+    <w:lsdException w:name="List Table 4 Accent 2" w:uiPriority="49"/>
+    <w:lsdException w:name="List Table 5 Dark Accent 2" w:uiPriority="50"/>
+    <w:lsdException w:name="List Table 6 Colorful Accent 2" w:uiPriority="51"/>
+    <w:lsdException w:name="List Table 7 Colorful Accent 2" w:uiPriority="52"/>
+    <w:lsdException w:name="List Table 1 Light Accent 3" w:uiPriority="46"/>
+    <w:lsdException w:name="List Table 2 Accent 3" w:uiPriority="47"/>
+    <w:lsdException w:name="List Table 3 Accent 3" w:uiPriority="48"/>
+    <w:lsdException w:name="List Table 4 Accent 3" w:uiPriority="49"/>
+    <w:lsdException w:name="List Table 5 Dark Accent 3" w:uiPriority="50"/>
+    <w:lsdException w:name="List Table 6 Colorful Accent 3" w:uiPriority="51"/>
+    <w:lsdException w:name="List Table 7 Colorful Accent 3" w:uiPriority="52"/>
+    <w:lsdException w:name="List Table 1 Light Accent 4" w:uiPriority="46"/>
+    <w:lsdException w:name="List Table 2 Accent 4" w:uiPriority="47"/>
+    <w:lsdException w:name="List Table 3 Accent 4" w:uiPriority="48"/>
+    <w:lsdException w:name="List Table 4 Accent 4" w:uiPriority="49"/>
+    <w:lsdException w:name="List Table 5 Dark Accent 4" w:uiPriority="50"/>
+    <w:lsdException w:name="List Table 6 Colorful Accent 4" w:uiPriority="51"/>
+    <w:lsdException w:name="List Table 7 Colorful Accent 4" w:uiPriority="52"/>
+    <w:lsdException w:name="List Table 1 Light Accent 5" w:uiPriority="46"/>
+    <w:lsdException w:name="List Table 2 Accent 5" w:uiPriority="47"/>
+    <w:lsdException w:name="List Table 3 Accent 5" w:uiPriority="48"/>
+    <w:lsdException w:name="List Table 4 Accent 5" w:uiPriority="49"/>
+    <w:lsdException w:name="List Table 5 Dark Accent 5" w:uiPriority="50"/>
+    <w:lsdException w:name="List Table 6 Colorful Accent 5" w:uiPriority="51"/>
+    <w:lsdException w:name="List Table 7 Colorful Accent 5" w:uiPriority="52"/>
+    <w:lsdException w:name="List Table 1 Light Accent 6" w:uiPriority="46"/>
+    <w:lsdException w:name="List Table 2 Accent 6" w:uiPriority="47"/>
+    <w:lsdException w:name="List Table 3 Accent 6" w:uiPriority="48"/>
+    <w:lsdException w:name="List Table 4 Accent 6" w:uiPriority="49"/>
+    <w:lsdException w:name="List Table 5 Dark Accent 6" w:uiPriority="50"/>
+    <w:lsdException w:name="List Table 6 Colorful Accent 6" w:uiPriority="51"/>
+    <w:lsdException w:name="List Table 7 Colorful Accent 6" w:uiPriority="52"/>
+  </w:latentStyles>
+  <w:style w:type="paragraph" w:default="1" w:styleId="Standard">
+    <w:name w:val="Normal"/>
+    <w:qFormat/>
+  </w:style>
+  <w:style w:type="character" w:default="1" w:styleId="Absatz-Standardschriftart">
+    <w:name w:val="Default Paragraph Font"/>
+    <w:uiPriority w:val="1"/>
+    <w:semiHidden/>
+    <w:unhideWhenUsed/>
+  </w:style>
+  <w:style w:type="table" w:default="1" w:styleId="NormaleTabelle">
+    <w:name w:val="Normal Table"/>
+    <w:uiPriority w:val="99"/>
+    <w:semiHidden/>
+    <w:unhideWhenUsed/>
+    <w:tblPr>
+      <w:tblInd w:w="0" w:type="dxa"/>
+      <w:tblCellMar>
+        <w:top w:w="0" w:type="dxa"/>
+        <w:left w:w="108" w:type="dxa"/>
+        <w:bottom w:w="0" w:type="dxa"/>
+        <w:right w:w="108" w:type="dxa"/>
+      </w:tblCellMar>
+    </w:tblPr>
+  </w:style>
+  <w:style w:type="numbering" w:default="1" w:styleId="KeineListe">
+    <w:name w:val="No List"/>
+    <w:uiPriority w:val="99"/>
+    <w:semiHidden/>
+    <w:unhideWhenUsed/>
+  </w:style>
+  <w:style w:type="character" w:styleId="Platzhaltertext">
+    <w:name w:val="Placeholder Text"/>
+    <w:basedOn w:val="Absatz-Standardschriftart"/>
+    <w:uiPriority w:val="99"/>
+    <w:semiHidden/>
+    <w:rsid w:val="001E4278"/>
+    <w:rPr>
+      <w:color w:val="808080"/>
+    </w:rPr>
+  </w:style>
+</w:styles>
+</file>
+
+<file path=word/glossary/webSettings.xml><?xml version="1.0" encoding="utf-8"?>
+<w:webSettings xmlns:mc="http://schemas.openxmlformats.org/markup-compatibility/2006" xmlns:r="http://schemas.openxmlformats.org/officeDocument/2006/relationships" xmlns:w="http://schemas.openxmlformats.org/wordprocessingml/2006/main" xmlns:w14="http://schemas.microsoft.com/office/word/2010/wordml" xmlns:w15="http://schemas.microsoft.com/office/word/2012/wordml" xmlns:w16se="http://schemas.microsoft.com/office/word/2015/wordml/symex" mc:Ignorable="w14 w15 w16se">
+  <w:optimizeForBrowser/>
+  <w:allowPNG/>
+</w:webSettings>
 </file>
 
 <file path=word/theme/theme1.xml><?xml version="1.0" encoding="utf-8"?>
@@ -28802,7 +31583,7 @@
 </file>
 
 <file path=customXml/itemProps1.xml><?xml version="1.0" encoding="utf-8"?>
-<ds:datastoreItem xmlns:ds="http://schemas.openxmlformats.org/officeDocument/2006/customXml" ds:itemID="{22ADCD35-8BBF-4624-B72E-28E4E99B52E0}">
+<ds:datastoreItem xmlns:ds="http://schemas.openxmlformats.org/officeDocument/2006/customXml" ds:itemID="{F6F89577-D75D-48B5-9CE4-7784479455D3}">
   <ds:schemaRefs>
     <ds:schemaRef ds:uri="http://schemas.openxmlformats.org/officeDocument/2006/bibliography"/>
   </ds:schemaRefs>

</xml_diff>